<commit_message>
Actualizacao do manual de utilizador do backoffice
</commit_message>
<xml_diff>
--- a/Manual_de_utilizador/Manual de Utilizador Backoffice/Manual de Utilizador/Manual de utilizador AS - Backoffice.docx
+++ b/Manual_de_utilizador/Manual de Utilizador Backoffice/Manual de Utilizador/Manual de utilizador AS - Backoffice.docx
@@ -9,17 +9,29 @@
           <w:lang w:eastAsia="pt-PT"/>
         </w:rPr>
         <w:drawing>
-          <wp:inline distT="0" distB="0" distL="0" distR="0" wp14:anchorId="51895791" wp14:editId="1CF149E4">
-            <wp:extent cx="3086100" cy="604520"/>
-            <wp:effectExtent l="0" t="0" r="0" b="5080"/>
-            <wp:docPr id="1" name="Picture 1"/>
-            <wp:cNvGraphicFramePr/>
+          <wp:anchor distT="0" distB="0" distL="114300" distR="114300" simplePos="0" relativeHeight="251659264" behindDoc="0" locked="0" layoutInCell="1" allowOverlap="1" wp14:anchorId="531B6ED0" wp14:editId="5E771270">
+            <wp:simplePos x="0" y="0"/>
+            <wp:positionH relativeFrom="rightMargin">
+              <wp:posOffset>-1367155</wp:posOffset>
+            </wp:positionH>
+            <wp:positionV relativeFrom="insideMargin">
+              <wp:posOffset>906780</wp:posOffset>
+            </wp:positionV>
+            <wp:extent cx="1929600" cy="572400"/>
+            <wp:effectExtent l="0" t="0" r="0" b="0"/>
+            <wp:wrapSquare wrapText="bothSides"/>
+            <wp:docPr id="3" name="Picture 3"/>
+            <wp:cNvGraphicFramePr>
+              <a:graphicFrameLocks xmlns:a="http://schemas.openxmlformats.org/drawingml/2006/main" noChangeAspect="1"/>
+            </wp:cNvGraphicFramePr>
             <a:graphic xmlns:a="http://schemas.openxmlformats.org/drawingml/2006/main">
               <a:graphicData uri="http://schemas.openxmlformats.org/drawingml/2006/picture">
                 <pic:pic xmlns:pic="http://schemas.openxmlformats.org/drawingml/2006/picture">
                   <pic:nvPicPr>
-                    <pic:cNvPr id="1" name="Picture 1"/>
-                    <pic:cNvPicPr/>
+                    <pic:cNvPr id="0" name="Picture 3"/>
+                    <pic:cNvPicPr>
+                      <a:picLocks noChangeAspect="1" noChangeArrowheads="1"/>
+                    </pic:cNvPicPr>
                   </pic:nvPicPr>
                   <pic:blipFill>
                     <a:blip r:embed="rId6">
@@ -38,7 +50,7 @@
                   <pic:spPr bwMode="auto">
                     <a:xfrm>
                       <a:off x="0" y="0"/>
-                      <a:ext cx="3086100" cy="604520"/>
+                      <a:ext cx="1929600" cy="572400"/>
                     </a:xfrm>
                     <a:prstGeom prst="rect">
                       <a:avLst/>
@@ -51,11 +63,14 @@
                 </pic:pic>
               </a:graphicData>
             </a:graphic>
-          </wp:inline>
+            <wp14:sizeRelH relativeFrom="margin">
+              <wp14:pctWidth>0</wp14:pctWidth>
+            </wp14:sizeRelH>
+            <wp14:sizeRelV relativeFrom="margin">
+              <wp14:pctHeight>0</wp14:pctHeight>
+            </wp14:sizeRelV>
+          </wp:anchor>
         </w:drawing>
-      </w:r>
-      <w:r>
-        <w:t xml:space="preserve"> </w:t>
       </w:r>
       <w:r>
         <w:rPr>
@@ -63,21 +78,17 @@
           <w:lang w:eastAsia="pt-PT"/>
         </w:rPr>
         <w:drawing>
-          <wp:inline distT="0" distB="0" distL="0" distR="0" wp14:anchorId="21A80044" wp14:editId="451EEB26">
-            <wp:extent cx="1928495" cy="571500"/>
-            <wp:effectExtent l="0" t="0" r="1905" b="12700"/>
-            <wp:docPr id="3" name="Picture 3"/>
-            <wp:cNvGraphicFramePr>
-              <a:graphicFrameLocks xmlns:a="http://schemas.openxmlformats.org/drawingml/2006/main" noChangeAspect="1"/>
-            </wp:cNvGraphicFramePr>
+          <wp:inline distT="0" distB="0" distL="0" distR="0" wp14:anchorId="05FF68D2" wp14:editId="3264EC46">
+            <wp:extent cx="3085200" cy="604800"/>
+            <wp:effectExtent l="0" t="0" r="1270" b="5080"/>
+            <wp:docPr id="1" name="Picture 1"/>
+            <wp:cNvGraphicFramePr/>
             <a:graphic xmlns:a="http://schemas.openxmlformats.org/drawingml/2006/main">
               <a:graphicData uri="http://schemas.openxmlformats.org/drawingml/2006/picture">
                 <pic:pic xmlns:pic="http://schemas.openxmlformats.org/drawingml/2006/picture">
                   <pic:nvPicPr>
-                    <pic:cNvPr id="0" name="Picture 3"/>
-                    <pic:cNvPicPr>
-                      <a:picLocks noChangeAspect="1" noChangeArrowheads="1"/>
-                    </pic:cNvPicPr>
+                    <pic:cNvPr id="1" name="Picture 1"/>
+                    <pic:cNvPicPr/>
                   </pic:nvPicPr>
                   <pic:blipFill>
                     <a:blip r:embed="rId7">
@@ -96,7 +107,7 @@
                   <pic:spPr bwMode="auto">
                     <a:xfrm>
                       <a:off x="0" y="0"/>
-                      <a:ext cx="1928495" cy="571500"/>
+                      <a:ext cx="3085200" cy="604800"/>
                     </a:xfrm>
                     <a:prstGeom prst="rect">
                       <a:avLst/>
@@ -112,6 +123,9 @@
           </wp:inline>
         </w:drawing>
       </w:r>
+      <w:r>
+        <w:t xml:space="preserve"> </w:t>
+      </w:r>
     </w:p>
     <w:p/>
     <w:p>
@@ -183,11 +197,17 @@
     <w:p/>
     <w:p/>
     <w:p>
+      <w:pPr>
+        <w:pStyle w:val="Ttulo"/>
+      </w:pPr>
       <w:r>
         <w:t>Manual de Utilizador</w:t>
       </w:r>
     </w:p>
     <w:p>
+      <w:pPr>
+        <w:jc w:val="center"/>
+      </w:pPr>
       <w:r>
         <w:t>Ano letivo 2013-14</w:t>
       </w:r>
@@ -197,59 +217,1454 @@
         <w:br w:type="page"/>
       </w:r>
     </w:p>
+    <w:sdt>
+      <w:sdtPr>
+        <w:rPr>
+          <w:rFonts w:asciiTheme="minorHAnsi" w:eastAsiaTheme="minorHAnsi" w:hAnsiTheme="minorHAnsi" w:cstheme="minorBidi"/>
+          <w:color w:val="auto"/>
+          <w:sz w:val="22"/>
+          <w:szCs w:val="22"/>
+          <w:lang w:eastAsia="en-US"/>
+        </w:rPr>
+        <w:id w:val="-1448842609"/>
+        <w:docPartObj>
+          <w:docPartGallery w:val="Table of Contents"/>
+          <w:docPartUnique/>
+        </w:docPartObj>
+      </w:sdtPr>
+      <w:sdtEndPr>
+        <w:rPr>
+          <w:b/>
+          <w:bCs/>
+        </w:rPr>
+      </w:sdtEndPr>
+      <w:sdtContent>
+        <w:p>
+          <w:pPr>
+            <w:pStyle w:val="Cabealhodondice"/>
+            <w:rPr>
+              <w:rFonts w:ascii="Trebuchet MS" w:hAnsi="Trebuchet MS"/>
+              <w:b/>
+              <w:color w:val="auto"/>
+              <w:sz w:val="36"/>
+            </w:rPr>
+          </w:pPr>
+          <w:r>
+            <w:rPr>
+              <w:rFonts w:ascii="Trebuchet MS" w:hAnsi="Trebuchet MS"/>
+              <w:b/>
+              <w:color w:val="auto"/>
+              <w:sz w:val="36"/>
+            </w:rPr>
+            <w:t>Índice</w:t>
+          </w:r>
+        </w:p>
+        <w:p>
+          <w:pPr>
+            <w:jc w:val="center"/>
+            <w:rPr>
+              <w:lang w:eastAsia="pt-PT"/>
+            </w:rPr>
+          </w:pPr>
+          <w:bookmarkStart w:id="0" w:name="_GoBack"/>
+          <w:bookmarkEnd w:id="0"/>
+        </w:p>
+        <w:p>
+          <w:pPr>
+            <w:tabs>
+              <w:tab w:val="left" w:pos="2247"/>
+            </w:tabs>
+            <w:rPr>
+              <w:lang w:eastAsia="pt-PT"/>
+            </w:rPr>
+          </w:pPr>
+          <w:r>
+            <w:rPr>
+              <w:lang w:eastAsia="pt-PT"/>
+            </w:rPr>
+            <w:tab/>
+          </w:r>
+        </w:p>
+        <w:p>
+          <w:pPr>
+            <w:pStyle w:val="ndice1"/>
+            <w:tabs>
+              <w:tab w:val="right" w:leader="dot" w:pos="8494"/>
+            </w:tabs>
+            <w:rPr>
+              <w:rFonts w:cstheme="minorBidi"/>
+              <w:noProof/>
+            </w:rPr>
+          </w:pPr>
+          <w:r>
+            <w:fldChar w:fldCharType="begin"/>
+          </w:r>
+          <w:r>
+            <w:instrText xml:space="preserve"> TOC \o "1-3" \h \z \u </w:instrText>
+          </w:r>
+          <w:r>
+            <w:fldChar w:fldCharType="separate"/>
+          </w:r>
+          <w:hyperlink w:anchor="_Toc390115225" w:history="1">
+            <w:r>
+              <w:rPr>
+                <w:rStyle w:val="Hiperligao"/>
+                <w:rFonts w:ascii="Trebuchet MS" w:hAnsi="Trebuchet MS"/>
+                <w:noProof/>
+              </w:rPr>
+              <w:t>Pagina Inicial</w:t>
+            </w:r>
+            <w:r>
+              <w:rPr>
+                <w:noProof/>
+                <w:webHidden/>
+              </w:rPr>
+              <w:tab/>
+            </w:r>
+            <w:r>
+              <w:rPr>
+                <w:noProof/>
+                <w:webHidden/>
+              </w:rPr>
+              <w:fldChar w:fldCharType="begin"/>
+            </w:r>
+            <w:r>
+              <w:rPr>
+                <w:noProof/>
+                <w:webHidden/>
+              </w:rPr>
+              <w:instrText xml:space="preserve"> PAGEREF _Toc390115225 \h </w:instrText>
+            </w:r>
+            <w:r>
+              <w:rPr>
+                <w:noProof/>
+                <w:webHidden/>
+              </w:rPr>
+            </w:r>
+            <w:r>
+              <w:rPr>
+                <w:noProof/>
+                <w:webHidden/>
+              </w:rPr>
+              <w:fldChar w:fldCharType="separate"/>
+            </w:r>
+            <w:r>
+              <w:rPr>
+                <w:noProof/>
+                <w:webHidden/>
+              </w:rPr>
+              <w:t>3</w:t>
+            </w:r>
+            <w:r>
+              <w:rPr>
+                <w:noProof/>
+                <w:webHidden/>
+              </w:rPr>
+              <w:fldChar w:fldCharType="end"/>
+            </w:r>
+          </w:hyperlink>
+        </w:p>
+        <w:p>
+          <w:pPr>
+            <w:pStyle w:val="ndice1"/>
+            <w:tabs>
+              <w:tab w:val="right" w:leader="dot" w:pos="8494"/>
+            </w:tabs>
+            <w:rPr>
+              <w:rFonts w:cstheme="minorBidi"/>
+              <w:noProof/>
+            </w:rPr>
+          </w:pPr>
+          <w:hyperlink w:anchor="_Toc390115226" w:history="1">
+            <w:r>
+              <w:rPr>
+                <w:rStyle w:val="Hiperligao"/>
+                <w:rFonts w:ascii="Trebuchet MS" w:hAnsi="Trebuchet MS"/>
+                <w:noProof/>
+              </w:rPr>
+              <w:t>Adição</w:t>
+            </w:r>
+            <w:r>
+              <w:rPr>
+                <w:noProof/>
+                <w:webHidden/>
+              </w:rPr>
+              <w:tab/>
+            </w:r>
+            <w:r>
+              <w:rPr>
+                <w:noProof/>
+                <w:webHidden/>
+              </w:rPr>
+              <w:fldChar w:fldCharType="begin"/>
+            </w:r>
+            <w:r>
+              <w:rPr>
+                <w:noProof/>
+                <w:webHidden/>
+              </w:rPr>
+              <w:instrText xml:space="preserve"> PAGEREF _Toc390115226 \h </w:instrText>
+            </w:r>
+            <w:r>
+              <w:rPr>
+                <w:noProof/>
+                <w:webHidden/>
+              </w:rPr>
+            </w:r>
+            <w:r>
+              <w:rPr>
+                <w:noProof/>
+                <w:webHidden/>
+              </w:rPr>
+              <w:fldChar w:fldCharType="separate"/>
+            </w:r>
+            <w:r>
+              <w:rPr>
+                <w:noProof/>
+                <w:webHidden/>
+              </w:rPr>
+              <w:t>4</w:t>
+            </w:r>
+            <w:r>
+              <w:rPr>
+                <w:noProof/>
+                <w:webHidden/>
+              </w:rPr>
+              <w:fldChar w:fldCharType="end"/>
+            </w:r>
+          </w:hyperlink>
+        </w:p>
+        <w:p>
+          <w:pPr>
+            <w:pStyle w:val="ndice2"/>
+            <w:tabs>
+              <w:tab w:val="right" w:leader="dot" w:pos="8494"/>
+            </w:tabs>
+            <w:rPr>
+              <w:rFonts w:cstheme="minorBidi"/>
+              <w:noProof/>
+            </w:rPr>
+          </w:pPr>
+          <w:hyperlink w:anchor="_Toc390115227" w:history="1">
+            <w:r>
+              <w:rPr>
+                <w:rStyle w:val="Hiperligao"/>
+                <w:rFonts w:ascii="Trebuchet MS" w:hAnsi="Trebuchet MS"/>
+                <w:b/>
+                <w:noProof/>
+              </w:rPr>
+              <w:t>Adicionar Testes de Leitura:</w:t>
+            </w:r>
+            <w:r>
+              <w:rPr>
+                <w:noProof/>
+                <w:webHidden/>
+              </w:rPr>
+              <w:tab/>
+            </w:r>
+            <w:r>
+              <w:rPr>
+                <w:noProof/>
+                <w:webHidden/>
+              </w:rPr>
+              <w:fldChar w:fldCharType="begin"/>
+            </w:r>
+            <w:r>
+              <w:rPr>
+                <w:noProof/>
+                <w:webHidden/>
+              </w:rPr>
+              <w:instrText xml:space="preserve"> PAGEREF _Toc390115227 \h </w:instrText>
+            </w:r>
+            <w:r>
+              <w:rPr>
+                <w:noProof/>
+                <w:webHidden/>
+              </w:rPr>
+            </w:r>
+            <w:r>
+              <w:rPr>
+                <w:noProof/>
+                <w:webHidden/>
+              </w:rPr>
+              <w:fldChar w:fldCharType="separate"/>
+            </w:r>
+            <w:r>
+              <w:rPr>
+                <w:noProof/>
+                <w:webHidden/>
+              </w:rPr>
+              <w:t>4</w:t>
+            </w:r>
+            <w:r>
+              <w:rPr>
+                <w:noProof/>
+                <w:webHidden/>
+              </w:rPr>
+              <w:fldChar w:fldCharType="end"/>
+            </w:r>
+          </w:hyperlink>
+        </w:p>
+        <w:p>
+          <w:pPr>
+            <w:pStyle w:val="ndice2"/>
+            <w:tabs>
+              <w:tab w:val="right" w:leader="dot" w:pos="8494"/>
+            </w:tabs>
+            <w:rPr>
+              <w:rFonts w:cstheme="minorBidi"/>
+              <w:noProof/>
+            </w:rPr>
+          </w:pPr>
+          <w:hyperlink w:anchor="_Toc390115228" w:history="1">
+            <w:r>
+              <w:rPr>
+                <w:rStyle w:val="Hiperligao"/>
+                <w:rFonts w:ascii="Trebuchet MS" w:hAnsi="Trebuchet MS"/>
+                <w:b/>
+                <w:noProof/>
+              </w:rPr>
+              <w:t>Adicionar Professores:</w:t>
+            </w:r>
+            <w:r>
+              <w:rPr>
+                <w:noProof/>
+                <w:webHidden/>
+              </w:rPr>
+              <w:tab/>
+            </w:r>
+            <w:r>
+              <w:rPr>
+                <w:noProof/>
+                <w:webHidden/>
+              </w:rPr>
+              <w:fldChar w:fldCharType="begin"/>
+            </w:r>
+            <w:r>
+              <w:rPr>
+                <w:noProof/>
+                <w:webHidden/>
+              </w:rPr>
+              <w:instrText xml:space="preserve"> PAGEREF _Toc390115228 \h </w:instrText>
+            </w:r>
+            <w:r>
+              <w:rPr>
+                <w:noProof/>
+                <w:webHidden/>
+              </w:rPr>
+            </w:r>
+            <w:r>
+              <w:rPr>
+                <w:noProof/>
+                <w:webHidden/>
+              </w:rPr>
+              <w:fldChar w:fldCharType="separate"/>
+            </w:r>
+            <w:r>
+              <w:rPr>
+                <w:noProof/>
+                <w:webHidden/>
+              </w:rPr>
+              <w:t>5</w:t>
+            </w:r>
+            <w:r>
+              <w:rPr>
+                <w:noProof/>
+                <w:webHidden/>
+              </w:rPr>
+              <w:fldChar w:fldCharType="end"/>
+            </w:r>
+          </w:hyperlink>
+        </w:p>
+        <w:p>
+          <w:pPr>
+            <w:pStyle w:val="ndice2"/>
+            <w:tabs>
+              <w:tab w:val="right" w:leader="dot" w:pos="8494"/>
+            </w:tabs>
+            <w:rPr>
+              <w:rFonts w:cstheme="minorBidi"/>
+              <w:noProof/>
+            </w:rPr>
+          </w:pPr>
+          <w:hyperlink w:anchor="_Toc390115229" w:history="1">
+            <w:r>
+              <w:rPr>
+                <w:rStyle w:val="Hiperligao"/>
+                <w:rFonts w:ascii="Trebuchet MS" w:hAnsi="Trebuchet MS"/>
+                <w:b/>
+                <w:noProof/>
+              </w:rPr>
+              <w:t>Adicionar Alunos:</w:t>
+            </w:r>
+            <w:r>
+              <w:rPr>
+                <w:noProof/>
+                <w:webHidden/>
+              </w:rPr>
+              <w:tab/>
+            </w:r>
+            <w:r>
+              <w:rPr>
+                <w:noProof/>
+                <w:webHidden/>
+              </w:rPr>
+              <w:fldChar w:fldCharType="begin"/>
+            </w:r>
+            <w:r>
+              <w:rPr>
+                <w:noProof/>
+                <w:webHidden/>
+              </w:rPr>
+              <w:instrText xml:space="preserve"> PAGEREF _Toc390115229 \h </w:instrText>
+            </w:r>
+            <w:r>
+              <w:rPr>
+                <w:noProof/>
+                <w:webHidden/>
+              </w:rPr>
+            </w:r>
+            <w:r>
+              <w:rPr>
+                <w:noProof/>
+                <w:webHidden/>
+              </w:rPr>
+              <w:fldChar w:fldCharType="separate"/>
+            </w:r>
+            <w:r>
+              <w:rPr>
+                <w:noProof/>
+                <w:webHidden/>
+              </w:rPr>
+              <w:t>5</w:t>
+            </w:r>
+            <w:r>
+              <w:rPr>
+                <w:noProof/>
+                <w:webHidden/>
+              </w:rPr>
+              <w:fldChar w:fldCharType="end"/>
+            </w:r>
+          </w:hyperlink>
+        </w:p>
+        <w:p>
+          <w:pPr>
+            <w:pStyle w:val="ndice2"/>
+            <w:tabs>
+              <w:tab w:val="right" w:leader="dot" w:pos="8494"/>
+            </w:tabs>
+            <w:rPr>
+              <w:rFonts w:cstheme="minorBidi"/>
+              <w:noProof/>
+            </w:rPr>
+          </w:pPr>
+          <w:hyperlink w:anchor="_Toc390115230" w:history="1">
+            <w:r>
+              <w:rPr>
+                <w:rStyle w:val="Hiperligao"/>
+                <w:rFonts w:ascii="Trebuchet MS" w:hAnsi="Trebuchet MS"/>
+                <w:b/>
+                <w:noProof/>
+              </w:rPr>
+              <w:t>Adicionar Turmas:</w:t>
+            </w:r>
+            <w:r>
+              <w:rPr>
+                <w:noProof/>
+                <w:webHidden/>
+              </w:rPr>
+              <w:tab/>
+            </w:r>
+            <w:r>
+              <w:rPr>
+                <w:noProof/>
+                <w:webHidden/>
+              </w:rPr>
+              <w:fldChar w:fldCharType="begin"/>
+            </w:r>
+            <w:r>
+              <w:rPr>
+                <w:noProof/>
+                <w:webHidden/>
+              </w:rPr>
+              <w:instrText xml:space="preserve"> PAGEREF _Toc390115230 \h </w:instrText>
+            </w:r>
+            <w:r>
+              <w:rPr>
+                <w:noProof/>
+                <w:webHidden/>
+              </w:rPr>
+            </w:r>
+            <w:r>
+              <w:rPr>
+                <w:noProof/>
+                <w:webHidden/>
+              </w:rPr>
+              <w:fldChar w:fldCharType="separate"/>
+            </w:r>
+            <w:r>
+              <w:rPr>
+                <w:noProof/>
+                <w:webHidden/>
+              </w:rPr>
+              <w:t>6</w:t>
+            </w:r>
+            <w:r>
+              <w:rPr>
+                <w:noProof/>
+                <w:webHidden/>
+              </w:rPr>
+              <w:fldChar w:fldCharType="end"/>
+            </w:r>
+          </w:hyperlink>
+        </w:p>
+        <w:p>
+          <w:pPr>
+            <w:pStyle w:val="ndice2"/>
+            <w:tabs>
+              <w:tab w:val="right" w:leader="dot" w:pos="8494"/>
+            </w:tabs>
+            <w:rPr>
+              <w:rFonts w:cstheme="minorBidi"/>
+              <w:noProof/>
+            </w:rPr>
+          </w:pPr>
+          <w:hyperlink w:anchor="_Toc390115231" w:history="1">
+            <w:r>
+              <w:rPr>
+                <w:rStyle w:val="Hiperligao"/>
+                <w:rFonts w:ascii="Trebuchet MS" w:hAnsi="Trebuchet MS"/>
+                <w:b/>
+                <w:noProof/>
+              </w:rPr>
+              <w:t>Adicionar Escolas:</w:t>
+            </w:r>
+            <w:r>
+              <w:rPr>
+                <w:noProof/>
+                <w:webHidden/>
+              </w:rPr>
+              <w:tab/>
+            </w:r>
+            <w:r>
+              <w:rPr>
+                <w:noProof/>
+                <w:webHidden/>
+              </w:rPr>
+              <w:fldChar w:fldCharType="begin"/>
+            </w:r>
+            <w:r>
+              <w:rPr>
+                <w:noProof/>
+                <w:webHidden/>
+              </w:rPr>
+              <w:instrText xml:space="preserve"> PAGEREF _Toc390115231 \h </w:instrText>
+            </w:r>
+            <w:r>
+              <w:rPr>
+                <w:noProof/>
+                <w:webHidden/>
+              </w:rPr>
+            </w:r>
+            <w:r>
+              <w:rPr>
+                <w:noProof/>
+                <w:webHidden/>
+              </w:rPr>
+              <w:fldChar w:fldCharType="separate"/>
+            </w:r>
+            <w:r>
+              <w:rPr>
+                <w:noProof/>
+                <w:webHidden/>
+              </w:rPr>
+              <w:t>6</w:t>
+            </w:r>
+            <w:r>
+              <w:rPr>
+                <w:noProof/>
+                <w:webHidden/>
+              </w:rPr>
+              <w:fldChar w:fldCharType="end"/>
+            </w:r>
+          </w:hyperlink>
+        </w:p>
+        <w:p>
+          <w:pPr>
+            <w:pStyle w:val="ndice2"/>
+            <w:tabs>
+              <w:tab w:val="right" w:leader="dot" w:pos="8494"/>
+            </w:tabs>
+            <w:rPr>
+              <w:rFonts w:cstheme="minorBidi"/>
+              <w:noProof/>
+            </w:rPr>
+          </w:pPr>
+          <w:hyperlink w:anchor="_Toc390115232" w:history="1">
+            <w:r>
+              <w:rPr>
+                <w:rStyle w:val="Hiperligao"/>
+                <w:rFonts w:ascii="Trebuchet MS" w:hAnsi="Trebuchet MS"/>
+                <w:b/>
+                <w:noProof/>
+              </w:rPr>
+              <w:t>Adicionar Testes Multimédia:</w:t>
+            </w:r>
+            <w:r>
+              <w:rPr>
+                <w:noProof/>
+                <w:webHidden/>
+              </w:rPr>
+              <w:tab/>
+            </w:r>
+            <w:r>
+              <w:rPr>
+                <w:noProof/>
+                <w:webHidden/>
+              </w:rPr>
+              <w:fldChar w:fldCharType="begin"/>
+            </w:r>
+            <w:r>
+              <w:rPr>
+                <w:noProof/>
+                <w:webHidden/>
+              </w:rPr>
+              <w:instrText xml:space="preserve"> PAGEREF _Toc390115232 \h </w:instrText>
+            </w:r>
+            <w:r>
+              <w:rPr>
+                <w:noProof/>
+                <w:webHidden/>
+              </w:rPr>
+            </w:r>
+            <w:r>
+              <w:rPr>
+                <w:noProof/>
+                <w:webHidden/>
+              </w:rPr>
+              <w:fldChar w:fldCharType="separate"/>
+            </w:r>
+            <w:r>
+              <w:rPr>
+                <w:noProof/>
+                <w:webHidden/>
+              </w:rPr>
+              <w:t>7</w:t>
+            </w:r>
+            <w:r>
+              <w:rPr>
+                <w:noProof/>
+                <w:webHidden/>
+              </w:rPr>
+              <w:fldChar w:fldCharType="end"/>
+            </w:r>
+          </w:hyperlink>
+        </w:p>
+        <w:p>
+          <w:pPr>
+            <w:pStyle w:val="ndice3"/>
+            <w:tabs>
+              <w:tab w:val="right" w:leader="dot" w:pos="8494"/>
+            </w:tabs>
+            <w:rPr>
+              <w:rFonts w:cstheme="minorBidi"/>
+              <w:noProof/>
+            </w:rPr>
+          </w:pPr>
+          <w:hyperlink w:anchor="_Toc390115233" w:history="1">
+            <w:r>
+              <w:rPr>
+                <w:rStyle w:val="Hiperligao"/>
+                <w:rFonts w:ascii="Trebuchet MS" w:hAnsi="Trebuchet MS"/>
+                <w:b/>
+                <w:noProof/>
+              </w:rPr>
+              <w:t>Apenas Texto:</w:t>
+            </w:r>
+            <w:r>
+              <w:rPr>
+                <w:noProof/>
+                <w:webHidden/>
+              </w:rPr>
+              <w:tab/>
+            </w:r>
+            <w:r>
+              <w:rPr>
+                <w:noProof/>
+                <w:webHidden/>
+              </w:rPr>
+              <w:fldChar w:fldCharType="begin"/>
+            </w:r>
+            <w:r>
+              <w:rPr>
+                <w:noProof/>
+                <w:webHidden/>
+              </w:rPr>
+              <w:instrText xml:space="preserve"> PAGEREF _Toc390115233 \h </w:instrText>
+            </w:r>
+            <w:r>
+              <w:rPr>
+                <w:noProof/>
+                <w:webHidden/>
+              </w:rPr>
+            </w:r>
+            <w:r>
+              <w:rPr>
+                <w:noProof/>
+                <w:webHidden/>
+              </w:rPr>
+              <w:fldChar w:fldCharType="separate"/>
+            </w:r>
+            <w:r>
+              <w:rPr>
+                <w:noProof/>
+                <w:webHidden/>
+              </w:rPr>
+              <w:t>7</w:t>
+            </w:r>
+            <w:r>
+              <w:rPr>
+                <w:noProof/>
+                <w:webHidden/>
+              </w:rPr>
+              <w:fldChar w:fldCharType="end"/>
+            </w:r>
+          </w:hyperlink>
+        </w:p>
+        <w:p>
+          <w:pPr>
+            <w:pStyle w:val="ndice3"/>
+            <w:tabs>
+              <w:tab w:val="right" w:leader="dot" w:pos="8494"/>
+            </w:tabs>
+            <w:rPr>
+              <w:rFonts w:cstheme="minorBidi"/>
+              <w:noProof/>
+            </w:rPr>
+          </w:pPr>
+          <w:hyperlink w:anchor="_Toc390115234" w:history="1">
+            <w:r>
+              <w:rPr>
+                <w:rStyle w:val="Hiperligao"/>
+                <w:rFonts w:ascii="Trebuchet MS" w:hAnsi="Trebuchet MS"/>
+                <w:b/>
+                <w:noProof/>
+              </w:rPr>
+              <w:t>Texto e Imagens:</w:t>
+            </w:r>
+            <w:r>
+              <w:rPr>
+                <w:noProof/>
+                <w:webHidden/>
+              </w:rPr>
+              <w:tab/>
+            </w:r>
+            <w:r>
+              <w:rPr>
+                <w:noProof/>
+                <w:webHidden/>
+              </w:rPr>
+              <w:fldChar w:fldCharType="begin"/>
+            </w:r>
+            <w:r>
+              <w:rPr>
+                <w:noProof/>
+                <w:webHidden/>
+              </w:rPr>
+              <w:instrText xml:space="preserve"> PAGEREF _Toc390115234 \h </w:instrText>
+            </w:r>
+            <w:r>
+              <w:rPr>
+                <w:noProof/>
+                <w:webHidden/>
+              </w:rPr>
+            </w:r>
+            <w:r>
+              <w:rPr>
+                <w:noProof/>
+                <w:webHidden/>
+              </w:rPr>
+              <w:fldChar w:fldCharType="separate"/>
+            </w:r>
+            <w:r>
+              <w:rPr>
+                <w:noProof/>
+                <w:webHidden/>
+              </w:rPr>
+              <w:t>8</w:t>
+            </w:r>
+            <w:r>
+              <w:rPr>
+                <w:noProof/>
+                <w:webHidden/>
+              </w:rPr>
+              <w:fldChar w:fldCharType="end"/>
+            </w:r>
+          </w:hyperlink>
+        </w:p>
+        <w:p>
+          <w:pPr>
+            <w:pStyle w:val="ndice3"/>
+            <w:tabs>
+              <w:tab w:val="right" w:leader="dot" w:pos="8494"/>
+            </w:tabs>
+            <w:rPr>
+              <w:rFonts w:cstheme="minorBidi"/>
+              <w:noProof/>
+            </w:rPr>
+          </w:pPr>
+          <w:hyperlink w:anchor="_Toc390115235" w:history="1">
+            <w:r>
+              <w:rPr>
+                <w:rStyle w:val="Hiperligao"/>
+                <w:rFonts w:ascii="Trebuchet MS" w:hAnsi="Trebuchet MS"/>
+                <w:b/>
+                <w:noProof/>
+              </w:rPr>
+              <w:t>Apenas Imagens:</w:t>
+            </w:r>
+            <w:r>
+              <w:rPr>
+                <w:noProof/>
+                <w:webHidden/>
+              </w:rPr>
+              <w:tab/>
+            </w:r>
+            <w:r>
+              <w:rPr>
+                <w:noProof/>
+                <w:webHidden/>
+              </w:rPr>
+              <w:fldChar w:fldCharType="begin"/>
+            </w:r>
+            <w:r>
+              <w:rPr>
+                <w:noProof/>
+                <w:webHidden/>
+              </w:rPr>
+              <w:instrText xml:space="preserve"> PAGEREF _Toc390115235 \h </w:instrText>
+            </w:r>
+            <w:r>
+              <w:rPr>
+                <w:noProof/>
+                <w:webHidden/>
+              </w:rPr>
+            </w:r>
+            <w:r>
+              <w:rPr>
+                <w:noProof/>
+                <w:webHidden/>
+              </w:rPr>
+              <w:fldChar w:fldCharType="separate"/>
+            </w:r>
+            <w:r>
+              <w:rPr>
+                <w:noProof/>
+                <w:webHidden/>
+              </w:rPr>
+              <w:t>9</w:t>
+            </w:r>
+            <w:r>
+              <w:rPr>
+                <w:noProof/>
+                <w:webHidden/>
+              </w:rPr>
+              <w:fldChar w:fldCharType="end"/>
+            </w:r>
+          </w:hyperlink>
+        </w:p>
+        <w:p>
+          <w:pPr>
+            <w:pStyle w:val="ndice1"/>
+            <w:tabs>
+              <w:tab w:val="right" w:leader="dot" w:pos="8494"/>
+            </w:tabs>
+            <w:rPr>
+              <w:rFonts w:cstheme="minorBidi"/>
+              <w:noProof/>
+            </w:rPr>
+          </w:pPr>
+          <w:hyperlink w:anchor="_Toc390115236" w:history="1">
+            <w:r>
+              <w:rPr>
+                <w:rStyle w:val="Hiperligao"/>
+                <w:rFonts w:ascii="Trebuchet MS" w:hAnsi="Trebuchet MS"/>
+                <w:b/>
+                <w:noProof/>
+              </w:rPr>
+              <w:t>Listagens</w:t>
+            </w:r>
+            <w:r>
+              <w:rPr>
+                <w:noProof/>
+                <w:webHidden/>
+              </w:rPr>
+              <w:tab/>
+            </w:r>
+            <w:r>
+              <w:rPr>
+                <w:noProof/>
+                <w:webHidden/>
+              </w:rPr>
+              <w:fldChar w:fldCharType="begin"/>
+            </w:r>
+            <w:r>
+              <w:rPr>
+                <w:noProof/>
+                <w:webHidden/>
+              </w:rPr>
+              <w:instrText xml:space="preserve"> PAGEREF _Toc390115236 \h </w:instrText>
+            </w:r>
+            <w:r>
+              <w:rPr>
+                <w:noProof/>
+                <w:webHidden/>
+              </w:rPr>
+            </w:r>
+            <w:r>
+              <w:rPr>
+                <w:noProof/>
+                <w:webHidden/>
+              </w:rPr>
+              <w:fldChar w:fldCharType="separate"/>
+            </w:r>
+            <w:r>
+              <w:rPr>
+                <w:noProof/>
+                <w:webHidden/>
+              </w:rPr>
+              <w:t>10</w:t>
+            </w:r>
+            <w:r>
+              <w:rPr>
+                <w:noProof/>
+                <w:webHidden/>
+              </w:rPr>
+              <w:fldChar w:fldCharType="end"/>
+            </w:r>
+          </w:hyperlink>
+        </w:p>
+        <w:p>
+          <w:pPr>
+            <w:pStyle w:val="ndice2"/>
+            <w:tabs>
+              <w:tab w:val="right" w:leader="dot" w:pos="8494"/>
+            </w:tabs>
+            <w:rPr>
+              <w:rFonts w:cstheme="minorBidi"/>
+              <w:noProof/>
+            </w:rPr>
+          </w:pPr>
+          <w:hyperlink w:anchor="_Toc390115237" w:history="1">
+            <w:r>
+              <w:rPr>
+                <w:rStyle w:val="Hiperligao"/>
+                <w:noProof/>
+              </w:rPr>
+              <w:t>Lista de escolas</w:t>
+            </w:r>
+            <w:r>
+              <w:rPr>
+                <w:noProof/>
+                <w:webHidden/>
+              </w:rPr>
+              <w:tab/>
+            </w:r>
+            <w:r>
+              <w:rPr>
+                <w:noProof/>
+                <w:webHidden/>
+              </w:rPr>
+              <w:fldChar w:fldCharType="begin"/>
+            </w:r>
+            <w:r>
+              <w:rPr>
+                <w:noProof/>
+                <w:webHidden/>
+              </w:rPr>
+              <w:instrText xml:space="preserve"> PAGEREF _Toc390115237 \h </w:instrText>
+            </w:r>
+            <w:r>
+              <w:rPr>
+                <w:noProof/>
+                <w:webHidden/>
+              </w:rPr>
+            </w:r>
+            <w:r>
+              <w:rPr>
+                <w:noProof/>
+                <w:webHidden/>
+              </w:rPr>
+              <w:fldChar w:fldCharType="separate"/>
+            </w:r>
+            <w:r>
+              <w:rPr>
+                <w:noProof/>
+                <w:webHidden/>
+              </w:rPr>
+              <w:t>10</w:t>
+            </w:r>
+            <w:r>
+              <w:rPr>
+                <w:noProof/>
+                <w:webHidden/>
+              </w:rPr>
+              <w:fldChar w:fldCharType="end"/>
+            </w:r>
+          </w:hyperlink>
+        </w:p>
+        <w:p>
+          <w:pPr>
+            <w:pStyle w:val="ndice3"/>
+            <w:tabs>
+              <w:tab w:val="right" w:leader="dot" w:pos="8494"/>
+            </w:tabs>
+            <w:rPr>
+              <w:rFonts w:cstheme="minorBidi"/>
+              <w:noProof/>
+            </w:rPr>
+          </w:pPr>
+          <w:hyperlink w:anchor="_Toc390115238" w:history="1">
+            <w:r>
+              <w:rPr>
+                <w:rStyle w:val="Hiperligao"/>
+                <w:noProof/>
+              </w:rPr>
+              <w:t>Alteracao da escola:</w:t>
+            </w:r>
+            <w:r>
+              <w:rPr>
+                <w:noProof/>
+                <w:webHidden/>
+              </w:rPr>
+              <w:tab/>
+            </w:r>
+            <w:r>
+              <w:rPr>
+                <w:noProof/>
+                <w:webHidden/>
+              </w:rPr>
+              <w:fldChar w:fldCharType="begin"/>
+            </w:r>
+            <w:r>
+              <w:rPr>
+                <w:noProof/>
+                <w:webHidden/>
+              </w:rPr>
+              <w:instrText xml:space="preserve"> PAGEREF _Toc390115238 \h </w:instrText>
+            </w:r>
+            <w:r>
+              <w:rPr>
+                <w:noProof/>
+                <w:webHidden/>
+              </w:rPr>
+            </w:r>
+            <w:r>
+              <w:rPr>
+                <w:noProof/>
+                <w:webHidden/>
+              </w:rPr>
+              <w:fldChar w:fldCharType="separate"/>
+            </w:r>
+            <w:r>
+              <w:rPr>
+                <w:noProof/>
+                <w:webHidden/>
+              </w:rPr>
+              <w:t>10</w:t>
+            </w:r>
+            <w:r>
+              <w:rPr>
+                <w:noProof/>
+                <w:webHidden/>
+              </w:rPr>
+              <w:fldChar w:fldCharType="end"/>
+            </w:r>
+          </w:hyperlink>
+        </w:p>
+        <w:p>
+          <w:pPr>
+            <w:pStyle w:val="ndice2"/>
+            <w:tabs>
+              <w:tab w:val="right" w:leader="dot" w:pos="8494"/>
+            </w:tabs>
+            <w:rPr>
+              <w:rFonts w:cstheme="minorBidi"/>
+              <w:noProof/>
+            </w:rPr>
+          </w:pPr>
+          <w:hyperlink w:anchor="_Toc390115239" w:history="1">
+            <w:r>
+              <w:rPr>
+                <w:rStyle w:val="Hiperligao"/>
+                <w:noProof/>
+              </w:rPr>
+              <w:t>Listar Turmas</w:t>
+            </w:r>
+            <w:r>
+              <w:rPr>
+                <w:noProof/>
+                <w:webHidden/>
+              </w:rPr>
+              <w:tab/>
+            </w:r>
+            <w:r>
+              <w:rPr>
+                <w:noProof/>
+                <w:webHidden/>
+              </w:rPr>
+              <w:fldChar w:fldCharType="begin"/>
+            </w:r>
+            <w:r>
+              <w:rPr>
+                <w:noProof/>
+                <w:webHidden/>
+              </w:rPr>
+              <w:instrText xml:space="preserve"> PAGEREF _Toc390115239 \h </w:instrText>
+            </w:r>
+            <w:r>
+              <w:rPr>
+                <w:noProof/>
+                <w:webHidden/>
+              </w:rPr>
+            </w:r>
+            <w:r>
+              <w:rPr>
+                <w:noProof/>
+                <w:webHidden/>
+              </w:rPr>
+              <w:fldChar w:fldCharType="separate"/>
+            </w:r>
+            <w:r>
+              <w:rPr>
+                <w:noProof/>
+                <w:webHidden/>
+              </w:rPr>
+              <w:t>11</w:t>
+            </w:r>
+            <w:r>
+              <w:rPr>
+                <w:noProof/>
+                <w:webHidden/>
+              </w:rPr>
+              <w:fldChar w:fldCharType="end"/>
+            </w:r>
+          </w:hyperlink>
+        </w:p>
+        <w:p>
+          <w:pPr>
+            <w:pStyle w:val="ndice2"/>
+            <w:tabs>
+              <w:tab w:val="right" w:leader="dot" w:pos="8494"/>
+            </w:tabs>
+            <w:rPr>
+              <w:rFonts w:cstheme="minorBidi"/>
+              <w:noProof/>
+            </w:rPr>
+          </w:pPr>
+          <w:hyperlink w:anchor="_Toc390115240" w:history="1">
+            <w:r>
+              <w:rPr>
+                <w:rStyle w:val="Hiperligao"/>
+                <w:noProof/>
+              </w:rPr>
+              <w:t>Listar Professores</w:t>
+            </w:r>
+            <w:r>
+              <w:rPr>
+                <w:noProof/>
+                <w:webHidden/>
+              </w:rPr>
+              <w:tab/>
+            </w:r>
+            <w:r>
+              <w:rPr>
+                <w:noProof/>
+                <w:webHidden/>
+              </w:rPr>
+              <w:fldChar w:fldCharType="begin"/>
+            </w:r>
+            <w:r>
+              <w:rPr>
+                <w:noProof/>
+                <w:webHidden/>
+              </w:rPr>
+              <w:instrText xml:space="preserve"> PAGEREF _Toc390115240 \h </w:instrText>
+            </w:r>
+            <w:r>
+              <w:rPr>
+                <w:noProof/>
+                <w:webHidden/>
+              </w:rPr>
+            </w:r>
+            <w:r>
+              <w:rPr>
+                <w:noProof/>
+                <w:webHidden/>
+              </w:rPr>
+              <w:fldChar w:fldCharType="separate"/>
+            </w:r>
+            <w:r>
+              <w:rPr>
+                <w:noProof/>
+                <w:webHidden/>
+              </w:rPr>
+              <w:t>12</w:t>
+            </w:r>
+            <w:r>
+              <w:rPr>
+                <w:noProof/>
+                <w:webHidden/>
+              </w:rPr>
+              <w:fldChar w:fldCharType="end"/>
+            </w:r>
+          </w:hyperlink>
+        </w:p>
+        <w:p>
+          <w:pPr>
+            <w:pStyle w:val="ndice3"/>
+            <w:tabs>
+              <w:tab w:val="right" w:leader="dot" w:pos="8494"/>
+            </w:tabs>
+            <w:rPr>
+              <w:rFonts w:cstheme="minorBidi"/>
+              <w:noProof/>
+            </w:rPr>
+          </w:pPr>
+          <w:hyperlink w:anchor="_Toc390115241" w:history="1">
+            <w:r>
+              <w:rPr>
+                <w:rStyle w:val="Hiperligao"/>
+                <w:noProof/>
+              </w:rPr>
+              <w:t>Alteração dos dados do professor:</w:t>
+            </w:r>
+            <w:r>
+              <w:rPr>
+                <w:noProof/>
+                <w:webHidden/>
+              </w:rPr>
+              <w:tab/>
+            </w:r>
+            <w:r>
+              <w:rPr>
+                <w:noProof/>
+                <w:webHidden/>
+              </w:rPr>
+              <w:fldChar w:fldCharType="begin"/>
+            </w:r>
+            <w:r>
+              <w:rPr>
+                <w:noProof/>
+                <w:webHidden/>
+              </w:rPr>
+              <w:instrText xml:space="preserve"> PAGEREF _Toc390115241 \h </w:instrText>
+            </w:r>
+            <w:r>
+              <w:rPr>
+                <w:noProof/>
+                <w:webHidden/>
+              </w:rPr>
+            </w:r>
+            <w:r>
+              <w:rPr>
+                <w:noProof/>
+                <w:webHidden/>
+              </w:rPr>
+              <w:fldChar w:fldCharType="separate"/>
+            </w:r>
+            <w:r>
+              <w:rPr>
+                <w:noProof/>
+                <w:webHidden/>
+              </w:rPr>
+              <w:t>12</w:t>
+            </w:r>
+            <w:r>
+              <w:rPr>
+                <w:noProof/>
+                <w:webHidden/>
+              </w:rPr>
+              <w:fldChar w:fldCharType="end"/>
+            </w:r>
+          </w:hyperlink>
+        </w:p>
+        <w:p>
+          <w:pPr>
+            <w:pStyle w:val="ndice2"/>
+            <w:tabs>
+              <w:tab w:val="right" w:leader="dot" w:pos="8494"/>
+            </w:tabs>
+            <w:rPr>
+              <w:rFonts w:cstheme="minorBidi"/>
+              <w:noProof/>
+            </w:rPr>
+          </w:pPr>
+          <w:hyperlink w:anchor="_Toc390115242" w:history="1">
+            <w:r>
+              <w:rPr>
+                <w:rStyle w:val="Hiperligao"/>
+                <w:noProof/>
+              </w:rPr>
+              <w:t>Listar alunos:</w:t>
+            </w:r>
+            <w:r>
+              <w:rPr>
+                <w:noProof/>
+                <w:webHidden/>
+              </w:rPr>
+              <w:tab/>
+            </w:r>
+            <w:r>
+              <w:rPr>
+                <w:noProof/>
+                <w:webHidden/>
+              </w:rPr>
+              <w:fldChar w:fldCharType="begin"/>
+            </w:r>
+            <w:r>
+              <w:rPr>
+                <w:noProof/>
+                <w:webHidden/>
+              </w:rPr>
+              <w:instrText xml:space="preserve"> PAGEREF _Toc390115242 \h </w:instrText>
+            </w:r>
+            <w:r>
+              <w:rPr>
+                <w:noProof/>
+                <w:webHidden/>
+              </w:rPr>
+            </w:r>
+            <w:r>
+              <w:rPr>
+                <w:noProof/>
+                <w:webHidden/>
+              </w:rPr>
+              <w:fldChar w:fldCharType="separate"/>
+            </w:r>
+            <w:r>
+              <w:rPr>
+                <w:noProof/>
+                <w:webHidden/>
+              </w:rPr>
+              <w:t>13</w:t>
+            </w:r>
+            <w:r>
+              <w:rPr>
+                <w:noProof/>
+                <w:webHidden/>
+              </w:rPr>
+              <w:fldChar w:fldCharType="end"/>
+            </w:r>
+          </w:hyperlink>
+        </w:p>
+        <w:p>
+          <w:pPr>
+            <w:pStyle w:val="ndice3"/>
+            <w:tabs>
+              <w:tab w:val="right" w:leader="dot" w:pos="8494"/>
+            </w:tabs>
+            <w:rPr>
+              <w:rFonts w:cstheme="minorBidi"/>
+              <w:noProof/>
+            </w:rPr>
+          </w:pPr>
+          <w:hyperlink w:anchor="_Toc390115243" w:history="1">
+            <w:r>
+              <w:rPr>
+                <w:rStyle w:val="Hiperligao"/>
+                <w:noProof/>
+              </w:rPr>
+              <w:t>Alterar dados do aluno e migração:</w:t>
+            </w:r>
+            <w:r>
+              <w:rPr>
+                <w:noProof/>
+                <w:webHidden/>
+              </w:rPr>
+              <w:tab/>
+            </w:r>
+            <w:r>
+              <w:rPr>
+                <w:noProof/>
+                <w:webHidden/>
+              </w:rPr>
+              <w:fldChar w:fldCharType="begin"/>
+            </w:r>
+            <w:r>
+              <w:rPr>
+                <w:noProof/>
+                <w:webHidden/>
+              </w:rPr>
+              <w:instrText xml:space="preserve"> PAGEREF _Toc390115243 \h </w:instrText>
+            </w:r>
+            <w:r>
+              <w:rPr>
+                <w:noProof/>
+                <w:webHidden/>
+              </w:rPr>
+            </w:r>
+            <w:r>
+              <w:rPr>
+                <w:noProof/>
+                <w:webHidden/>
+              </w:rPr>
+              <w:fldChar w:fldCharType="separate"/>
+            </w:r>
+            <w:r>
+              <w:rPr>
+                <w:noProof/>
+                <w:webHidden/>
+              </w:rPr>
+              <w:t>13</w:t>
+            </w:r>
+            <w:r>
+              <w:rPr>
+                <w:noProof/>
+                <w:webHidden/>
+              </w:rPr>
+              <w:fldChar w:fldCharType="end"/>
+            </w:r>
+          </w:hyperlink>
+        </w:p>
+        <w:p>
+          <w:r>
+            <w:rPr>
+              <w:b/>
+              <w:bCs/>
+            </w:rPr>
+            <w:fldChar w:fldCharType="end"/>
+          </w:r>
+        </w:p>
+      </w:sdtContent>
+    </w:sdt>
+    <w:p>
+      <w:r>
+        <w:br w:type="page"/>
+      </w:r>
+    </w:p>
     <w:p>
       <w:pPr>
         <w:pStyle w:val="Ttulo"/>
-      </w:pPr>
-      <w:proofErr w:type="spellStart"/>
-      <w:r>
+        <w:tabs>
+          <w:tab w:val="left" w:pos="3732"/>
+        </w:tabs>
+        <w:outlineLvl w:val="0"/>
+        <w:rPr>
+          <w:rFonts w:ascii="Trebuchet MS" w:hAnsi="Trebuchet MS"/>
+        </w:rPr>
+      </w:pPr>
+      <w:bookmarkStart w:id="1" w:name="_Toc390115225"/>
+      <w:r>
+        <w:rPr>
+          <w:rFonts w:ascii="Trebuchet MS" w:hAnsi="Trebuchet MS"/>
+        </w:rPr>
         <w:lastRenderedPageBreak/>
-        <w:t>Indice</w:t>
-      </w:r>
-      <w:proofErr w:type="spellEnd"/>
-      <w:r>
-        <w:t xml:space="preserve"> </w:t>
-      </w:r>
+        <w:t>Pagina Inicial</w:t>
+      </w:r>
+      <w:bookmarkEnd w:id="1"/>
     </w:p>
     <w:p/>
-    <w:p/>
-    <w:p>
-      <w:r>
-        <w:t>Manual de Utilizador</w:t>
-      </w:r>
-    </w:p>
-    <w:p>
-      <w:pPr>
-        <w:ind w:left="708"/>
-      </w:pPr>
-      <w:r>
-        <w:t xml:space="preserve">Manual de utilizador do </w:t>
-      </w:r>
-      <w:proofErr w:type="spellStart"/>
-      <w:proofErr w:type="gramStart"/>
-      <w:r>
-        <w:t>back-office</w:t>
-      </w:r>
-      <w:proofErr w:type="spellEnd"/>
-      <w:proofErr w:type="gramEnd"/>
-    </w:p>
-    <w:p>
-      <w:pPr>
-        <w:ind w:left="708"/>
-      </w:pPr>
-    </w:p>
-    <w:p/>
-    <w:p>
-      <w:r>
-        <w:br w:type="page"/>
-      </w:r>
-    </w:p>
-    <w:p>
-      <w:r>
-        <w:lastRenderedPageBreak/>
-        <w:t>Página Inicial</w:t>
-      </w:r>
-    </w:p>
     <w:p>
       <w:r>
         <w:rPr>
@@ -257,7 +1672,7 @@
           <w:lang w:eastAsia="pt-PT"/>
         </w:rPr>
         <w:drawing>
-          <wp:inline distT="0" distB="0" distL="0" distR="0">
+          <wp:inline distT="0" distB="0" distL="0" distR="0" wp14:anchorId="1E2D62B4" wp14:editId="4E305746">
             <wp:extent cx="5825022" cy="5425440"/>
             <wp:effectExtent l="0" t="0" r="4445" b="3810"/>
             <wp:docPr id="2" name="Imagem 2"/>
@@ -306,27 +1721,59 @@
       </w:r>
     </w:p>
     <w:p>
-      <w:r>
+      <w:pPr>
+        <w:pStyle w:val="Ttulo"/>
+        <w:outlineLvl w:val="0"/>
+        <w:rPr>
+          <w:rFonts w:ascii="Trebuchet MS" w:hAnsi="Trebuchet MS"/>
+        </w:rPr>
+      </w:pPr>
+      <w:bookmarkStart w:id="2" w:name="_Toc390115226"/>
+      <w:r>
+        <w:rPr>
+          <w:rFonts w:ascii="Trebuchet MS" w:hAnsi="Trebuchet MS"/>
+        </w:rPr>
         <w:lastRenderedPageBreak/>
         <w:t>Adição</w:t>
       </w:r>
-    </w:p>
-    <w:p/>
-    <w:p>
-      <w:pPr>
-        <w:ind w:left="708"/>
-      </w:pPr>
-      <w:r>
-        <w:t>Adição</w:t>
-      </w:r>
-      <w:r>
-        <w:t xml:space="preserve"> teste de escrita:</w:t>
-      </w:r>
-    </w:p>
-    <w:p>
-      <w:pPr>
-        <w:ind w:left="708"/>
-      </w:pPr>
+      <w:bookmarkEnd w:id="2"/>
+    </w:p>
+    <w:p>
+      <w:pPr>
+        <w:tabs>
+          <w:tab w:val="left" w:pos="2172"/>
+        </w:tabs>
+      </w:pPr>
+    </w:p>
+    <w:p>
+      <w:pPr>
+        <w:pStyle w:val="Cabealho2"/>
+        <w:rPr>
+          <w:rFonts w:ascii="Trebuchet MS" w:hAnsi="Trebuchet MS"/>
+          <w:b/>
+          <w:color w:val="FF0000"/>
+        </w:rPr>
+      </w:pPr>
+      <w:bookmarkStart w:id="3" w:name="_Toc390115227"/>
+      <w:r>
+        <w:rPr>
+          <w:rFonts w:ascii="Trebuchet MS" w:hAnsi="Trebuchet MS"/>
+          <w:b/>
+          <w:color w:val="FF0000"/>
+        </w:rPr>
+        <w:t>Adicionar Testes de Leitura</w:t>
+      </w:r>
+      <w:r>
+        <w:rPr>
+          <w:rFonts w:ascii="Trebuchet MS" w:hAnsi="Trebuchet MS"/>
+          <w:b/>
+          <w:color w:val="FF0000"/>
+        </w:rPr>
+        <w:t>:</w:t>
+      </w:r>
+      <w:bookmarkEnd w:id="3"/>
+    </w:p>
+    <w:p>
       <w:r>
         <w:rPr>
           <w:noProof/>
@@ -336,7 +1783,7 @@
           <wp:inline distT="0" distB="0" distL="0" distR="0">
             <wp:extent cx="5400040" cy="3740785"/>
             <wp:effectExtent l="0" t="0" r="0" b="0"/>
-            <wp:docPr id="4" name="Imagem 4"/>
+            <wp:docPr id="37" name="Imagem 37"/>
             <wp:cNvGraphicFramePr>
               <a:graphicFrameLocks xmlns:a="http://schemas.openxmlformats.org/drawingml/2006/main" noChangeAspect="1"/>
             </wp:cNvGraphicFramePr>
@@ -344,7 +1791,7 @@
               <a:graphicData uri="http://schemas.openxmlformats.org/drawingml/2006/picture">
                 <pic:pic xmlns:pic="http://schemas.openxmlformats.org/drawingml/2006/picture">
                   <pic:nvPicPr>
-                    <pic:cNvPr id="4" name="Adicao teste de leitura.JPG"/>
+                    <pic:cNvPr id="37" name="Adicao teste de leitura.JPG"/>
                     <pic:cNvPicPr/>
                   </pic:nvPicPr>
                   <pic:blipFill>
@@ -377,19 +1824,29 @@
     </w:p>
     <w:p>
       <w:pPr>
-        <w:ind w:left="708"/>
-      </w:pPr>
-    </w:p>
-    <w:p>
-      <w:pPr>
         <w:pStyle w:val="PargrafodaLista"/>
         <w:numPr>
           <w:ilvl w:val="0"/>
           <w:numId w:val="2"/>
         </w:numPr>
-      </w:pPr>
-      <w:r>
+        <w:rPr>
+          <w:rFonts w:ascii="Trebuchet MS" w:hAnsi="Trebuchet MS"/>
+          <w:sz w:val="24"/>
+        </w:rPr>
+      </w:pPr>
+      <w:r>
+        <w:rPr>
+          <w:rFonts w:ascii="Trebuchet MS" w:hAnsi="Trebuchet MS"/>
+          <w:sz w:val="24"/>
+        </w:rPr>
         <w:t>Título do teste – Titulo a ser dado ao teste</w:t>
+      </w:r>
+      <w:r>
+        <w:rPr>
+          <w:rFonts w:ascii="Trebuchet MS" w:hAnsi="Trebuchet MS"/>
+          <w:sz w:val="24"/>
+        </w:rPr>
+        <w:t xml:space="preserve"> pelo professor.</w:t>
       </w:r>
     </w:p>
     <w:p>
@@ -399,15 +1856,52 @@
           <w:ilvl w:val="0"/>
           <w:numId w:val="2"/>
         </w:numPr>
-      </w:pPr>
-      <w:r>
+        <w:rPr>
+          <w:rFonts w:ascii="Trebuchet MS" w:hAnsi="Trebuchet MS"/>
+          <w:sz w:val="24"/>
+        </w:rPr>
+      </w:pPr>
+      <w:r>
+        <w:rPr>
+          <w:rFonts w:ascii="Trebuchet MS" w:hAnsi="Trebuchet MS"/>
+          <w:sz w:val="24"/>
+        </w:rPr>
         <w:t xml:space="preserve">Pergunta – O que se </w:t>
       </w:r>
       <w:r>
+        <w:rPr>
+          <w:rFonts w:ascii="Trebuchet MS" w:hAnsi="Trebuchet MS"/>
+          <w:sz w:val="24"/>
+        </w:rPr>
         <w:t>pretende</w:t>
       </w:r>
       <w:r>
-        <w:t xml:space="preserve"> ao aluno fazer (ex. “lê o seguinte teste, </w:t>
+        <w:rPr>
+          <w:rFonts w:ascii="Trebuchet MS" w:hAnsi="Trebuchet MS"/>
+          <w:sz w:val="24"/>
+        </w:rPr>
+        <w:t xml:space="preserve"> ao aluno</w:t>
+      </w:r>
+      <w:r>
+        <w:rPr>
+          <w:rFonts w:ascii="Trebuchet MS" w:hAnsi="Trebuchet MS"/>
+          <w:sz w:val="24"/>
+        </w:rPr>
+        <w:t xml:space="preserve"> fazer (ex. “lê o seguinte texto</w:t>
+      </w:r>
+      <w:r>
+        <w:rPr>
+          <w:rFonts w:ascii="Trebuchet MS" w:hAnsi="Trebuchet MS"/>
+          <w:sz w:val="24"/>
+        </w:rPr>
+        <w:t>,</w:t>
+      </w:r>
+      <w:r>
+        <w:rPr>
+          <w:rFonts w:ascii="Trebuchet MS" w:hAnsi="Trebuchet MS"/>
+          <w:sz w:val="24"/>
+        </w:rPr>
+        <w:t xml:space="preserve"> soletra as seguintes palavras”).</w:t>
       </w:r>
     </w:p>
     <w:p>
@@ -417,15 +1911,38 @@
           <w:ilvl w:val="0"/>
           <w:numId w:val="2"/>
         </w:numPr>
-      </w:pPr>
-      <w:r>
-        <w:t xml:space="preserve">Tipo de teste – Lista </w:t>
-      </w:r>
-      <w:r>
-        <w:t>pré-definida</w:t>
-      </w:r>
-      <w:r>
-        <w:t xml:space="preserve"> com tipos de teste</w:t>
+        <w:rPr>
+          <w:rFonts w:ascii="Trebuchet MS" w:hAnsi="Trebuchet MS"/>
+          <w:sz w:val="24"/>
+        </w:rPr>
+      </w:pPr>
+      <w:r>
+        <w:rPr>
+          <w:rFonts w:ascii="Trebuchet MS" w:hAnsi="Trebuchet MS"/>
+          <w:sz w:val="24"/>
+        </w:rPr>
+        <w:t>Tipo de teste –</w:t>
+      </w:r>
+      <w:r>
+        <w:rPr>
+          <w:rFonts w:ascii="Trebuchet MS" w:hAnsi="Trebuchet MS"/>
+          <w:sz w:val="24"/>
+        </w:rPr>
+        <w:t xml:space="preserve"> T</w:t>
+      </w:r>
+      <w:r>
+        <w:rPr>
+          <w:rFonts w:ascii="Trebuchet MS" w:hAnsi="Trebuchet MS"/>
+          <w:sz w:val="24"/>
+        </w:rPr>
+        <w:t>ipos de teste</w:t>
+      </w:r>
+      <w:r>
+        <w:rPr>
+          <w:rFonts w:ascii="Trebuchet MS" w:hAnsi="Trebuchet MS"/>
+          <w:sz w:val="24"/>
+        </w:rPr>
+        <w:t xml:space="preserve"> disponíveis para introdução:</w:t>
       </w:r>
     </w:p>
     <w:p>
@@ -435,9 +1952,24 @@
           <w:ilvl w:val="1"/>
           <w:numId w:val="2"/>
         </w:numPr>
-      </w:pPr>
-      <w:r>
+        <w:rPr>
+          <w:rFonts w:ascii="Trebuchet MS" w:hAnsi="Trebuchet MS"/>
+          <w:sz w:val="24"/>
+        </w:rPr>
+      </w:pPr>
+      <w:r>
+        <w:rPr>
+          <w:rFonts w:ascii="Trebuchet MS" w:hAnsi="Trebuchet MS"/>
+          <w:sz w:val="24"/>
+        </w:rPr>
         <w:t>Texto Normal</w:t>
+      </w:r>
+      <w:r>
+        <w:rPr>
+          <w:rFonts w:ascii="Trebuchet MS" w:hAnsi="Trebuchet MS"/>
+          <w:sz w:val="24"/>
+        </w:rPr>
+        <w:t>.</w:t>
       </w:r>
     </w:p>
     <w:p>
@@ -447,9 +1979,31 @@
           <w:ilvl w:val="1"/>
           <w:numId w:val="2"/>
         </w:numPr>
-      </w:pPr>
-      <w:r>
-        <w:t>Lista de Palavras (uma por linha)</w:t>
+        <w:rPr>
+          <w:rFonts w:ascii="Trebuchet MS" w:hAnsi="Trebuchet MS"/>
+          <w:sz w:val="24"/>
+        </w:rPr>
+      </w:pPr>
+      <w:r>
+        <w:rPr>
+          <w:rFonts w:ascii="Trebuchet MS" w:hAnsi="Trebuchet MS"/>
+          <w:sz w:val="24"/>
+        </w:rPr>
+        <w:t>Lista de Palavras</w:t>
+      </w:r>
+      <w:r>
+        <w:rPr>
+          <w:rFonts w:ascii="Trebuchet MS" w:hAnsi="Trebuchet MS"/>
+          <w:sz w:val="24"/>
+        </w:rPr>
+        <w:t>.</w:t>
+      </w:r>
+      <w:r>
+        <w:rPr>
+          <w:rFonts w:ascii="Trebuchet MS" w:hAnsi="Trebuchet MS"/>
+          <w:sz w:val="24"/>
+        </w:rPr>
+        <w:t xml:space="preserve"> </w:t>
       </w:r>
     </w:p>
     <w:p>
@@ -459,9 +2013,24 @@
           <w:ilvl w:val="1"/>
           <w:numId w:val="2"/>
         </w:numPr>
-      </w:pPr>
-      <w:r>
+        <w:rPr>
+          <w:rFonts w:ascii="Trebuchet MS" w:hAnsi="Trebuchet MS"/>
+          <w:sz w:val="24"/>
+        </w:rPr>
+      </w:pPr>
+      <w:r>
+        <w:rPr>
+          <w:rFonts w:ascii="Trebuchet MS" w:hAnsi="Trebuchet MS"/>
+          <w:sz w:val="24"/>
+        </w:rPr>
         <w:t>Poema</w:t>
+      </w:r>
+      <w:r>
+        <w:rPr>
+          <w:rFonts w:ascii="Trebuchet MS" w:hAnsi="Trebuchet MS"/>
+          <w:sz w:val="24"/>
+        </w:rPr>
+        <w:t>.</w:t>
       </w:r>
     </w:p>
     <w:p>
@@ -471,21 +2040,38 @@
           <w:ilvl w:val="0"/>
           <w:numId w:val="2"/>
         </w:numPr>
-      </w:pPr>
-      <w:r>
+        <w:rPr>
+          <w:rFonts w:ascii="Trebuchet MS" w:hAnsi="Trebuchet MS"/>
+          <w:sz w:val="24"/>
+        </w:rPr>
+      </w:pPr>
+      <w:r>
+        <w:rPr>
+          <w:rFonts w:ascii="Trebuchet MS" w:hAnsi="Trebuchet MS"/>
+          <w:sz w:val="24"/>
+        </w:rPr>
         <w:t xml:space="preserve">Disciplina – </w:t>
       </w:r>
       <w:r>
+        <w:rPr>
+          <w:rFonts w:ascii="Trebuchet MS" w:hAnsi="Trebuchet MS"/>
+          <w:sz w:val="24"/>
+        </w:rPr>
         <w:t>L</w:t>
       </w:r>
       <w:r>
+        <w:rPr>
+          <w:rFonts w:ascii="Trebuchet MS" w:hAnsi="Trebuchet MS"/>
+          <w:sz w:val="24"/>
+        </w:rPr>
         <w:t xml:space="preserve">ista </w:t>
       </w:r>
       <w:r>
-        <w:t>pré-definida</w:t>
-      </w:r>
-      <w:r>
-        <w:t xml:space="preserve"> de disciplinas para o teste</w:t>
+        <w:rPr>
+          <w:rFonts w:ascii="Trebuchet MS" w:hAnsi="Trebuchet MS"/>
+          <w:sz w:val="24"/>
+        </w:rPr>
+        <w:t>de disciplinas para cada teste:</w:t>
       </w:r>
     </w:p>
     <w:p>
@@ -495,9 +2081,24 @@
           <w:ilvl w:val="1"/>
           <w:numId w:val="2"/>
         </w:numPr>
-      </w:pPr>
-      <w:r>
+        <w:rPr>
+          <w:rFonts w:ascii="Trebuchet MS" w:hAnsi="Trebuchet MS"/>
+          <w:sz w:val="24"/>
+        </w:rPr>
+      </w:pPr>
+      <w:r>
+        <w:rPr>
+          <w:rFonts w:ascii="Trebuchet MS" w:hAnsi="Trebuchet MS"/>
+          <w:sz w:val="24"/>
+        </w:rPr>
         <w:t>Português</w:t>
+      </w:r>
+      <w:r>
+        <w:rPr>
+          <w:rFonts w:ascii="Trebuchet MS" w:hAnsi="Trebuchet MS"/>
+          <w:sz w:val="24"/>
+        </w:rPr>
+        <w:t>.</w:t>
       </w:r>
     </w:p>
     <w:p>
@@ -507,9 +2108,24 @@
           <w:ilvl w:val="1"/>
           <w:numId w:val="2"/>
         </w:numPr>
-      </w:pPr>
-      <w:r>
+        <w:rPr>
+          <w:rFonts w:ascii="Trebuchet MS" w:hAnsi="Trebuchet MS"/>
+          <w:sz w:val="24"/>
+        </w:rPr>
+      </w:pPr>
+      <w:r>
+        <w:rPr>
+          <w:rFonts w:ascii="Trebuchet MS" w:hAnsi="Trebuchet MS"/>
+          <w:sz w:val="24"/>
+        </w:rPr>
         <w:t>Matemática</w:t>
+      </w:r>
+      <w:r>
+        <w:rPr>
+          <w:rFonts w:ascii="Trebuchet MS" w:hAnsi="Trebuchet MS"/>
+          <w:sz w:val="24"/>
+        </w:rPr>
+        <w:t>.</w:t>
       </w:r>
     </w:p>
     <w:p>
@@ -519,9 +2135,24 @@
           <w:ilvl w:val="1"/>
           <w:numId w:val="2"/>
         </w:numPr>
-      </w:pPr>
-      <w:r>
+        <w:rPr>
+          <w:rFonts w:ascii="Trebuchet MS" w:hAnsi="Trebuchet MS"/>
+          <w:sz w:val="24"/>
+        </w:rPr>
+      </w:pPr>
+      <w:r>
+        <w:rPr>
+          <w:rFonts w:ascii="Trebuchet MS" w:hAnsi="Trebuchet MS"/>
+          <w:sz w:val="24"/>
+        </w:rPr>
         <w:t>Estudo do meio</w:t>
+      </w:r>
+      <w:r>
+        <w:rPr>
+          <w:rFonts w:ascii="Trebuchet MS" w:hAnsi="Trebuchet MS"/>
+          <w:sz w:val="24"/>
+        </w:rPr>
+        <w:t>.</w:t>
       </w:r>
     </w:p>
     <w:p>
@@ -531,9 +2162,24 @@
           <w:ilvl w:val="1"/>
           <w:numId w:val="2"/>
         </w:numPr>
-      </w:pPr>
-      <w:r>
+        <w:rPr>
+          <w:rFonts w:ascii="Trebuchet MS" w:hAnsi="Trebuchet MS"/>
+          <w:sz w:val="24"/>
+        </w:rPr>
+      </w:pPr>
+      <w:r>
+        <w:rPr>
+          <w:rFonts w:ascii="Trebuchet MS" w:hAnsi="Trebuchet MS"/>
+          <w:sz w:val="24"/>
+        </w:rPr>
         <w:t>Inglês</w:t>
+      </w:r>
+      <w:r>
+        <w:rPr>
+          <w:rFonts w:ascii="Trebuchet MS" w:hAnsi="Trebuchet MS"/>
+          <w:sz w:val="24"/>
+        </w:rPr>
+        <w:t>.</w:t>
       </w:r>
     </w:p>
     <w:p>
@@ -543,15 +2189,38 @@
           <w:ilvl w:val="0"/>
           <w:numId w:val="2"/>
         </w:numPr>
-      </w:pPr>
-      <w:r>
+        <w:rPr>
+          <w:rFonts w:ascii="Trebuchet MS" w:hAnsi="Trebuchet MS"/>
+          <w:sz w:val="24"/>
+        </w:rPr>
+      </w:pPr>
+      <w:r>
+        <w:rPr>
+          <w:rFonts w:ascii="Trebuchet MS" w:hAnsi="Trebuchet MS"/>
+          <w:sz w:val="24"/>
+        </w:rPr>
         <w:t xml:space="preserve">Texto a ser lido – </w:t>
       </w:r>
       <w:r>
-        <w:t>Introdução</w:t>
-      </w:r>
-      <w:r>
-        <w:t xml:space="preserve"> pelo professor do teste a ser feito pelo aluno</w:t>
+        <w:rPr>
+          <w:rFonts w:ascii="Trebuchet MS" w:hAnsi="Trebuchet MS"/>
+          <w:sz w:val="24"/>
+        </w:rPr>
+        <w:t>Texto introduzido</w:t>
+      </w:r>
+      <w:r>
+        <w:rPr>
+          <w:rFonts w:ascii="Trebuchet MS" w:hAnsi="Trebuchet MS"/>
+          <w:sz w:val="24"/>
+        </w:rPr>
+        <w:t xml:space="preserve"> pelo professor</w:t>
+      </w:r>
+      <w:r>
+        <w:rPr>
+          <w:rFonts w:ascii="Trebuchet MS" w:hAnsi="Trebuchet MS"/>
+          <w:sz w:val="24"/>
+        </w:rPr>
+        <w:t xml:space="preserve"> para que o aluno possa realizar o teste.</w:t>
       </w:r>
     </w:p>
     <w:p>
@@ -561,18 +2230,38 @@
           <w:ilvl w:val="0"/>
           <w:numId w:val="2"/>
         </w:numPr>
-      </w:pPr>
-      <w:r>
+        <w:rPr>
+          <w:rFonts w:ascii="Trebuchet MS" w:hAnsi="Trebuchet MS"/>
+          <w:sz w:val="24"/>
+        </w:rPr>
+      </w:pPr>
+      <w:r>
+        <w:rPr>
+          <w:rFonts w:ascii="Trebuchet MS" w:hAnsi="Trebuchet MS"/>
+          <w:sz w:val="24"/>
+        </w:rPr>
         <w:t>Grau escolar –</w:t>
       </w:r>
       <w:r>
-        <w:t xml:space="preserve"> L</w:t>
-      </w:r>
-      <w:r>
-        <w:t xml:space="preserve">ista </w:t>
-      </w:r>
-      <w:r>
-        <w:t>pré-definida do grau escolar</w:t>
+        <w:rPr>
+          <w:rFonts w:ascii="Trebuchet MS" w:hAnsi="Trebuchet MS"/>
+          <w:sz w:val="24"/>
+        </w:rPr>
+        <w:t xml:space="preserve"> </w:t>
+      </w:r>
+      <w:r>
+        <w:rPr>
+          <w:rFonts w:ascii="Trebuchet MS" w:hAnsi="Trebuchet MS"/>
+          <w:sz w:val="24"/>
+        </w:rPr>
+        <w:t>Escolha do grau escolar do aluno</w:t>
+      </w:r>
+      <w:r>
+        <w:rPr>
+          <w:rFonts w:ascii="Trebuchet MS" w:hAnsi="Trebuchet MS"/>
+          <w:sz w:val="24"/>
+        </w:rPr>
+        <w:t>.</w:t>
       </w:r>
     </w:p>
     <w:p>
@@ -582,12 +2271,31 @@
           <w:ilvl w:val="0"/>
           <w:numId w:val="2"/>
         </w:numPr>
-      </w:pPr>
-      <w:r>
+        <w:rPr>
+          <w:rFonts w:ascii="Trebuchet MS" w:hAnsi="Trebuchet MS"/>
+          <w:sz w:val="24"/>
+        </w:rPr>
+      </w:pPr>
+      <w:r>
+        <w:rPr>
+          <w:rFonts w:ascii="Trebuchet MS" w:hAnsi="Trebuchet MS"/>
+          <w:sz w:val="24"/>
+        </w:rPr>
         <w:t>Professor</w:t>
       </w:r>
       <w:r>
-        <w:t xml:space="preserve"> – Lista pré-definida de todos os professores</w:t>
+        <w:rPr>
+          <w:rFonts w:ascii="Trebuchet MS" w:hAnsi="Trebuchet MS"/>
+          <w:sz w:val="24"/>
+        </w:rPr>
+        <w:t xml:space="preserve"> – </w:t>
+      </w:r>
+      <w:r>
+        <w:rPr>
+          <w:rFonts w:ascii="Trebuchet MS" w:hAnsi="Trebuchet MS"/>
+          <w:sz w:val="24"/>
+        </w:rPr>
+        <w:t>Lista todos os professores registados nos vários agrupamento escolares.</w:t>
       </w:r>
     </w:p>
     <w:p>
@@ -597,37 +2305,94 @@
           <w:ilvl w:val="0"/>
           <w:numId w:val="2"/>
         </w:numPr>
-      </w:pPr>
-      <w:r>
+        <w:rPr>
+          <w:rFonts w:ascii="Trebuchet MS" w:hAnsi="Trebuchet MS"/>
+          <w:sz w:val="24"/>
+        </w:rPr>
+      </w:pPr>
+      <w:r>
+        <w:rPr>
+          <w:rFonts w:ascii="Trebuchet MS" w:hAnsi="Trebuchet MS"/>
+          <w:sz w:val="24"/>
+        </w:rPr>
         <w:t>Voz de exemplo</w:t>
       </w:r>
       <w:r>
-        <w:t xml:space="preserve"> – Introdução pelo professor de um ficheiro áudio para ajuda ao aluno</w:t>
-      </w:r>
-    </w:p>
-    <w:p>
-      <w:r>
+        <w:rPr>
+          <w:rFonts w:ascii="Trebuchet MS" w:hAnsi="Trebuchet MS"/>
+          <w:sz w:val="24"/>
+        </w:rPr>
+        <w:t xml:space="preserve"> –</w:t>
+      </w:r>
+      <w:r>
+        <w:rPr>
+          <w:rFonts w:ascii="Trebuchet MS" w:hAnsi="Trebuchet MS"/>
+          <w:sz w:val="24"/>
+        </w:rPr>
+        <w:t xml:space="preserve"> Ficheiro de áudio introduzido pelo professor para servir de guia para o aluno.</w:t>
+      </w:r>
+      <w:r>
+        <w:rPr>
+          <w:rFonts w:ascii="Trebuchet MS" w:hAnsi="Trebuchet MS"/>
+          <w:sz w:val="24"/>
+        </w:rPr>
         <w:br w:type="page"/>
       </w:r>
     </w:p>
     <w:p>
       <w:pPr>
-        <w:ind w:left="708"/>
-      </w:pPr>
-      <w:proofErr w:type="spellStart"/>
-      <w:r>
+        <w:pStyle w:val="Cabealho2"/>
+        <w:rPr>
+          <w:rFonts w:ascii="Trebuchet MS" w:hAnsi="Trebuchet MS"/>
+          <w:b/>
+          <w:color w:val="FF0000"/>
+        </w:rPr>
+      </w:pPr>
+      <w:bookmarkStart w:id="4" w:name="_Toc390115228"/>
+      <w:r>
+        <w:rPr>
+          <w:rFonts w:ascii="Trebuchet MS" w:hAnsi="Trebuchet MS"/>
+          <w:b/>
+          <w:color w:val="FF0000"/>
+        </w:rPr>
         <w:lastRenderedPageBreak/>
-        <w:t>Adicao</w:t>
-      </w:r>
-      <w:proofErr w:type="spellEnd"/>
-      <w:r>
-        <w:t xml:space="preserve"> de professor</w:t>
-      </w:r>
-    </w:p>
-    <w:p>
-      <w:pPr>
-        <w:ind w:left="708"/>
-      </w:pPr>
+        <w:t>Adicionar</w:t>
+      </w:r>
+      <w:r>
+        <w:rPr>
+          <w:rFonts w:ascii="Trebuchet MS" w:hAnsi="Trebuchet MS"/>
+          <w:b/>
+          <w:color w:val="FF0000"/>
+        </w:rPr>
+        <w:t xml:space="preserve"> </w:t>
+      </w:r>
+      <w:r>
+        <w:rPr>
+          <w:rFonts w:ascii="Trebuchet MS" w:hAnsi="Trebuchet MS"/>
+          <w:b/>
+          <w:color w:val="FF0000"/>
+        </w:rPr>
+        <w:t>P</w:t>
+      </w:r>
+      <w:r>
+        <w:rPr>
+          <w:rFonts w:ascii="Trebuchet MS" w:hAnsi="Trebuchet MS"/>
+          <w:b/>
+          <w:color w:val="FF0000"/>
+        </w:rPr>
+        <w:t>rofessores</w:t>
+      </w:r>
+      <w:r>
+        <w:rPr>
+          <w:rFonts w:ascii="Trebuchet MS" w:hAnsi="Trebuchet MS"/>
+          <w:b/>
+          <w:color w:val="FF0000"/>
+        </w:rPr>
+        <w:t>:</w:t>
+      </w:r>
+      <w:bookmarkEnd w:id="4"/>
+    </w:p>
+    <w:p>
       <w:r>
         <w:rPr>
           <w:noProof/>
@@ -637,7 +2402,7 @@
           <wp:inline distT="0" distB="0" distL="0" distR="0">
             <wp:extent cx="5400040" cy="2565400"/>
             <wp:effectExtent l="0" t="0" r="0" b="6350"/>
-            <wp:docPr id="5" name="Imagem 5"/>
+            <wp:docPr id="50" name="Imagem 50"/>
             <wp:cNvGraphicFramePr>
               <a:graphicFrameLocks xmlns:a="http://schemas.openxmlformats.org/drawingml/2006/main" noChangeAspect="1"/>
             </wp:cNvGraphicFramePr>
@@ -645,7 +2410,7 @@
               <a:graphicData uri="http://schemas.openxmlformats.org/drawingml/2006/picture">
                 <pic:pic xmlns:pic="http://schemas.openxmlformats.org/drawingml/2006/picture">
                   <pic:nvPicPr>
-                    <pic:cNvPr id="5" name="Adicao de Professor.JPG"/>
+                    <pic:cNvPr id="50" name="Adicao de Professor.JPG"/>
                     <pic:cNvPicPr/>
                   </pic:nvPicPr>
                   <pic:blipFill>
@@ -678,11 +2443,6 @@
     </w:p>
     <w:p>
       <w:pPr>
-        <w:ind w:left="708"/>
-      </w:pPr>
-    </w:p>
-    <w:p>
-      <w:pPr>
         <w:pStyle w:val="PargrafodaLista"/>
         <w:numPr>
           <w:ilvl w:val="0"/>
@@ -692,6 +2452,9 @@
       <w:r>
         <w:t>Nome</w:t>
       </w:r>
+      <w:r>
+        <w:t xml:space="preserve"> – Nome completo do professor,</w:t>
+      </w:r>
     </w:p>
     <w:p>
       <w:pPr>
@@ -701,11 +2464,9 @@
           <w:numId w:val="3"/>
         </w:numPr>
       </w:pPr>
-      <w:proofErr w:type="spellStart"/>
-      <w:r>
-        <w:t>Endereco</w:t>
-      </w:r>
-      <w:proofErr w:type="spellEnd"/>
+      <w:r>
+        <w:t>Endereço</w:t>
+      </w:r>
       <w:r>
         <w:t xml:space="preserve"> </w:t>
       </w:r>
@@ -735,11 +2496,12 @@
           <w:numId w:val="3"/>
         </w:numPr>
       </w:pPr>
-      <w:proofErr w:type="spellStart"/>
       <w:r>
         <w:t>Username</w:t>
       </w:r>
-      <w:proofErr w:type="spellEnd"/>
+      <w:r>
+        <w:t xml:space="preserve"> – Um nome de utilizador à escolha do professor</w:t>
+      </w:r>
     </w:p>
     <w:p>
       <w:pPr>
@@ -752,6 +2514,9 @@
       <w:r>
         <w:t>PIN</w:t>
       </w:r>
+      <w:r>
+        <w:t xml:space="preserve"> – Número de 4 dígitos (de 0000 a 9999)</w:t>
+      </w:r>
     </w:p>
     <w:p>
       <w:pPr>
@@ -764,6 +2529,9 @@
       <w:r>
         <w:t>Escola</w:t>
       </w:r>
+      <w:r>
+        <w:t xml:space="preserve"> – Lista pré-definida com todas as escolas do agrupamento.</w:t>
+      </w:r>
     </w:p>
     <w:p>
       <w:pPr>
@@ -776,25 +2544,50 @@
       <w:r>
         <w:t>Fotografia</w:t>
       </w:r>
-    </w:p>
-    <w:p/>
-    <w:p>
-      <w:pPr>
-        <w:ind w:firstLine="708"/>
-      </w:pPr>
-      <w:proofErr w:type="spellStart"/>
-      <w:r>
-        <w:t>Adicao</w:t>
-      </w:r>
-      <w:proofErr w:type="spellEnd"/>
-      <w:r>
-        <w:t xml:space="preserve"> de aluno</w:t>
-      </w:r>
-    </w:p>
-    <w:p>
-      <w:pPr>
-        <w:ind w:firstLine="708"/>
-      </w:pPr>
+      <w:r>
+        <w:t xml:space="preserve"> – Imagem a carregar pelo professor</w:t>
+      </w:r>
+    </w:p>
+    <w:p>
+      <w:pPr>
+        <w:pStyle w:val="Subttulo"/>
+        <w:outlineLvl w:val="1"/>
+        <w:rPr>
+          <w:rFonts w:eastAsiaTheme="minorHAnsi"/>
+          <w:color w:val="auto"/>
+          <w:spacing w:val="0"/>
+        </w:rPr>
+      </w:pPr>
+    </w:p>
+    <w:p>
+      <w:pPr>
+        <w:pStyle w:val="Cabealho2"/>
+        <w:rPr>
+          <w:rFonts w:ascii="Trebuchet MS" w:hAnsi="Trebuchet MS"/>
+          <w:b/>
+          <w:color w:val="FF0000"/>
+        </w:rPr>
+      </w:pPr>
+      <w:bookmarkStart w:id="5" w:name="_Toc390115229"/>
+      <w:r>
+        <w:rPr>
+          <w:rFonts w:ascii="Trebuchet MS" w:hAnsi="Trebuchet MS"/>
+          <w:b/>
+          <w:color w:val="FF0000"/>
+        </w:rPr>
+        <w:t>Adicionar</w:t>
+      </w:r>
+      <w:r>
+        <w:rPr>
+          <w:rFonts w:ascii="Trebuchet MS" w:hAnsi="Trebuchet MS"/>
+          <w:b/>
+          <w:color w:val="FF0000"/>
+        </w:rPr>
+        <w:t xml:space="preserve"> Alunos:</w:t>
+      </w:r>
+      <w:bookmarkEnd w:id="5"/>
+    </w:p>
+    <w:p>
       <w:r>
         <w:rPr>
           <w:noProof/>
@@ -804,7 +2597,7 @@
           <wp:inline distT="0" distB="0" distL="0" distR="0">
             <wp:extent cx="5400040" cy="1684655"/>
             <wp:effectExtent l="0" t="0" r="0" b="0"/>
-            <wp:docPr id="7" name="Imagem 7"/>
+            <wp:docPr id="45" name="Imagem 45"/>
             <wp:cNvGraphicFramePr>
               <a:graphicFrameLocks xmlns:a="http://schemas.openxmlformats.org/drawingml/2006/main" noChangeAspect="1"/>
             </wp:cNvGraphicFramePr>
@@ -812,7 +2605,7 @@
               <a:graphicData uri="http://schemas.openxmlformats.org/drawingml/2006/picture">
                 <pic:pic xmlns:pic="http://schemas.openxmlformats.org/drawingml/2006/picture">
                   <pic:nvPicPr>
-                    <pic:cNvPr id="7" name="Adicao Aluno.JPG"/>
+                    <pic:cNvPr id="45" name="Adicao Aluno.JPG"/>
                     <pic:cNvPicPr/>
                   </pic:nvPicPr>
                   <pic:blipFill>
@@ -852,7 +2645,10 @@
         </w:numPr>
       </w:pPr>
       <w:r>
-        <w:t>Nome do aluno</w:t>
+        <w:t>Nome do Aluno</w:t>
+      </w:r>
+      <w:r>
+        <w:t xml:space="preserve"> – Nome completo do aluno.</w:t>
       </w:r>
     </w:p>
     <w:p>
@@ -866,6 +2662,9 @@
       <w:r>
         <w:t>Turma e escola</w:t>
       </w:r>
+      <w:r>
+        <w:t xml:space="preserve"> – Um lista pré-definida com todas as escolas, anos e turmas, respetivamente, do agrupamento.</w:t>
+      </w:r>
     </w:p>
     <w:p>
       <w:pPr>
@@ -876,7 +2675,7 @@
         </w:numPr>
       </w:pPr>
       <w:r>
-        <w:t>Fotografia</w:t>
+        <w:t>Fotografia - Imagem a carregar pelo professor.</w:t>
       </w:r>
     </w:p>
     <w:p>
@@ -886,22 +2685,42 @@
     </w:p>
     <w:p>
       <w:pPr>
-        <w:ind w:left="708"/>
-      </w:pPr>
-      <w:proofErr w:type="spellStart"/>
-      <w:r>
+        <w:pStyle w:val="Cabealho2"/>
+        <w:rPr>
+          <w:rFonts w:ascii="Trebuchet MS" w:hAnsi="Trebuchet MS"/>
+          <w:b/>
+          <w:color w:val="FF0000"/>
+        </w:rPr>
+      </w:pPr>
+      <w:bookmarkStart w:id="6" w:name="_Toc390115230"/>
+      <w:r>
+        <w:rPr>
+          <w:rFonts w:ascii="Trebuchet MS" w:hAnsi="Trebuchet MS"/>
+          <w:b/>
+          <w:color w:val="FF0000"/>
+        </w:rPr>
         <w:lastRenderedPageBreak/>
-        <w:t>Adicao</w:t>
-      </w:r>
-      <w:proofErr w:type="spellEnd"/>
-      <w:r>
-        <w:t xml:space="preserve"> Turma</w:t>
-      </w:r>
-    </w:p>
-    <w:p>
-      <w:pPr>
-        <w:ind w:left="708"/>
-      </w:pPr>
+        <w:t>Adi</w:t>
+      </w:r>
+      <w:r>
+        <w:rPr>
+          <w:rFonts w:ascii="Trebuchet MS" w:hAnsi="Trebuchet MS"/>
+          <w:b/>
+          <w:color w:val="FF0000"/>
+        </w:rPr>
+        <w:t>ci</w:t>
+      </w:r>
+      <w:r>
+        <w:rPr>
+          <w:rFonts w:ascii="Trebuchet MS" w:hAnsi="Trebuchet MS"/>
+          <w:b/>
+          <w:color w:val="FF0000"/>
+        </w:rPr>
+        <w:t>onar Turmas:</w:t>
+      </w:r>
+      <w:bookmarkEnd w:id="6"/>
+    </w:p>
+    <w:p>
       <w:r>
         <w:rPr>
           <w:noProof/>
@@ -911,7 +2730,7 @@
           <wp:inline distT="0" distB="0" distL="0" distR="0">
             <wp:extent cx="5400040" cy="1901825"/>
             <wp:effectExtent l="0" t="0" r="0" b="3175"/>
-            <wp:docPr id="8" name="Imagem 8"/>
+            <wp:docPr id="49" name="Imagem 49"/>
             <wp:cNvGraphicFramePr>
               <a:graphicFrameLocks xmlns:a="http://schemas.openxmlformats.org/drawingml/2006/main" noChangeAspect="1"/>
             </wp:cNvGraphicFramePr>
@@ -919,7 +2738,7 @@
               <a:graphicData uri="http://schemas.openxmlformats.org/drawingml/2006/picture">
                 <pic:pic xmlns:pic="http://schemas.openxmlformats.org/drawingml/2006/picture">
                   <pic:nvPicPr>
-                    <pic:cNvPr id="8" name="Adicao Turmas.JPG"/>
+                    <pic:cNvPr id="49" name="Adicao Turmas.JPG"/>
                     <pic:cNvPicPr/>
                   </pic:nvPicPr>
                   <pic:blipFill>
@@ -957,9 +2776,22 @@
           <w:ilvl w:val="0"/>
           <w:numId w:val="5"/>
         </w:numPr>
+        <w:ind w:left="360"/>
       </w:pPr>
       <w:r>
         <w:t>Escola</w:t>
+      </w:r>
+      <w:r>
+        <w:t xml:space="preserve"> –</w:t>
+      </w:r>
+      <w:r>
+        <w:t xml:space="preserve"> Lista</w:t>
+      </w:r>
+      <w:r>
+        <w:t xml:space="preserve"> todas as escolas do agrupamento</w:t>
+      </w:r>
+      <w:r>
+        <w:t>.</w:t>
       </w:r>
     </w:p>
     <w:p>
@@ -969,9 +2801,16 @@
           <w:ilvl w:val="0"/>
           <w:numId w:val="5"/>
         </w:numPr>
+        <w:ind w:left="360"/>
       </w:pPr>
       <w:r>
         <w:t>Grau escolar</w:t>
+      </w:r>
+      <w:r>
+        <w:t xml:space="preserve"> – Lista todos os graus escolares</w:t>
+      </w:r>
+      <w:r>
+        <w:t>.</w:t>
       </w:r>
     </w:p>
     <w:p>
@@ -981,9 +2820,13 @@
           <w:ilvl w:val="0"/>
           <w:numId w:val="5"/>
         </w:numPr>
+        <w:ind w:left="360"/>
       </w:pPr>
       <w:r>
         <w:t>Nome da turma</w:t>
+      </w:r>
+      <w:r>
+        <w:t xml:space="preserve"> – Nome aleatório dado pelo professor.</w:t>
       </w:r>
     </w:p>
     <w:p>
@@ -993,27 +2836,52 @@
           <w:ilvl w:val="0"/>
           <w:numId w:val="5"/>
         </w:numPr>
+        <w:ind w:left="360"/>
       </w:pPr>
       <w:r>
         <w:t>Ano Letivo</w:t>
       </w:r>
-    </w:p>
-    <w:p>
-      <w:pPr>
-        <w:ind w:left="708"/>
-      </w:pPr>
-      <w:proofErr w:type="spellStart"/>
-      <w:r>
-        <w:t>Adicao</w:t>
-      </w:r>
-      <w:proofErr w:type="spellEnd"/>
-      <w:r>
-        <w:t xml:space="preserve"> de Escola</w:t>
-      </w:r>
-    </w:p>
-    <w:p>
-      <w:pPr>
-        <w:ind w:left="708"/>
+      <w:r>
+        <w:t xml:space="preserve"> – Ano letivo referente à turma (ex. uma turma pode pertencer a vários anos letivos).</w:t>
+      </w:r>
+    </w:p>
+    <w:p>
+      <w:pPr>
+        <w:rPr>
+          <w:noProof/>
+          <w:lang w:eastAsia="pt-PT"/>
+        </w:rPr>
+      </w:pPr>
+    </w:p>
+    <w:p>
+      <w:pPr>
+        <w:pStyle w:val="Cabealho2"/>
+        <w:rPr>
+          <w:rFonts w:ascii="Trebuchet MS" w:hAnsi="Trebuchet MS"/>
+          <w:b/>
+          <w:noProof/>
+          <w:color w:val="FF0000"/>
+          <w:lang w:eastAsia="pt-PT"/>
+        </w:rPr>
+      </w:pPr>
+      <w:bookmarkStart w:id="7" w:name="_Toc390115231"/>
+      <w:r>
+        <w:rPr>
+          <w:rFonts w:ascii="Trebuchet MS" w:hAnsi="Trebuchet MS"/>
+          <w:b/>
+          <w:noProof/>
+          <w:color w:val="FF0000"/>
+          <w:lang w:eastAsia="pt-PT"/>
+        </w:rPr>
+        <w:t>Adicionar Escolas:</w:t>
+      </w:r>
+      <w:bookmarkEnd w:id="7"/>
+    </w:p>
+    <w:p>
+      <w:pPr>
+        <w:rPr>
+          <w:lang w:eastAsia="pt-PT"/>
+        </w:rPr>
       </w:pPr>
       <w:r>
         <w:rPr>
@@ -1024,7 +2892,7 @@
           <wp:inline distT="0" distB="0" distL="0" distR="0">
             <wp:extent cx="5400040" cy="1659255"/>
             <wp:effectExtent l="0" t="0" r="0" b="0"/>
-            <wp:docPr id="9" name="Imagem 9"/>
+            <wp:docPr id="51" name="Imagem 51"/>
             <wp:cNvGraphicFramePr>
               <a:graphicFrameLocks xmlns:a="http://schemas.openxmlformats.org/drawingml/2006/main" noChangeAspect="1"/>
             </wp:cNvGraphicFramePr>
@@ -1032,7 +2900,7 @@
               <a:graphicData uri="http://schemas.openxmlformats.org/drawingml/2006/picture">
                 <pic:pic xmlns:pic="http://schemas.openxmlformats.org/drawingml/2006/picture">
                   <pic:nvPicPr>
-                    <pic:cNvPr id="9" name="Adicao Escola.JPG"/>
+                    <pic:cNvPr id="51" name="Adicao Escola.JPG"/>
                     <pic:cNvPicPr/>
                   </pic:nvPicPr>
                   <pic:blipFill>
@@ -1074,6 +2942,9 @@
       <w:r>
         <w:t>Nome da escola</w:t>
       </w:r>
+      <w:r>
+        <w:t xml:space="preserve"> – Nome da escola dado pelo professor.</w:t>
+      </w:r>
     </w:p>
     <w:p>
       <w:pPr>
@@ -1086,6 +2957,9 @@
       <w:r>
         <w:t>Morada</w:t>
       </w:r>
+      <w:r>
+        <w:t xml:space="preserve"> – Morada referente à escola.</w:t>
+      </w:r>
     </w:p>
     <w:p>
       <w:pPr>
@@ -1098,6 +2972,12 @@
       <w:r>
         <w:t>Fotografia</w:t>
       </w:r>
+      <w:r>
+        <w:t xml:space="preserve"> – Imagem </w:t>
+      </w:r>
+      <w:r>
+        <w:t>ou logotipo referente à escola.</w:t>
+      </w:r>
     </w:p>
     <w:p>
       <w:r>
@@ -1106,39 +2986,27 @@
     </w:p>
     <w:p>
       <w:pPr>
-        <w:ind w:left="708"/>
-      </w:pPr>
-      <w:proofErr w:type="spellStart"/>
-      <w:r>
+        <w:pStyle w:val="Cabealho2"/>
+        <w:rPr>
+          <w:rFonts w:ascii="Trebuchet MS" w:hAnsi="Trebuchet MS"/>
+          <w:b/>
+          <w:color w:val="FF0000"/>
+        </w:rPr>
+      </w:pPr>
+      <w:bookmarkStart w:id="8" w:name="_Toc390115232"/>
+      <w:r>
+        <w:rPr>
+          <w:rFonts w:ascii="Trebuchet MS" w:hAnsi="Trebuchet MS"/>
+          <w:b/>
+          <w:color w:val="FF0000"/>
+        </w:rPr>
         <w:lastRenderedPageBreak/>
-        <w:t>Adicao</w:t>
-      </w:r>
-      <w:proofErr w:type="spellEnd"/>
-      <w:r>
-        <w:t xml:space="preserve"> Teste </w:t>
-      </w:r>
-      <w:proofErr w:type="spellStart"/>
-      <w:r>
-        <w:t>Multimedia</w:t>
-      </w:r>
-      <w:proofErr w:type="spellEnd"/>
-    </w:p>
-    <w:p>
-      <w:pPr>
-        <w:ind w:left="708"/>
-      </w:pPr>
-      <w:r>
-        <w:tab/>
-        <w:t>Apenas Texto</w:t>
-      </w:r>
-      <w:r>
-        <w:t xml:space="preserve"> – Os testes inseridos nesta secção vão apenas conter texto.</w:t>
-      </w:r>
-    </w:p>
-    <w:p>
-      <w:pPr>
-        <w:ind w:left="708"/>
-      </w:pPr>
+        <w:t>Adicionar Testes Multimédia:</w:t>
+      </w:r>
+      <w:bookmarkEnd w:id="8"/>
+    </w:p>
+    <w:p/>
+    <w:p>
       <w:r>
         <w:rPr>
           <w:noProof/>
@@ -1146,9 +3014,9 @@
         </w:rPr>
         <w:drawing>
           <wp:inline distT="0" distB="0" distL="0" distR="0">
-            <wp:extent cx="5400040" cy="3629025"/>
-            <wp:effectExtent l="0" t="0" r="0" b="9525"/>
-            <wp:docPr id="10" name="Imagem 10"/>
+            <wp:extent cx="5400040" cy="1658620"/>
+            <wp:effectExtent l="0" t="0" r="0" b="0"/>
+            <wp:docPr id="9" name="Imagem 9"/>
             <wp:cNvGraphicFramePr>
               <a:graphicFrameLocks xmlns:a="http://schemas.openxmlformats.org/drawingml/2006/main" noChangeAspect="1"/>
             </wp:cNvGraphicFramePr>
@@ -1156,11 +3024,83 @@
               <a:graphicData uri="http://schemas.openxmlformats.org/drawingml/2006/picture">
                 <pic:pic xmlns:pic="http://schemas.openxmlformats.org/drawingml/2006/picture">
                   <pic:nvPicPr>
-                    <pic:cNvPr id="10" name="Adicao Teste Multimedia - texto.JPG"/>
+                    <pic:cNvPr id="9" name="Adicao tipo teste Multimedia.JPG"/>
                     <pic:cNvPicPr/>
                   </pic:nvPicPr>
                   <pic:blipFill>
-                    <a:blip r:embed="rId14" cstate="print">
+                    <a:blip r:embed="rId14">
+                      <a:extLst>
+                        <a:ext uri="{28A0092B-C50C-407E-A947-70E740481C1C}">
+                          <a14:useLocalDpi xmlns:a14="http://schemas.microsoft.com/office/drawing/2010/main" val="0"/>
+                        </a:ext>
+                      </a:extLst>
+                    </a:blip>
+                    <a:stretch>
+                      <a:fillRect/>
+                    </a:stretch>
+                  </pic:blipFill>
+                  <pic:spPr>
+                    <a:xfrm>
+                      <a:off x="0" y="0"/>
+                      <a:ext cx="5400040" cy="1658620"/>
+                    </a:xfrm>
+                    <a:prstGeom prst="rect">
+                      <a:avLst/>
+                    </a:prstGeom>
+                  </pic:spPr>
+                </pic:pic>
+              </a:graphicData>
+            </a:graphic>
+          </wp:inline>
+        </w:drawing>
+      </w:r>
+    </w:p>
+    <w:p>
+      <w:pPr>
+        <w:pStyle w:val="Cabealho3"/>
+        <w:rPr>
+          <w:rFonts w:ascii="Trebuchet MS" w:hAnsi="Trebuchet MS"/>
+          <w:b/>
+          <w:color w:val="1F4E79" w:themeColor="accent1" w:themeShade="80"/>
+        </w:rPr>
+      </w:pPr>
+      <w:r>
+        <w:tab/>
+      </w:r>
+      <w:bookmarkStart w:id="9" w:name="_Toc390115233"/>
+      <w:r>
+        <w:rPr>
+          <w:rFonts w:ascii="Trebuchet MS" w:hAnsi="Trebuchet MS"/>
+          <w:b/>
+          <w:color w:val="1F4E79" w:themeColor="accent1" w:themeShade="80"/>
+        </w:rPr>
+        <w:t>Apenas Texto:</w:t>
+      </w:r>
+      <w:bookmarkEnd w:id="9"/>
+    </w:p>
+    <w:p>
+      <w:r>
+        <w:rPr>
+          <w:noProof/>
+          <w:lang w:eastAsia="pt-PT"/>
+        </w:rPr>
+        <w:drawing>
+          <wp:inline distT="0" distB="0" distL="0" distR="0">
+            <wp:extent cx="5400040" cy="3629025"/>
+            <wp:effectExtent l="0" t="0" r="0" b="9525"/>
+            <wp:docPr id="52" name="Imagem 52"/>
+            <wp:cNvGraphicFramePr>
+              <a:graphicFrameLocks xmlns:a="http://schemas.openxmlformats.org/drawingml/2006/main" noChangeAspect="1"/>
+            </wp:cNvGraphicFramePr>
+            <a:graphic xmlns:a="http://schemas.openxmlformats.org/drawingml/2006/main">
+              <a:graphicData uri="http://schemas.openxmlformats.org/drawingml/2006/picture">
+                <pic:pic xmlns:pic="http://schemas.openxmlformats.org/drawingml/2006/picture">
+                  <pic:nvPicPr>
+                    <pic:cNvPr id="52" name="Adicao Teste Multimedia - texto.JPG"/>
+                    <pic:cNvPicPr/>
+                  </pic:nvPicPr>
+                  <pic:blipFill>
+                    <a:blip r:embed="rId15" cstate="print">
                       <a:extLst>
                         <a:ext uri="{28A0092B-C50C-407E-A947-70E740481C1C}">
                           <a14:useLocalDpi xmlns:a14="http://schemas.microsoft.com/office/drawing/2010/main" val="0"/>
@@ -1198,6 +3138,9 @@
       <w:r>
         <w:t>Titulo</w:t>
       </w:r>
+      <w:r>
+        <w:t xml:space="preserve"> – Titulo do teste.</w:t>
+      </w:r>
     </w:p>
     <w:p>
       <w:pPr>
@@ -1207,11 +3150,9 @@
           <w:numId w:val="7"/>
         </w:numPr>
       </w:pPr>
-      <w:proofErr w:type="spellStart"/>
-      <w:r>
-        <w:t>Subtitulo</w:t>
-      </w:r>
-      <w:proofErr w:type="spellEnd"/>
+      <w:r>
+        <w:t>Subtítulo – Explicação do problema apresentado.</w:t>
+      </w:r>
     </w:p>
     <w:p>
       <w:pPr>
@@ -1224,6 +3165,9 @@
       <w:r>
         <w:t>Disciplina</w:t>
       </w:r>
+      <w:r>
+        <w:t xml:space="preserve"> – Refere o ano escolar a que pertence o teste.</w:t>
+      </w:r>
     </w:p>
     <w:p>
       <w:pPr>
@@ -1236,6 +3180,12 @@
       <w:r>
         <w:t>Pergunta</w:t>
       </w:r>
+      <w:r>
+        <w:t xml:space="preserve"> – Texto corrido </w:t>
+      </w:r>
+      <w:r>
+        <w:t>com a pergunta efetuada ao aluno.</w:t>
+      </w:r>
     </w:p>
     <w:p>
       <w:pPr>
@@ -1245,11 +3195,28 @@
           <w:numId w:val="7"/>
         </w:numPr>
       </w:pPr>
-      <w:proofErr w:type="spellStart"/>
-      <w:r>
-        <w:t>Opcões</w:t>
-      </w:r>
-      <w:proofErr w:type="spellEnd"/>
+      <w:r>
+        <w:t>Opções</w:t>
+      </w:r>
+      <w:r>
+        <w:t xml:space="preserve"> – Opções apresentadas ao aluno.</w:t>
+      </w:r>
+    </w:p>
+    <w:p>
+      <w:pPr>
+        <w:pStyle w:val="PargrafodaLista"/>
+        <w:numPr>
+          <w:ilvl w:val="0"/>
+          <w:numId w:val="5"/>
+        </w:numPr>
+        <w:ind w:left="360"/>
+      </w:pPr>
+      <w:r>
+        <w:t>Grau escolar</w:t>
+      </w:r>
+      <w:r>
+        <w:t xml:space="preserve"> – Refere o ano escolar a que o teste pertence.</w:t>
+      </w:r>
     </w:p>
     <w:p>
       <w:pPr>
@@ -1260,43 +3227,34 @@
         </w:numPr>
       </w:pPr>
       <w:r>
-        <w:t>Grau escolar</w:t>
-      </w:r>
-    </w:p>
-    <w:p>
-      <w:pPr>
-        <w:pStyle w:val="PargrafodaLista"/>
-        <w:numPr>
-          <w:ilvl w:val="0"/>
-          <w:numId w:val="7"/>
-        </w:numPr>
-      </w:pPr>
-      <w:r>
         <w:t>Professor</w:t>
       </w:r>
-    </w:p>
-    <w:p>
+      <w:r>
+        <w:t xml:space="preserve"> – Professor que introduziu o teste.</w:t>
+      </w:r>
+    </w:p>
+    <w:p>
+      <w:pPr>
+        <w:pStyle w:val="Cabealho3"/>
+        <w:ind w:left="708"/>
+        <w:rPr>
+          <w:rFonts w:ascii="Trebuchet MS" w:hAnsi="Trebuchet MS"/>
+          <w:b/>
+        </w:rPr>
+      </w:pPr>
       <w:r>
         <w:br w:type="page"/>
       </w:r>
-    </w:p>
-    <w:p>
-      <w:pPr>
-        <w:ind w:left="1068"/>
-      </w:pPr>
-      <w:r>
+      <w:bookmarkStart w:id="10" w:name="_Toc390115234"/>
+      <w:r>
+        <w:rPr>
+          <w:rFonts w:ascii="Trebuchet MS" w:hAnsi="Trebuchet MS"/>
+          <w:b/>
+        </w:rPr>
         <w:lastRenderedPageBreak/>
-        <w:t xml:space="preserve">Texto e imagens – </w:t>
-      </w:r>
-      <w:r>
-        <w:t xml:space="preserve">Os testes inseridos nesta secção </w:t>
-      </w:r>
-      <w:r>
-        <w:t>poderão conter um misto de texto e imagens</w:t>
-      </w:r>
-      <w:r>
-        <w:t>.</w:t>
-      </w:r>
+        <w:t>Texto e Imagens:</w:t>
+      </w:r>
+      <w:bookmarkEnd w:id="10"/>
     </w:p>
     <w:p>
       <w:r>
@@ -1308,7 +3266,7 @@
           <wp:inline distT="0" distB="0" distL="0" distR="0">
             <wp:extent cx="5400040" cy="3470275"/>
             <wp:effectExtent l="0" t="0" r="0" b="0"/>
-            <wp:docPr id="11" name="Imagem 11"/>
+            <wp:docPr id="53" name="Imagem 53"/>
             <wp:cNvGraphicFramePr>
               <a:graphicFrameLocks xmlns:a="http://schemas.openxmlformats.org/drawingml/2006/main" noChangeAspect="1"/>
             </wp:cNvGraphicFramePr>
@@ -1316,11 +3274,11 @@
               <a:graphicData uri="http://schemas.openxmlformats.org/drawingml/2006/picture">
                 <pic:pic xmlns:pic="http://schemas.openxmlformats.org/drawingml/2006/picture">
                   <pic:nvPicPr>
-                    <pic:cNvPr id="11" name="Adicao Teste Multimedia - misto.JPG"/>
+                    <pic:cNvPr id="53" name="Adicao Teste Multimedia - misto.JPG"/>
                     <pic:cNvPicPr/>
                   </pic:nvPicPr>
                   <pic:blipFill>
-                    <a:blip r:embed="rId15" cstate="print">
+                    <a:blip r:embed="rId16" cstate="print">
                       <a:extLst>
                         <a:ext uri="{28A0092B-C50C-407E-A947-70E740481C1C}">
                           <a14:useLocalDpi xmlns:a14="http://schemas.microsoft.com/office/drawing/2010/main" val="0"/>
@@ -1346,8 +3304,894 @@
           </wp:inline>
         </w:drawing>
       </w:r>
-      <w:bookmarkStart w:id="0" w:name="_GoBack"/>
-      <w:bookmarkEnd w:id="0"/>
+    </w:p>
+    <w:p>
+      <w:pPr>
+        <w:pStyle w:val="PargrafodaLista"/>
+        <w:numPr>
+          <w:ilvl w:val="0"/>
+          <w:numId w:val="8"/>
+        </w:numPr>
+      </w:pPr>
+      <w:r>
+        <w:t>Título</w:t>
+      </w:r>
+      <w:r>
+        <w:t xml:space="preserve"> do Teste</w:t>
+      </w:r>
+      <w:r>
+        <w:t xml:space="preserve"> – Nome do teste.</w:t>
+      </w:r>
+    </w:p>
+    <w:p>
+      <w:pPr>
+        <w:pStyle w:val="PargrafodaLista"/>
+        <w:numPr>
+          <w:ilvl w:val="0"/>
+          <w:numId w:val="8"/>
+        </w:numPr>
+      </w:pPr>
+      <w:r>
+        <w:t>Subtítulo – Explicação do problema</w:t>
+      </w:r>
+    </w:p>
+    <w:p>
+      <w:pPr>
+        <w:pStyle w:val="PargrafodaLista"/>
+        <w:numPr>
+          <w:ilvl w:val="0"/>
+          <w:numId w:val="8"/>
+        </w:numPr>
+      </w:pPr>
+      <w:r>
+        <w:t>Disciplina</w:t>
+      </w:r>
+      <w:r>
+        <w:t xml:space="preserve"> – Refere a área a que o teste vai pertencer.</w:t>
+      </w:r>
+    </w:p>
+    <w:p>
+      <w:pPr>
+        <w:pStyle w:val="PargrafodaLista"/>
+        <w:numPr>
+          <w:ilvl w:val="0"/>
+          <w:numId w:val="8"/>
+        </w:numPr>
+      </w:pPr>
+      <w:r>
+        <w:t>Pergunta</w:t>
+      </w:r>
+      <w:r>
+        <w:t xml:space="preserve"> – </w:t>
+      </w:r>
+      <w:r>
+        <w:t>Texto corrido com a pergunta efetuada ao aluno.</w:t>
+      </w:r>
+    </w:p>
+    <w:p>
+      <w:pPr>
+        <w:pStyle w:val="PargrafodaLista"/>
+        <w:numPr>
+          <w:ilvl w:val="0"/>
+          <w:numId w:val="8"/>
+        </w:numPr>
+      </w:pPr>
+      <w:r>
+        <w:t>Opções – Imagens com as diferentes opções referentes à pergunta.</w:t>
+      </w:r>
+    </w:p>
+    <w:p>
+      <w:pPr>
+        <w:pStyle w:val="PargrafodaLista"/>
+        <w:numPr>
+          <w:ilvl w:val="0"/>
+          <w:numId w:val="8"/>
+        </w:numPr>
+      </w:pPr>
+      <w:r>
+        <w:t>Grau escolar</w:t>
+      </w:r>
+      <w:r>
+        <w:t xml:space="preserve"> - </w:t>
+      </w:r>
+      <w:r>
+        <w:t>Refere o ano escolar a que o teste pertence.</w:t>
+      </w:r>
+    </w:p>
+    <w:p>
+      <w:pPr>
+        <w:pStyle w:val="PargrafodaLista"/>
+        <w:numPr>
+          <w:ilvl w:val="0"/>
+          <w:numId w:val="8"/>
+        </w:numPr>
+      </w:pPr>
+      <w:r>
+        <w:t>Professor</w:t>
+      </w:r>
+      <w:r>
+        <w:t xml:space="preserve"> - </w:t>
+      </w:r>
+      <w:r>
+        <w:t>Professor que introduziu o teste.</w:t>
+      </w:r>
+    </w:p>
+    <w:p>
+      <w:r>
+        <w:br w:type="page"/>
+      </w:r>
+    </w:p>
+    <w:p>
+      <w:pPr>
+        <w:pStyle w:val="Cabealho3"/>
+        <w:ind w:firstLine="708"/>
+        <w:rPr>
+          <w:rFonts w:ascii="Trebuchet MS" w:hAnsi="Trebuchet MS"/>
+          <w:b/>
+        </w:rPr>
+      </w:pPr>
+      <w:bookmarkStart w:id="11" w:name="_Toc390115235"/>
+      <w:r>
+        <w:rPr>
+          <w:rFonts w:ascii="Trebuchet MS" w:hAnsi="Trebuchet MS"/>
+          <w:b/>
+        </w:rPr>
+        <w:lastRenderedPageBreak/>
+        <w:t>Apenas Imagens</w:t>
+      </w:r>
+      <w:r>
+        <w:rPr>
+          <w:rFonts w:ascii="Trebuchet MS" w:hAnsi="Trebuchet MS"/>
+          <w:b/>
+        </w:rPr>
+        <w:t>:</w:t>
+      </w:r>
+      <w:bookmarkEnd w:id="11"/>
+    </w:p>
+    <w:p>
+      <w:r>
+        <w:rPr>
+          <w:noProof/>
+          <w:lang w:eastAsia="pt-PT"/>
+        </w:rPr>
+        <w:drawing>
+          <wp:inline distT="0" distB="0" distL="0" distR="0">
+            <wp:extent cx="5400040" cy="3200400"/>
+            <wp:effectExtent l="0" t="0" r="0" b="0"/>
+            <wp:docPr id="54" name="Imagem 54"/>
+            <wp:cNvGraphicFramePr>
+              <a:graphicFrameLocks xmlns:a="http://schemas.openxmlformats.org/drawingml/2006/main" noChangeAspect="1"/>
+            </wp:cNvGraphicFramePr>
+            <a:graphic xmlns:a="http://schemas.openxmlformats.org/drawingml/2006/main">
+              <a:graphicData uri="http://schemas.openxmlformats.org/drawingml/2006/picture">
+                <pic:pic xmlns:pic="http://schemas.openxmlformats.org/drawingml/2006/picture">
+                  <pic:nvPicPr>
+                    <pic:cNvPr id="54" name="Adicao Teste Multimedia - imagens.JPG"/>
+                    <pic:cNvPicPr/>
+                  </pic:nvPicPr>
+                  <pic:blipFill>
+                    <a:blip r:embed="rId17" cstate="print">
+                      <a:extLst>
+                        <a:ext uri="{28A0092B-C50C-407E-A947-70E740481C1C}">
+                          <a14:useLocalDpi xmlns:a14="http://schemas.microsoft.com/office/drawing/2010/main" val="0"/>
+                        </a:ext>
+                      </a:extLst>
+                    </a:blip>
+                    <a:stretch>
+                      <a:fillRect/>
+                    </a:stretch>
+                  </pic:blipFill>
+                  <pic:spPr>
+                    <a:xfrm>
+                      <a:off x="0" y="0"/>
+                      <a:ext cx="5400040" cy="3200400"/>
+                    </a:xfrm>
+                    <a:prstGeom prst="rect">
+                      <a:avLst/>
+                    </a:prstGeom>
+                  </pic:spPr>
+                </pic:pic>
+              </a:graphicData>
+            </a:graphic>
+          </wp:inline>
+        </w:drawing>
+      </w:r>
+    </w:p>
+    <w:p>
+      <w:pPr>
+        <w:pStyle w:val="PargrafodaLista"/>
+        <w:numPr>
+          <w:ilvl w:val="0"/>
+          <w:numId w:val="8"/>
+        </w:numPr>
+      </w:pPr>
+      <w:r>
+        <w:t>Título do Teste – Nome do teste.</w:t>
+      </w:r>
+    </w:p>
+    <w:p>
+      <w:pPr>
+        <w:pStyle w:val="PargrafodaLista"/>
+        <w:numPr>
+          <w:ilvl w:val="0"/>
+          <w:numId w:val="8"/>
+        </w:numPr>
+      </w:pPr>
+      <w:r>
+        <w:t>Subtítulo – Explicação do problema</w:t>
+      </w:r>
+    </w:p>
+    <w:p>
+      <w:pPr>
+        <w:pStyle w:val="PargrafodaLista"/>
+        <w:numPr>
+          <w:ilvl w:val="0"/>
+          <w:numId w:val="8"/>
+        </w:numPr>
+      </w:pPr>
+      <w:r>
+        <w:t>Disciplina – Refere a área a que o teste vai pertencer.</w:t>
+      </w:r>
+    </w:p>
+    <w:p>
+      <w:pPr>
+        <w:pStyle w:val="PargrafodaLista"/>
+        <w:numPr>
+          <w:ilvl w:val="0"/>
+          <w:numId w:val="8"/>
+        </w:numPr>
+      </w:pPr>
+      <w:r>
+        <w:t xml:space="preserve">Pergunta – </w:t>
+      </w:r>
+      <w:r>
+        <w:t>Imagem que exemplifique a pergunta.</w:t>
+      </w:r>
+    </w:p>
+    <w:p>
+      <w:pPr>
+        <w:pStyle w:val="PargrafodaLista"/>
+        <w:numPr>
+          <w:ilvl w:val="0"/>
+          <w:numId w:val="8"/>
+        </w:numPr>
+      </w:pPr>
+      <w:r>
+        <w:t>Opções – Imagens com as diferentes opções referentes à pergunta.</w:t>
+      </w:r>
+    </w:p>
+    <w:p>
+      <w:pPr>
+        <w:pStyle w:val="PargrafodaLista"/>
+        <w:numPr>
+          <w:ilvl w:val="0"/>
+          <w:numId w:val="8"/>
+        </w:numPr>
+      </w:pPr>
+      <w:r>
+        <w:t>Grau escolar - Refere o ano escolar a que o teste pertence.</w:t>
+      </w:r>
+    </w:p>
+    <w:p>
+      <w:pPr>
+        <w:pStyle w:val="PargrafodaLista"/>
+        <w:numPr>
+          <w:ilvl w:val="0"/>
+          <w:numId w:val="8"/>
+        </w:numPr>
+      </w:pPr>
+      <w:r>
+        <w:t>Professor - Professor que introduziu o teste.</w:t>
+      </w:r>
+    </w:p>
+    <w:p/>
+    <w:p>
+      <w:r>
+        <w:br w:type="page"/>
+      </w:r>
+    </w:p>
+    <w:p>
+      <w:pPr>
+        <w:pStyle w:val="Cabealho1"/>
+        <w:rPr>
+          <w:rFonts w:ascii="Trebuchet MS" w:hAnsi="Trebuchet MS"/>
+          <w:b/>
+          <w:color w:val="auto"/>
+          <w:sz w:val="52"/>
+          <w:szCs w:val="52"/>
+        </w:rPr>
+      </w:pPr>
+      <w:bookmarkStart w:id="12" w:name="_Toc390115236"/>
+      <w:r>
+        <w:rPr>
+          <w:rFonts w:ascii="Trebuchet MS" w:hAnsi="Trebuchet MS"/>
+          <w:b/>
+          <w:color w:val="auto"/>
+          <w:sz w:val="52"/>
+          <w:szCs w:val="52"/>
+        </w:rPr>
+        <w:lastRenderedPageBreak/>
+        <w:t>Listagens</w:t>
+      </w:r>
+      <w:bookmarkEnd w:id="12"/>
+    </w:p>
+    <w:p>
+      <w:pPr>
+        <w:pStyle w:val="Cabealho2"/>
+        <w:ind w:firstLine="708"/>
+      </w:pPr>
+      <w:bookmarkStart w:id="13" w:name="_Toc390115237"/>
+      <w:r>
+        <w:t>Lista de escolas</w:t>
+      </w:r>
+      <w:bookmarkEnd w:id="13"/>
+    </w:p>
+    <w:p>
+      <w:r>
+        <w:rPr>
+          <w:noProof/>
+          <w:lang w:eastAsia="pt-PT"/>
+        </w:rPr>
+        <w:drawing>
+          <wp:inline distT="0" distB="0" distL="0" distR="0">
+            <wp:extent cx="5400040" cy="3035935"/>
+            <wp:effectExtent l="0" t="0" r="0" b="0"/>
+            <wp:docPr id="4" name="Imagem 4"/>
+            <wp:cNvGraphicFramePr>
+              <a:graphicFrameLocks xmlns:a="http://schemas.openxmlformats.org/drawingml/2006/main" noChangeAspect="1"/>
+            </wp:cNvGraphicFramePr>
+            <a:graphic xmlns:a="http://schemas.openxmlformats.org/drawingml/2006/main">
+              <a:graphicData uri="http://schemas.openxmlformats.org/drawingml/2006/picture">
+                <pic:pic xmlns:pic="http://schemas.openxmlformats.org/drawingml/2006/picture">
+                  <pic:nvPicPr>
+                    <pic:cNvPr id="4" name="lista escolas.png"/>
+                    <pic:cNvPicPr/>
+                  </pic:nvPicPr>
+                  <pic:blipFill>
+                    <a:blip r:embed="rId18" cstate="print">
+                      <a:extLst>
+                        <a:ext uri="{28A0092B-C50C-407E-A947-70E740481C1C}">
+                          <a14:useLocalDpi xmlns:a14="http://schemas.microsoft.com/office/drawing/2010/main" val="0"/>
+                        </a:ext>
+                      </a:extLst>
+                    </a:blip>
+                    <a:stretch>
+                      <a:fillRect/>
+                    </a:stretch>
+                  </pic:blipFill>
+                  <pic:spPr>
+                    <a:xfrm>
+                      <a:off x="0" y="0"/>
+                      <a:ext cx="5400040" cy="3035935"/>
+                    </a:xfrm>
+                    <a:prstGeom prst="rect">
+                      <a:avLst/>
+                    </a:prstGeom>
+                  </pic:spPr>
+                </pic:pic>
+              </a:graphicData>
+            </a:graphic>
+          </wp:inline>
+        </w:drawing>
+      </w:r>
+    </w:p>
+    <w:p>
+      <w:r>
+        <w:t>Contem a lista de todas as escolas do agrupamento previamente criadas, incluindo o seu logotipo, nome, morada e as ações referente a cada escola.</w:t>
+      </w:r>
+    </w:p>
+    <w:p>
+      <w:r>
+        <w:tab/>
+      </w:r>
+      <w:r>
+        <w:t>Ações</w:t>
+      </w:r>
+      <w:r>
+        <w:t>:</w:t>
+      </w:r>
+    </w:p>
+    <w:p>
+      <w:pPr>
+        <w:pStyle w:val="PargrafodaLista"/>
+        <w:numPr>
+          <w:ilvl w:val="0"/>
+          <w:numId w:val="9"/>
+        </w:numPr>
+      </w:pPr>
+      <w:r>
+        <w:t>Turmas – Lista todas as turmas referentes apenas à escola selecionada.</w:t>
+      </w:r>
+    </w:p>
+    <w:p>
+      <w:pPr>
+        <w:pStyle w:val="PargrafodaLista"/>
+        <w:numPr>
+          <w:ilvl w:val="0"/>
+          <w:numId w:val="9"/>
+        </w:numPr>
+      </w:pPr>
+      <w:r>
+        <w:t>Professores – Lista todos os docentes a lecionar na escola selecionada.</w:t>
+      </w:r>
+    </w:p>
+    <w:p>
+      <w:pPr>
+        <w:pStyle w:val="PargrafodaLista"/>
+        <w:numPr>
+          <w:ilvl w:val="0"/>
+          <w:numId w:val="9"/>
+        </w:numPr>
+      </w:pPr>
+      <w:r>
+        <w:t>Alunos – Lista todos os alunos matriculados na escola selecionada.</w:t>
+      </w:r>
+    </w:p>
+    <w:p>
+      <w:pPr>
+        <w:pStyle w:val="PargrafodaLista"/>
+        <w:numPr>
+          <w:ilvl w:val="0"/>
+          <w:numId w:val="9"/>
+        </w:numPr>
+      </w:pPr>
+      <w:r>
+        <w:t>Editar</w:t>
+      </w:r>
+      <w:r>
+        <w:t xml:space="preserve"> – Permite a edição da escola selecionada.</w:t>
+      </w:r>
+    </w:p>
+    <w:p>
+      <w:pPr>
+        <w:pStyle w:val="Cabealho3"/>
+        <w:ind w:firstLine="708"/>
+      </w:pPr>
+      <w:bookmarkStart w:id="14" w:name="_Toc390115238"/>
+      <w:proofErr w:type="spellStart"/>
+      <w:r>
+        <w:t>Alteracao</w:t>
+      </w:r>
+      <w:proofErr w:type="spellEnd"/>
+      <w:r>
+        <w:t xml:space="preserve"> da escola:</w:t>
+      </w:r>
+      <w:bookmarkEnd w:id="14"/>
+    </w:p>
+    <w:p>
+      <w:r>
+        <w:rPr>
+          <w:noProof/>
+          <w:lang w:eastAsia="pt-PT"/>
+        </w:rPr>
+        <w:drawing>
+          <wp:inline distT="0" distB="0" distL="0" distR="0">
+            <wp:extent cx="5400040" cy="1470660"/>
+            <wp:effectExtent l="0" t="0" r="0" b="0"/>
+            <wp:docPr id="7" name="Imagem 7"/>
+            <wp:cNvGraphicFramePr>
+              <a:graphicFrameLocks xmlns:a="http://schemas.openxmlformats.org/drawingml/2006/main" noChangeAspect="1"/>
+            </wp:cNvGraphicFramePr>
+            <a:graphic xmlns:a="http://schemas.openxmlformats.org/drawingml/2006/main">
+              <a:graphicData uri="http://schemas.openxmlformats.org/drawingml/2006/picture">
+                <pic:pic xmlns:pic="http://schemas.openxmlformats.org/drawingml/2006/picture">
+                  <pic:nvPicPr>
+                    <pic:cNvPr id="7" name="alterar escola.png"/>
+                    <pic:cNvPicPr/>
+                  </pic:nvPicPr>
+                  <pic:blipFill>
+                    <a:blip r:embed="rId19">
+                      <a:extLst>
+                        <a:ext uri="{28A0092B-C50C-407E-A947-70E740481C1C}">
+                          <a14:useLocalDpi xmlns:a14="http://schemas.microsoft.com/office/drawing/2010/main" val="0"/>
+                        </a:ext>
+                      </a:extLst>
+                    </a:blip>
+                    <a:stretch>
+                      <a:fillRect/>
+                    </a:stretch>
+                  </pic:blipFill>
+                  <pic:spPr>
+                    <a:xfrm>
+                      <a:off x="0" y="0"/>
+                      <a:ext cx="5400040" cy="1470660"/>
+                    </a:xfrm>
+                    <a:prstGeom prst="rect">
+                      <a:avLst/>
+                    </a:prstGeom>
+                  </pic:spPr>
+                </pic:pic>
+              </a:graphicData>
+            </a:graphic>
+          </wp:inline>
+        </w:drawing>
+      </w:r>
+    </w:p>
+    <w:p>
+      <w:r>
+        <w:br w:type="page"/>
+      </w:r>
+    </w:p>
+    <w:p>
+      <w:pPr>
+        <w:pStyle w:val="Cabealho2"/>
+      </w:pPr>
+      <w:r>
+        <w:lastRenderedPageBreak/>
+        <w:tab/>
+      </w:r>
+      <w:bookmarkStart w:id="15" w:name="_Toc390115239"/>
+      <w:r>
+        <w:t>Listar Turmas</w:t>
+      </w:r>
+      <w:bookmarkEnd w:id="15"/>
+    </w:p>
+    <w:p>
+      <w:r>
+        <w:rPr>
+          <w:noProof/>
+          <w:lang w:eastAsia="pt-PT"/>
+        </w:rPr>
+        <w:drawing>
+          <wp:inline distT="0" distB="0" distL="0" distR="0">
+            <wp:extent cx="5400040" cy="3035935"/>
+            <wp:effectExtent l="0" t="0" r="0" b="0"/>
+            <wp:docPr id="10" name="Imagem 10"/>
+            <wp:cNvGraphicFramePr>
+              <a:graphicFrameLocks xmlns:a="http://schemas.openxmlformats.org/drawingml/2006/main" noChangeAspect="1"/>
+            </wp:cNvGraphicFramePr>
+            <a:graphic xmlns:a="http://schemas.openxmlformats.org/drawingml/2006/main">
+              <a:graphicData uri="http://schemas.openxmlformats.org/drawingml/2006/picture">
+                <pic:pic xmlns:pic="http://schemas.openxmlformats.org/drawingml/2006/picture">
+                  <pic:nvPicPr>
+                    <pic:cNvPr id="10" name="lista turmas.png"/>
+                    <pic:cNvPicPr/>
+                  </pic:nvPicPr>
+                  <pic:blipFill>
+                    <a:blip r:embed="rId20" cstate="print">
+                      <a:extLst>
+                        <a:ext uri="{28A0092B-C50C-407E-A947-70E740481C1C}">
+                          <a14:useLocalDpi xmlns:a14="http://schemas.microsoft.com/office/drawing/2010/main" val="0"/>
+                        </a:ext>
+                      </a:extLst>
+                    </a:blip>
+                    <a:stretch>
+                      <a:fillRect/>
+                    </a:stretch>
+                  </pic:blipFill>
+                  <pic:spPr>
+                    <a:xfrm>
+                      <a:off x="0" y="0"/>
+                      <a:ext cx="5400040" cy="3035935"/>
+                    </a:xfrm>
+                    <a:prstGeom prst="rect">
+                      <a:avLst/>
+                    </a:prstGeom>
+                  </pic:spPr>
+                </pic:pic>
+              </a:graphicData>
+            </a:graphic>
+          </wp:inline>
+        </w:drawing>
+      </w:r>
+    </w:p>
+    <w:p>
+      <w:r>
+        <w:t>Lista todas as turmas de toda</w:t>
+      </w:r>
+      <w:r>
+        <w:t>s as escolas</w:t>
+      </w:r>
+      <w:r>
+        <w:t>.</w:t>
+      </w:r>
+    </w:p>
+    <w:p>
+      <w:r>
+        <w:t xml:space="preserve">As escolas apresentam os detalhes do nome da escola, ano, nome da turma e a </w:t>
+      </w:r>
+      <w:r>
+        <w:t>possibilidade de ver todos os alunos relativos à turma selecionada.</w:t>
+      </w:r>
+    </w:p>
+    <w:p>
+      <w:r>
+        <w:br w:type="page"/>
+      </w:r>
+    </w:p>
+    <w:p>
+      <w:pPr>
+        <w:pStyle w:val="Cabealho2"/>
+      </w:pPr>
+      <w:bookmarkStart w:id="16" w:name="_Toc390115240"/>
+      <w:r>
+        <w:lastRenderedPageBreak/>
+        <w:t>Listar Professores</w:t>
+      </w:r>
+      <w:bookmarkEnd w:id="16"/>
+    </w:p>
+    <w:p>
+      <w:r>
+        <w:rPr>
+          <w:noProof/>
+          <w:lang w:eastAsia="pt-PT"/>
+        </w:rPr>
+        <w:drawing>
+          <wp:inline distT="0" distB="0" distL="0" distR="0">
+            <wp:extent cx="5400040" cy="3035935"/>
+            <wp:effectExtent l="0" t="0" r="0" b="0"/>
+            <wp:docPr id="11" name="Imagem 11"/>
+            <wp:cNvGraphicFramePr>
+              <a:graphicFrameLocks xmlns:a="http://schemas.openxmlformats.org/drawingml/2006/main" noChangeAspect="1"/>
+            </wp:cNvGraphicFramePr>
+            <a:graphic xmlns:a="http://schemas.openxmlformats.org/drawingml/2006/main">
+              <a:graphicData uri="http://schemas.openxmlformats.org/drawingml/2006/picture">
+                <pic:pic xmlns:pic="http://schemas.openxmlformats.org/drawingml/2006/picture">
+                  <pic:nvPicPr>
+                    <pic:cNvPr id="11" name="lista professores.png"/>
+                    <pic:cNvPicPr/>
+                  </pic:nvPicPr>
+                  <pic:blipFill>
+                    <a:blip r:embed="rId21" cstate="print">
+                      <a:extLst>
+                        <a:ext uri="{28A0092B-C50C-407E-A947-70E740481C1C}">
+                          <a14:useLocalDpi xmlns:a14="http://schemas.microsoft.com/office/drawing/2010/main" val="0"/>
+                        </a:ext>
+                      </a:extLst>
+                    </a:blip>
+                    <a:stretch>
+                      <a:fillRect/>
+                    </a:stretch>
+                  </pic:blipFill>
+                  <pic:spPr>
+                    <a:xfrm>
+                      <a:off x="0" y="0"/>
+                      <a:ext cx="5400040" cy="3035935"/>
+                    </a:xfrm>
+                    <a:prstGeom prst="rect">
+                      <a:avLst/>
+                    </a:prstGeom>
+                  </pic:spPr>
+                </pic:pic>
+              </a:graphicData>
+            </a:graphic>
+          </wp:inline>
+        </w:drawing>
+      </w:r>
+    </w:p>
+    <w:p>
+      <w:r>
+        <w:t xml:space="preserve">Lista de todos </w:t>
+      </w:r>
+      <w:r>
+        <w:t>os docentes nas diferentes escolas.</w:t>
+      </w:r>
+    </w:p>
+    <w:p>
+      <w:r>
+        <w:t xml:space="preserve">Cada professor irá ter a sua informação detalhada, foto, nome, </w:t>
+      </w:r>
+      <w:proofErr w:type="spellStart"/>
+      <w:r>
+        <w:t>username</w:t>
+      </w:r>
+      <w:proofErr w:type="spellEnd"/>
+      <w:r>
+        <w:t xml:space="preserve">, </w:t>
+      </w:r>
+      <w:proofErr w:type="gramStart"/>
+      <w:r>
+        <w:t>email</w:t>
+      </w:r>
+      <w:proofErr w:type="gramEnd"/>
+      <w:r>
+        <w:t>, telefone, se se encontra ativo e onde se encontra a lecionar.</w:t>
+      </w:r>
+    </w:p>
+    <w:p>
+      <w:r>
+        <w:t>Irá permitir ver todos os testes submetidos pelo docente e editar os seus dados pessoais.</w:t>
+      </w:r>
+    </w:p>
+    <w:p>
+      <w:pPr>
+        <w:pStyle w:val="Cabealho3"/>
+      </w:pPr>
+      <w:r>
+        <w:tab/>
+      </w:r>
+      <w:bookmarkStart w:id="17" w:name="_Toc390115241"/>
+      <w:r>
+        <w:t>Alteração dos dados do professor:</w:t>
+      </w:r>
+      <w:bookmarkEnd w:id="17"/>
+    </w:p>
+    <w:p>
+      <w:r>
+        <w:rPr>
+          <w:noProof/>
+          <w:lang w:eastAsia="pt-PT"/>
+        </w:rPr>
+        <w:drawing>
+          <wp:inline distT="0" distB="0" distL="0" distR="0">
+            <wp:extent cx="5400040" cy="3035935"/>
+            <wp:effectExtent l="0" t="0" r="0" b="0"/>
+            <wp:docPr id="12" name="Imagem 12"/>
+            <wp:cNvGraphicFramePr>
+              <a:graphicFrameLocks xmlns:a="http://schemas.openxmlformats.org/drawingml/2006/main" noChangeAspect="1"/>
+            </wp:cNvGraphicFramePr>
+            <a:graphic xmlns:a="http://schemas.openxmlformats.org/drawingml/2006/main">
+              <a:graphicData uri="http://schemas.openxmlformats.org/drawingml/2006/picture">
+                <pic:pic xmlns:pic="http://schemas.openxmlformats.org/drawingml/2006/picture">
+                  <pic:nvPicPr>
+                    <pic:cNvPr id="12" name="alterar professor.png"/>
+                    <pic:cNvPicPr/>
+                  </pic:nvPicPr>
+                  <pic:blipFill>
+                    <a:blip r:embed="rId22" cstate="print">
+                      <a:extLst>
+                        <a:ext uri="{28A0092B-C50C-407E-A947-70E740481C1C}">
+                          <a14:useLocalDpi xmlns:a14="http://schemas.microsoft.com/office/drawing/2010/main" val="0"/>
+                        </a:ext>
+                      </a:extLst>
+                    </a:blip>
+                    <a:stretch>
+                      <a:fillRect/>
+                    </a:stretch>
+                  </pic:blipFill>
+                  <pic:spPr>
+                    <a:xfrm>
+                      <a:off x="0" y="0"/>
+                      <a:ext cx="5400040" cy="3035935"/>
+                    </a:xfrm>
+                    <a:prstGeom prst="rect">
+                      <a:avLst/>
+                    </a:prstGeom>
+                  </pic:spPr>
+                </pic:pic>
+              </a:graphicData>
+            </a:graphic>
+          </wp:inline>
+        </w:drawing>
+      </w:r>
+    </w:p>
+    <w:p>
+      <w:r>
+        <w:br w:type="page"/>
+      </w:r>
+    </w:p>
+    <w:p>
+      <w:pPr>
+        <w:pStyle w:val="Cabealho2"/>
+        <w:ind w:firstLine="708"/>
+      </w:pPr>
+      <w:bookmarkStart w:id="18" w:name="_Toc390115242"/>
+      <w:r>
+        <w:lastRenderedPageBreak/>
+        <w:t>Listar alunos:</w:t>
+      </w:r>
+      <w:bookmarkEnd w:id="18"/>
+    </w:p>
+    <w:p>
+      <w:r>
+        <w:rPr>
+          <w:noProof/>
+          <w:lang w:eastAsia="pt-PT"/>
+        </w:rPr>
+        <w:drawing>
+          <wp:inline distT="0" distB="0" distL="0" distR="0">
+            <wp:extent cx="5400040" cy="3035935"/>
+            <wp:effectExtent l="0" t="0" r="0" b="0"/>
+            <wp:docPr id="13" name="Imagem 13"/>
+            <wp:cNvGraphicFramePr>
+              <a:graphicFrameLocks xmlns:a="http://schemas.openxmlformats.org/drawingml/2006/main" noChangeAspect="1"/>
+            </wp:cNvGraphicFramePr>
+            <a:graphic xmlns:a="http://schemas.openxmlformats.org/drawingml/2006/main">
+              <a:graphicData uri="http://schemas.openxmlformats.org/drawingml/2006/picture">
+                <pic:pic xmlns:pic="http://schemas.openxmlformats.org/drawingml/2006/picture">
+                  <pic:nvPicPr>
+                    <pic:cNvPr id="13" name="lista alunos.png"/>
+                    <pic:cNvPicPr/>
+                  </pic:nvPicPr>
+                  <pic:blipFill>
+                    <a:blip r:embed="rId23" cstate="print">
+                      <a:extLst>
+                        <a:ext uri="{28A0092B-C50C-407E-A947-70E740481C1C}">
+                          <a14:useLocalDpi xmlns:a14="http://schemas.microsoft.com/office/drawing/2010/main" val="0"/>
+                        </a:ext>
+                      </a:extLst>
+                    </a:blip>
+                    <a:stretch>
+                      <a:fillRect/>
+                    </a:stretch>
+                  </pic:blipFill>
+                  <pic:spPr>
+                    <a:xfrm>
+                      <a:off x="0" y="0"/>
+                      <a:ext cx="5400040" cy="3035935"/>
+                    </a:xfrm>
+                    <a:prstGeom prst="rect">
+                      <a:avLst/>
+                    </a:prstGeom>
+                  </pic:spPr>
+                </pic:pic>
+              </a:graphicData>
+            </a:graphic>
+          </wp:inline>
+        </w:drawing>
+      </w:r>
+    </w:p>
+    <w:p>
+      <w:r>
+        <w:t>Lista todos os alunos matriculados nas diferentes escolas.</w:t>
+      </w:r>
+    </w:p>
+    <w:p>
+      <w:r>
+        <w:t>Cada aluno irá ter a sua informação detalhada, incluindo a sua foto, nome, escola onde se contra matriculado, o seu ano letivo, se se encontra ativo e a opção de editar os seus dados, incluindo a migração para uma diferente turma.</w:t>
+      </w:r>
+    </w:p>
+    <w:p>
+      <w:pPr>
+        <w:pStyle w:val="Cabealho3"/>
+      </w:pPr>
+      <w:r>
+        <w:tab/>
+      </w:r>
+      <w:bookmarkStart w:id="19" w:name="_Toc390115243"/>
+      <w:r>
+        <w:t>Alterar dados do aluno e migração:</w:t>
+      </w:r>
+      <w:bookmarkEnd w:id="19"/>
+    </w:p>
+    <w:p>
+      <w:r>
+        <w:rPr>
+          <w:noProof/>
+          <w:lang w:eastAsia="pt-PT"/>
+        </w:rPr>
+        <w:drawing>
+          <wp:inline distT="0" distB="0" distL="0" distR="0">
+            <wp:extent cx="5400040" cy="1734820"/>
+            <wp:effectExtent l="0" t="0" r="0" b="0"/>
+            <wp:docPr id="15" name="Imagem 15"/>
+            <wp:cNvGraphicFramePr>
+              <a:graphicFrameLocks xmlns:a="http://schemas.openxmlformats.org/drawingml/2006/main" noChangeAspect="1"/>
+            </wp:cNvGraphicFramePr>
+            <a:graphic xmlns:a="http://schemas.openxmlformats.org/drawingml/2006/main">
+              <a:graphicData uri="http://schemas.openxmlformats.org/drawingml/2006/picture">
+                <pic:pic xmlns:pic="http://schemas.openxmlformats.org/drawingml/2006/picture">
+                  <pic:nvPicPr>
+                    <pic:cNvPr id="15" name="alterar aluno (inclui migrar turmas).png"/>
+                    <pic:cNvPicPr/>
+                  </pic:nvPicPr>
+                  <pic:blipFill>
+                    <a:blip r:embed="rId24">
+                      <a:extLst>
+                        <a:ext uri="{28A0092B-C50C-407E-A947-70E740481C1C}">
+                          <a14:useLocalDpi xmlns:a14="http://schemas.microsoft.com/office/drawing/2010/main" val="0"/>
+                        </a:ext>
+                      </a:extLst>
+                    </a:blip>
+                    <a:stretch>
+                      <a:fillRect/>
+                    </a:stretch>
+                  </pic:blipFill>
+                  <pic:spPr>
+                    <a:xfrm>
+                      <a:off x="0" y="0"/>
+                      <a:ext cx="5400040" cy="1734820"/>
+                    </a:xfrm>
+                    <a:prstGeom prst="rect">
+                      <a:avLst/>
+                    </a:prstGeom>
+                  </pic:spPr>
+                </pic:pic>
+              </a:graphicData>
+            </a:graphic>
+          </wp:inline>
+        </w:drawing>
+      </w:r>
     </w:p>
     <w:sectPr>
       <w:pgSz w:w="11906" w:h="16838"/>
@@ -1371,7 +4215,7 @@
       <w:lvlText w:val=""/>
       <w:lvlJc w:val="left"/>
       <w:pPr>
-        <w:ind w:left="1428" w:hanging="360"/>
+        <w:ind w:left="360" w:hanging="360"/>
       </w:pPr>
       <w:rPr>
         <w:rFonts w:ascii="Symbol" w:hAnsi="Symbol" w:hint="default"/>
@@ -1383,7 +4227,7 @@
       <w:lvlText w:val="o"/>
       <w:lvlJc w:val="left"/>
       <w:pPr>
-        <w:ind w:left="2148" w:hanging="360"/>
+        <w:ind w:left="1080" w:hanging="360"/>
       </w:pPr>
       <w:rPr>
         <w:rFonts w:ascii="Courier New" w:hAnsi="Courier New" w:cs="Courier New" w:hint="default"/>
@@ -1395,7 +4239,7 @@
       <w:lvlText w:val=""/>
       <w:lvlJc w:val="left"/>
       <w:pPr>
-        <w:ind w:left="2868" w:hanging="360"/>
+        <w:ind w:left="1800" w:hanging="360"/>
       </w:pPr>
       <w:rPr>
         <w:rFonts w:ascii="Wingdings" w:hAnsi="Wingdings" w:hint="default"/>
@@ -1407,7 +4251,7 @@
       <w:lvlText w:val=""/>
       <w:lvlJc w:val="left"/>
       <w:pPr>
-        <w:ind w:left="3588" w:hanging="360"/>
+        <w:ind w:left="2520" w:hanging="360"/>
       </w:pPr>
       <w:rPr>
         <w:rFonts w:ascii="Symbol" w:hAnsi="Symbol" w:hint="default"/>
@@ -1419,7 +4263,7 @@
       <w:lvlText w:val="o"/>
       <w:lvlJc w:val="left"/>
       <w:pPr>
-        <w:ind w:left="4308" w:hanging="360"/>
+        <w:ind w:left="3240" w:hanging="360"/>
       </w:pPr>
       <w:rPr>
         <w:rFonts w:ascii="Courier New" w:hAnsi="Courier New" w:cs="Courier New" w:hint="default"/>
@@ -1431,7 +4275,7 @@
       <w:lvlText w:val=""/>
       <w:lvlJc w:val="left"/>
       <w:pPr>
-        <w:ind w:left="5028" w:hanging="360"/>
+        <w:ind w:left="3960" w:hanging="360"/>
       </w:pPr>
       <w:rPr>
         <w:rFonts w:ascii="Wingdings" w:hAnsi="Wingdings" w:hint="default"/>
@@ -1443,7 +4287,7 @@
       <w:lvlText w:val=""/>
       <w:lvlJc w:val="left"/>
       <w:pPr>
-        <w:ind w:left="5748" w:hanging="360"/>
+        <w:ind w:left="4680" w:hanging="360"/>
       </w:pPr>
       <w:rPr>
         <w:rFonts w:ascii="Symbol" w:hAnsi="Symbol" w:hint="default"/>
@@ -1455,7 +4299,7 @@
       <w:lvlText w:val="o"/>
       <w:lvlJc w:val="left"/>
       <w:pPr>
-        <w:ind w:left="6468" w:hanging="360"/>
+        <w:ind w:left="5400" w:hanging="360"/>
       </w:pPr>
       <w:rPr>
         <w:rFonts w:ascii="Courier New" w:hAnsi="Courier New" w:cs="Courier New" w:hint="default"/>
@@ -1467,7 +4311,7 @@
       <w:lvlText w:val=""/>
       <w:lvlJc w:val="left"/>
       <w:pPr>
-        <w:ind w:left="7188" w:hanging="360"/>
+        <w:ind w:left="6120" w:hanging="360"/>
       </w:pPr>
       <w:rPr>
         <w:rFonts w:ascii="Wingdings" w:hAnsi="Wingdings" w:hint="default"/>
@@ -1597,7 +4441,7 @@
       <w:lvlText w:val=""/>
       <w:lvlJc w:val="left"/>
       <w:pPr>
-        <w:ind w:left="1788" w:hanging="360"/>
+        <w:ind w:left="360" w:hanging="360"/>
       </w:pPr>
       <w:rPr>
         <w:rFonts w:ascii="Symbol" w:hAnsi="Symbol" w:hint="default"/>
@@ -1609,7 +4453,7 @@
       <w:lvlText w:val="o"/>
       <w:lvlJc w:val="left"/>
       <w:pPr>
-        <w:ind w:left="2508" w:hanging="360"/>
+        <w:ind w:left="1080" w:hanging="360"/>
       </w:pPr>
       <w:rPr>
         <w:rFonts w:ascii="Courier New" w:hAnsi="Courier New" w:cs="Courier New" w:hint="default"/>
@@ -1621,7 +4465,7 @@
       <w:lvlText w:val=""/>
       <w:lvlJc w:val="left"/>
       <w:pPr>
-        <w:ind w:left="3228" w:hanging="360"/>
+        <w:ind w:left="1800" w:hanging="360"/>
       </w:pPr>
       <w:rPr>
         <w:rFonts w:ascii="Wingdings" w:hAnsi="Wingdings" w:hint="default"/>
@@ -1633,7 +4477,7 @@
       <w:lvlText w:val=""/>
       <w:lvlJc w:val="left"/>
       <w:pPr>
-        <w:ind w:left="3948" w:hanging="360"/>
+        <w:ind w:left="2520" w:hanging="360"/>
       </w:pPr>
       <w:rPr>
         <w:rFonts w:ascii="Symbol" w:hAnsi="Symbol" w:hint="default"/>
@@ -1645,7 +4489,7 @@
       <w:lvlText w:val="o"/>
       <w:lvlJc w:val="left"/>
       <w:pPr>
-        <w:ind w:left="4668" w:hanging="360"/>
+        <w:ind w:left="3240" w:hanging="360"/>
       </w:pPr>
       <w:rPr>
         <w:rFonts w:ascii="Courier New" w:hAnsi="Courier New" w:cs="Courier New" w:hint="default"/>
@@ -1657,7 +4501,7 @@
       <w:lvlText w:val=""/>
       <w:lvlJc w:val="left"/>
       <w:pPr>
-        <w:ind w:left="5388" w:hanging="360"/>
+        <w:ind w:left="3960" w:hanging="360"/>
       </w:pPr>
       <w:rPr>
         <w:rFonts w:ascii="Wingdings" w:hAnsi="Wingdings" w:hint="default"/>
@@ -1669,7 +4513,7 @@
       <w:lvlText w:val=""/>
       <w:lvlJc w:val="left"/>
       <w:pPr>
-        <w:ind w:left="6108" w:hanging="360"/>
+        <w:ind w:left="4680" w:hanging="360"/>
       </w:pPr>
       <w:rPr>
         <w:rFonts w:ascii="Symbol" w:hAnsi="Symbol" w:hint="default"/>
@@ -1681,7 +4525,7 @@
       <w:lvlText w:val="o"/>
       <w:lvlJc w:val="left"/>
       <w:pPr>
-        <w:ind w:left="6828" w:hanging="360"/>
+        <w:ind w:left="5400" w:hanging="360"/>
       </w:pPr>
       <w:rPr>
         <w:rFonts w:ascii="Courier New" w:hAnsi="Courier New" w:cs="Courier New" w:hint="default"/>
@@ -1693,7 +4537,7 @@
       <w:lvlText w:val=""/>
       <w:lvlJc w:val="left"/>
       <w:pPr>
-        <w:ind w:left="7548" w:hanging="360"/>
+        <w:ind w:left="6120" w:hanging="360"/>
       </w:pPr>
       <w:rPr>
         <w:rFonts w:ascii="Wingdings" w:hAnsi="Wingdings" w:hint="default"/>
@@ -1710,7 +4554,7 @@
       <w:lvlText w:val=""/>
       <w:lvlJc w:val="left"/>
       <w:pPr>
-        <w:ind w:left="1428" w:hanging="360"/>
+        <w:ind w:left="360" w:hanging="360"/>
       </w:pPr>
       <w:rPr>
         <w:rFonts w:ascii="Symbol" w:hAnsi="Symbol" w:hint="default"/>
@@ -1722,7 +4566,7 @@
       <w:lvlText w:val="o"/>
       <w:lvlJc w:val="left"/>
       <w:pPr>
-        <w:ind w:left="2148" w:hanging="360"/>
+        <w:ind w:left="1080" w:hanging="360"/>
       </w:pPr>
       <w:rPr>
         <w:rFonts w:ascii="Courier New" w:hAnsi="Courier New" w:cs="Courier New" w:hint="default"/>
@@ -1734,7 +4578,7 @@
       <w:lvlText w:val=""/>
       <w:lvlJc w:val="left"/>
       <w:pPr>
-        <w:ind w:left="2868" w:hanging="360"/>
+        <w:ind w:left="1800" w:hanging="360"/>
       </w:pPr>
       <w:rPr>
         <w:rFonts w:ascii="Wingdings" w:hAnsi="Wingdings" w:hint="default"/>
@@ -1746,7 +4590,7 @@
       <w:lvlText w:val=""/>
       <w:lvlJc w:val="left"/>
       <w:pPr>
-        <w:ind w:left="3588" w:hanging="360"/>
+        <w:ind w:left="2520" w:hanging="360"/>
       </w:pPr>
       <w:rPr>
         <w:rFonts w:ascii="Symbol" w:hAnsi="Symbol" w:hint="default"/>
@@ -1758,7 +4602,7 @@
       <w:lvlText w:val="o"/>
       <w:lvlJc w:val="left"/>
       <w:pPr>
-        <w:ind w:left="4308" w:hanging="360"/>
+        <w:ind w:left="3240" w:hanging="360"/>
       </w:pPr>
       <w:rPr>
         <w:rFonts w:ascii="Courier New" w:hAnsi="Courier New" w:cs="Courier New" w:hint="default"/>
@@ -1770,7 +4614,7 @@
       <w:lvlText w:val=""/>
       <w:lvlJc w:val="left"/>
       <w:pPr>
-        <w:ind w:left="5028" w:hanging="360"/>
+        <w:ind w:left="3960" w:hanging="360"/>
       </w:pPr>
       <w:rPr>
         <w:rFonts w:ascii="Wingdings" w:hAnsi="Wingdings" w:hint="default"/>
@@ -1782,7 +4626,7 @@
       <w:lvlText w:val=""/>
       <w:lvlJc w:val="left"/>
       <w:pPr>
-        <w:ind w:left="5748" w:hanging="360"/>
+        <w:ind w:left="4680" w:hanging="360"/>
       </w:pPr>
       <w:rPr>
         <w:rFonts w:ascii="Symbol" w:hAnsi="Symbol" w:hint="default"/>
@@ -1794,7 +4638,7 @@
       <w:lvlText w:val="o"/>
       <w:lvlJc w:val="left"/>
       <w:pPr>
-        <w:ind w:left="6468" w:hanging="360"/>
+        <w:ind w:left="5400" w:hanging="360"/>
       </w:pPr>
       <w:rPr>
         <w:rFonts w:ascii="Courier New" w:hAnsi="Courier New" w:cs="Courier New" w:hint="default"/>
@@ -1806,7 +4650,7 @@
       <w:lvlText w:val=""/>
       <w:lvlJc w:val="left"/>
       <w:pPr>
-        <w:ind w:left="7188" w:hanging="360"/>
+        <w:ind w:left="6120" w:hanging="360"/>
       </w:pPr>
       <w:rPr>
         <w:rFonts w:ascii="Wingdings" w:hAnsi="Wingdings" w:hint="default"/>
@@ -1823,19 +4667,19 @@
       <w:lvlText w:val=""/>
       <w:lvlJc w:val="left"/>
       <w:pPr>
-        <w:ind w:left="1428" w:hanging="360"/>
+        <w:ind w:left="360" w:hanging="360"/>
       </w:pPr>
       <w:rPr>
         <w:rFonts w:ascii="Symbol" w:hAnsi="Symbol" w:hint="default"/>
       </w:rPr>
     </w:lvl>
-    <w:lvl w:ilvl="1" w:tplc="08160003" w:tentative="1">
+    <w:lvl w:ilvl="1" w:tplc="08160003">
       <w:start w:val="1"/>
       <w:numFmt w:val="bullet"/>
       <w:lvlText w:val="o"/>
       <w:lvlJc w:val="left"/>
       <w:pPr>
-        <w:ind w:left="2148" w:hanging="360"/>
+        <w:ind w:left="1080" w:hanging="360"/>
       </w:pPr>
       <w:rPr>
         <w:rFonts w:ascii="Courier New" w:hAnsi="Courier New" w:cs="Courier New" w:hint="default"/>
@@ -1847,7 +4691,7 @@
       <w:lvlText w:val=""/>
       <w:lvlJc w:val="left"/>
       <w:pPr>
-        <w:ind w:left="2868" w:hanging="360"/>
+        <w:ind w:left="1800" w:hanging="360"/>
       </w:pPr>
       <w:rPr>
         <w:rFonts w:ascii="Wingdings" w:hAnsi="Wingdings" w:hint="default"/>
@@ -1859,7 +4703,7 @@
       <w:lvlText w:val=""/>
       <w:lvlJc w:val="left"/>
       <w:pPr>
-        <w:ind w:left="3588" w:hanging="360"/>
+        <w:ind w:left="2520" w:hanging="360"/>
       </w:pPr>
       <w:rPr>
         <w:rFonts w:ascii="Symbol" w:hAnsi="Symbol" w:hint="default"/>
@@ -1871,7 +4715,7 @@
       <w:lvlText w:val="o"/>
       <w:lvlJc w:val="left"/>
       <w:pPr>
-        <w:ind w:left="4308" w:hanging="360"/>
+        <w:ind w:left="3240" w:hanging="360"/>
       </w:pPr>
       <w:rPr>
         <w:rFonts w:ascii="Courier New" w:hAnsi="Courier New" w:cs="Courier New" w:hint="default"/>
@@ -1883,7 +4727,7 @@
       <w:lvlText w:val=""/>
       <w:lvlJc w:val="left"/>
       <w:pPr>
-        <w:ind w:left="5028" w:hanging="360"/>
+        <w:ind w:left="3960" w:hanging="360"/>
       </w:pPr>
       <w:rPr>
         <w:rFonts w:ascii="Wingdings" w:hAnsi="Wingdings" w:hint="default"/>
@@ -1895,7 +4739,7 @@
       <w:lvlText w:val=""/>
       <w:lvlJc w:val="left"/>
       <w:pPr>
-        <w:ind w:left="5748" w:hanging="360"/>
+        <w:ind w:left="4680" w:hanging="360"/>
       </w:pPr>
       <w:rPr>
         <w:rFonts w:ascii="Symbol" w:hAnsi="Symbol" w:hint="default"/>
@@ -1907,7 +4751,7 @@
       <w:lvlText w:val="o"/>
       <w:lvlJc w:val="left"/>
       <w:pPr>
-        <w:ind w:left="6468" w:hanging="360"/>
+        <w:ind w:left="5400" w:hanging="360"/>
       </w:pPr>
       <w:rPr>
         <w:rFonts w:ascii="Courier New" w:hAnsi="Courier New" w:cs="Courier New" w:hint="default"/>
@@ -1919,7 +4763,7 @@
       <w:lvlText w:val=""/>
       <w:lvlJc w:val="left"/>
       <w:pPr>
-        <w:ind w:left="7188" w:hanging="360"/>
+        <w:ind w:left="6120" w:hanging="360"/>
       </w:pPr>
       <w:rPr>
         <w:rFonts w:ascii="Wingdings" w:hAnsi="Wingdings" w:hint="default"/>
@@ -1927,6 +4771,119 @@
     </w:lvl>
   </w:abstractNum>
   <w:abstractNum w:abstractNumId="5">
+    <w:nsid w:val="3F0B38C9"/>
+    <w:multiLevelType w:val="hybridMultilevel"/>
+    <w:tmpl w:val="524A7812"/>
+    <w:lvl w:ilvl="0" w:tplc="08160001">
+      <w:start w:val="1"/>
+      <w:numFmt w:val="bullet"/>
+      <w:lvlText w:val=""/>
+      <w:lvlJc w:val="left"/>
+      <w:pPr>
+        <w:ind w:left="1428" w:hanging="360"/>
+      </w:pPr>
+      <w:rPr>
+        <w:rFonts w:ascii="Symbol" w:hAnsi="Symbol" w:hint="default"/>
+      </w:rPr>
+    </w:lvl>
+    <w:lvl w:ilvl="1" w:tplc="08160003" w:tentative="1">
+      <w:start w:val="1"/>
+      <w:numFmt w:val="bullet"/>
+      <w:lvlText w:val="o"/>
+      <w:lvlJc w:val="left"/>
+      <w:pPr>
+        <w:ind w:left="2148" w:hanging="360"/>
+      </w:pPr>
+      <w:rPr>
+        <w:rFonts w:ascii="Courier New" w:hAnsi="Courier New" w:cs="Courier New" w:hint="default"/>
+      </w:rPr>
+    </w:lvl>
+    <w:lvl w:ilvl="2" w:tplc="08160005" w:tentative="1">
+      <w:start w:val="1"/>
+      <w:numFmt w:val="bullet"/>
+      <w:lvlText w:val=""/>
+      <w:lvlJc w:val="left"/>
+      <w:pPr>
+        <w:ind w:left="2868" w:hanging="360"/>
+      </w:pPr>
+      <w:rPr>
+        <w:rFonts w:ascii="Wingdings" w:hAnsi="Wingdings" w:hint="default"/>
+      </w:rPr>
+    </w:lvl>
+    <w:lvl w:ilvl="3" w:tplc="08160001" w:tentative="1">
+      <w:start w:val="1"/>
+      <w:numFmt w:val="bullet"/>
+      <w:lvlText w:val=""/>
+      <w:lvlJc w:val="left"/>
+      <w:pPr>
+        <w:ind w:left="3588" w:hanging="360"/>
+      </w:pPr>
+      <w:rPr>
+        <w:rFonts w:ascii="Symbol" w:hAnsi="Symbol" w:hint="default"/>
+      </w:rPr>
+    </w:lvl>
+    <w:lvl w:ilvl="4" w:tplc="08160003" w:tentative="1">
+      <w:start w:val="1"/>
+      <w:numFmt w:val="bullet"/>
+      <w:lvlText w:val="o"/>
+      <w:lvlJc w:val="left"/>
+      <w:pPr>
+        <w:ind w:left="4308" w:hanging="360"/>
+      </w:pPr>
+      <w:rPr>
+        <w:rFonts w:ascii="Courier New" w:hAnsi="Courier New" w:cs="Courier New" w:hint="default"/>
+      </w:rPr>
+    </w:lvl>
+    <w:lvl w:ilvl="5" w:tplc="08160005" w:tentative="1">
+      <w:start w:val="1"/>
+      <w:numFmt w:val="bullet"/>
+      <w:lvlText w:val=""/>
+      <w:lvlJc w:val="left"/>
+      <w:pPr>
+        <w:ind w:left="5028" w:hanging="360"/>
+      </w:pPr>
+      <w:rPr>
+        <w:rFonts w:ascii="Wingdings" w:hAnsi="Wingdings" w:hint="default"/>
+      </w:rPr>
+    </w:lvl>
+    <w:lvl w:ilvl="6" w:tplc="08160001" w:tentative="1">
+      <w:start w:val="1"/>
+      <w:numFmt w:val="bullet"/>
+      <w:lvlText w:val=""/>
+      <w:lvlJc w:val="left"/>
+      <w:pPr>
+        <w:ind w:left="5748" w:hanging="360"/>
+      </w:pPr>
+      <w:rPr>
+        <w:rFonts w:ascii="Symbol" w:hAnsi="Symbol" w:hint="default"/>
+      </w:rPr>
+    </w:lvl>
+    <w:lvl w:ilvl="7" w:tplc="08160003" w:tentative="1">
+      <w:start w:val="1"/>
+      <w:numFmt w:val="bullet"/>
+      <w:lvlText w:val="o"/>
+      <w:lvlJc w:val="left"/>
+      <w:pPr>
+        <w:ind w:left="6468" w:hanging="360"/>
+      </w:pPr>
+      <w:rPr>
+        <w:rFonts w:ascii="Courier New" w:hAnsi="Courier New" w:cs="Courier New" w:hint="default"/>
+      </w:rPr>
+    </w:lvl>
+    <w:lvl w:ilvl="8" w:tplc="08160005" w:tentative="1">
+      <w:start w:val="1"/>
+      <w:numFmt w:val="bullet"/>
+      <w:lvlText w:val=""/>
+      <w:lvlJc w:val="left"/>
+      <w:pPr>
+        <w:ind w:left="7188" w:hanging="360"/>
+      </w:pPr>
+      <w:rPr>
+        <w:rFonts w:ascii="Wingdings" w:hAnsi="Wingdings" w:hint="default"/>
+      </w:rPr>
+    </w:lvl>
+  </w:abstractNum>
+  <w:abstractNum w:abstractNumId="6">
     <w:nsid w:val="423F2233"/>
     <w:multiLevelType w:val="hybridMultilevel"/>
     <w:tmpl w:val="7A34B7C0"/>
@@ -2039,7 +4996,120 @@
       </w:rPr>
     </w:lvl>
   </w:abstractNum>
-  <w:abstractNum w:abstractNumId="6">
+  <w:abstractNum w:abstractNumId="7">
+    <w:nsid w:val="76CB2CCD"/>
+    <w:multiLevelType w:val="hybridMultilevel"/>
+    <w:tmpl w:val="C35088D0"/>
+    <w:lvl w:ilvl="0" w:tplc="08160001">
+      <w:start w:val="1"/>
+      <w:numFmt w:val="bullet"/>
+      <w:lvlText w:val=""/>
+      <w:lvlJc w:val="left"/>
+      <w:pPr>
+        <w:ind w:left="720" w:hanging="360"/>
+      </w:pPr>
+      <w:rPr>
+        <w:rFonts w:ascii="Symbol" w:hAnsi="Symbol" w:hint="default"/>
+      </w:rPr>
+    </w:lvl>
+    <w:lvl w:ilvl="1" w:tplc="08160003" w:tentative="1">
+      <w:start w:val="1"/>
+      <w:numFmt w:val="bullet"/>
+      <w:lvlText w:val="o"/>
+      <w:lvlJc w:val="left"/>
+      <w:pPr>
+        <w:ind w:left="1440" w:hanging="360"/>
+      </w:pPr>
+      <w:rPr>
+        <w:rFonts w:ascii="Courier New" w:hAnsi="Courier New" w:cs="Courier New" w:hint="default"/>
+      </w:rPr>
+    </w:lvl>
+    <w:lvl w:ilvl="2" w:tplc="08160005" w:tentative="1">
+      <w:start w:val="1"/>
+      <w:numFmt w:val="bullet"/>
+      <w:lvlText w:val=""/>
+      <w:lvlJc w:val="left"/>
+      <w:pPr>
+        <w:ind w:left="2160" w:hanging="360"/>
+      </w:pPr>
+      <w:rPr>
+        <w:rFonts w:ascii="Wingdings" w:hAnsi="Wingdings" w:hint="default"/>
+      </w:rPr>
+    </w:lvl>
+    <w:lvl w:ilvl="3" w:tplc="08160001" w:tentative="1">
+      <w:start w:val="1"/>
+      <w:numFmt w:val="bullet"/>
+      <w:lvlText w:val=""/>
+      <w:lvlJc w:val="left"/>
+      <w:pPr>
+        <w:ind w:left="2880" w:hanging="360"/>
+      </w:pPr>
+      <w:rPr>
+        <w:rFonts w:ascii="Symbol" w:hAnsi="Symbol" w:hint="default"/>
+      </w:rPr>
+    </w:lvl>
+    <w:lvl w:ilvl="4" w:tplc="08160003" w:tentative="1">
+      <w:start w:val="1"/>
+      <w:numFmt w:val="bullet"/>
+      <w:lvlText w:val="o"/>
+      <w:lvlJc w:val="left"/>
+      <w:pPr>
+        <w:ind w:left="3600" w:hanging="360"/>
+      </w:pPr>
+      <w:rPr>
+        <w:rFonts w:ascii="Courier New" w:hAnsi="Courier New" w:cs="Courier New" w:hint="default"/>
+      </w:rPr>
+    </w:lvl>
+    <w:lvl w:ilvl="5" w:tplc="08160005" w:tentative="1">
+      <w:start w:val="1"/>
+      <w:numFmt w:val="bullet"/>
+      <w:lvlText w:val=""/>
+      <w:lvlJc w:val="left"/>
+      <w:pPr>
+        <w:ind w:left="4320" w:hanging="360"/>
+      </w:pPr>
+      <w:rPr>
+        <w:rFonts w:ascii="Wingdings" w:hAnsi="Wingdings" w:hint="default"/>
+      </w:rPr>
+    </w:lvl>
+    <w:lvl w:ilvl="6" w:tplc="08160001" w:tentative="1">
+      <w:start w:val="1"/>
+      <w:numFmt w:val="bullet"/>
+      <w:lvlText w:val=""/>
+      <w:lvlJc w:val="left"/>
+      <w:pPr>
+        <w:ind w:left="5040" w:hanging="360"/>
+      </w:pPr>
+      <w:rPr>
+        <w:rFonts w:ascii="Symbol" w:hAnsi="Symbol" w:hint="default"/>
+      </w:rPr>
+    </w:lvl>
+    <w:lvl w:ilvl="7" w:tplc="08160003" w:tentative="1">
+      <w:start w:val="1"/>
+      <w:numFmt w:val="bullet"/>
+      <w:lvlText w:val="o"/>
+      <w:lvlJc w:val="left"/>
+      <w:pPr>
+        <w:ind w:left="5760" w:hanging="360"/>
+      </w:pPr>
+      <w:rPr>
+        <w:rFonts w:ascii="Courier New" w:hAnsi="Courier New" w:cs="Courier New" w:hint="default"/>
+      </w:rPr>
+    </w:lvl>
+    <w:lvl w:ilvl="8" w:tplc="08160005" w:tentative="1">
+      <w:start w:val="1"/>
+      <w:numFmt w:val="bullet"/>
+      <w:lvlText w:val=""/>
+      <w:lvlJc w:val="left"/>
+      <w:pPr>
+        <w:ind w:left="6480" w:hanging="360"/>
+      </w:pPr>
+      <w:rPr>
+        <w:rFonts w:ascii="Wingdings" w:hAnsi="Wingdings" w:hint="default"/>
+      </w:rPr>
+    </w:lvl>
+  </w:abstractNum>
+  <w:abstractNum w:abstractNumId="8">
     <w:nsid w:val="7B2212C1"/>
     <w:multiLevelType w:val="hybridMultilevel"/>
     <w:tmpl w:val="5FB0519E"/>
@@ -2049,7 +5119,7 @@
       <w:lvlText w:val=""/>
       <w:lvlJc w:val="left"/>
       <w:pPr>
-        <w:ind w:left="1428" w:hanging="360"/>
+        <w:ind w:left="360" w:hanging="360"/>
       </w:pPr>
       <w:rPr>
         <w:rFonts w:ascii="Symbol" w:hAnsi="Symbol" w:hint="default"/>
@@ -2061,7 +5131,7 @@
       <w:lvlText w:val="o"/>
       <w:lvlJc w:val="left"/>
       <w:pPr>
-        <w:ind w:left="2148" w:hanging="360"/>
+        <w:ind w:left="1080" w:hanging="360"/>
       </w:pPr>
       <w:rPr>
         <w:rFonts w:ascii="Courier New" w:hAnsi="Courier New" w:cs="Courier New" w:hint="default"/>
@@ -2073,7 +5143,7 @@
       <w:lvlText w:val=""/>
       <w:lvlJc w:val="left"/>
       <w:pPr>
-        <w:ind w:left="2868" w:hanging="360"/>
+        <w:ind w:left="1800" w:hanging="360"/>
       </w:pPr>
       <w:rPr>
         <w:rFonts w:ascii="Wingdings" w:hAnsi="Wingdings" w:hint="default"/>
@@ -2085,7 +5155,7 @@
       <w:lvlText w:val=""/>
       <w:lvlJc w:val="left"/>
       <w:pPr>
-        <w:ind w:left="3588" w:hanging="360"/>
+        <w:ind w:left="2520" w:hanging="360"/>
       </w:pPr>
       <w:rPr>
         <w:rFonts w:ascii="Symbol" w:hAnsi="Symbol" w:hint="default"/>
@@ -2097,7 +5167,7 @@
       <w:lvlText w:val="o"/>
       <w:lvlJc w:val="left"/>
       <w:pPr>
-        <w:ind w:left="4308" w:hanging="360"/>
+        <w:ind w:left="3240" w:hanging="360"/>
       </w:pPr>
       <w:rPr>
         <w:rFonts w:ascii="Courier New" w:hAnsi="Courier New" w:cs="Courier New" w:hint="default"/>
@@ -2109,7 +5179,7 @@
       <w:lvlText w:val=""/>
       <w:lvlJc w:val="left"/>
       <w:pPr>
-        <w:ind w:left="5028" w:hanging="360"/>
+        <w:ind w:left="3960" w:hanging="360"/>
       </w:pPr>
       <w:rPr>
         <w:rFonts w:ascii="Wingdings" w:hAnsi="Wingdings" w:hint="default"/>
@@ -2121,7 +5191,7 @@
       <w:lvlText w:val=""/>
       <w:lvlJc w:val="left"/>
       <w:pPr>
-        <w:ind w:left="5748" w:hanging="360"/>
+        <w:ind w:left="4680" w:hanging="360"/>
       </w:pPr>
       <w:rPr>
         <w:rFonts w:ascii="Symbol" w:hAnsi="Symbol" w:hint="default"/>
@@ -2133,7 +5203,7 @@
       <w:lvlText w:val="o"/>
       <w:lvlJc w:val="left"/>
       <w:pPr>
-        <w:ind w:left="6468" w:hanging="360"/>
+        <w:ind w:left="5400" w:hanging="360"/>
       </w:pPr>
       <w:rPr>
         <w:rFonts w:ascii="Courier New" w:hAnsi="Courier New" w:cs="Courier New" w:hint="default"/>
@@ -2145,7 +5215,7 @@
       <w:lvlText w:val=""/>
       <w:lvlJc w:val="left"/>
       <w:pPr>
-        <w:ind w:left="7188" w:hanging="360"/>
+        <w:ind w:left="6120" w:hanging="360"/>
       </w:pPr>
       <w:rPr>
         <w:rFonts w:ascii="Wingdings" w:hAnsi="Wingdings" w:hint="default"/>
@@ -2165,13 +5235,19 @@
     <w:abstractNumId w:val="2"/>
   </w:num>
   <w:num w:numId="5">
-    <w:abstractNumId w:val="5"/>
+    <w:abstractNumId w:val="6"/>
   </w:num>
   <w:num w:numId="6">
-    <w:abstractNumId w:val="6"/>
+    <w:abstractNumId w:val="8"/>
   </w:num>
   <w:num w:numId="7">
     <w:abstractNumId w:val="4"/>
+  </w:num>
+  <w:num w:numId="8">
+    <w:abstractNumId w:val="7"/>
+  </w:num>
+  <w:num w:numId="9">
+    <w:abstractNumId w:val="5"/>
   </w:num>
 </w:numbering>
 </file>
@@ -2570,6 +5646,71 @@
     <w:name w:val="Normal"/>
     <w:qFormat/>
   </w:style>
+  <w:style w:type="paragraph" w:styleId="Cabealho1">
+    <w:name w:val="heading 1"/>
+    <w:basedOn w:val="Normal"/>
+    <w:next w:val="Normal"/>
+    <w:link w:val="Cabealho1Carter"/>
+    <w:uiPriority w:val="9"/>
+    <w:qFormat/>
+    <w:rsid w:val="00F7092D"/>
+    <w:pPr>
+      <w:keepNext/>
+      <w:keepLines/>
+      <w:spacing w:before="240" w:after="0"/>
+      <w:outlineLvl w:val="0"/>
+    </w:pPr>
+    <w:rPr>
+      <w:rFonts w:asciiTheme="majorHAnsi" w:eastAsiaTheme="majorEastAsia" w:hAnsiTheme="majorHAnsi" w:cstheme="majorBidi"/>
+      <w:color w:val="2E74B5" w:themeColor="accent1" w:themeShade="BF"/>
+      <w:sz w:val="32"/>
+      <w:szCs w:val="32"/>
+    </w:rPr>
+  </w:style>
+  <w:style w:type="paragraph" w:styleId="Cabealho2">
+    <w:name w:val="heading 2"/>
+    <w:basedOn w:val="Normal"/>
+    <w:next w:val="Normal"/>
+    <w:link w:val="Cabealho2Carter"/>
+    <w:uiPriority w:val="9"/>
+    <w:unhideWhenUsed/>
+    <w:qFormat/>
+    <w:rsid w:val="00BF7F35"/>
+    <w:pPr>
+      <w:keepNext/>
+      <w:keepLines/>
+      <w:spacing w:before="40" w:after="0"/>
+      <w:outlineLvl w:val="1"/>
+    </w:pPr>
+    <w:rPr>
+      <w:rFonts w:asciiTheme="majorHAnsi" w:eastAsiaTheme="majorEastAsia" w:hAnsiTheme="majorHAnsi" w:cstheme="majorBidi"/>
+      <w:color w:val="2E74B5" w:themeColor="accent1" w:themeShade="BF"/>
+      <w:sz w:val="26"/>
+      <w:szCs w:val="26"/>
+    </w:rPr>
+  </w:style>
+  <w:style w:type="paragraph" w:styleId="Cabealho3">
+    <w:name w:val="heading 3"/>
+    <w:basedOn w:val="Normal"/>
+    <w:next w:val="Normal"/>
+    <w:link w:val="Cabealho3Carter"/>
+    <w:uiPriority w:val="9"/>
+    <w:unhideWhenUsed/>
+    <w:qFormat/>
+    <w:rsid w:val="00D71C1D"/>
+    <w:pPr>
+      <w:keepNext/>
+      <w:keepLines/>
+      <w:spacing w:before="40" w:after="0"/>
+      <w:outlineLvl w:val="2"/>
+    </w:pPr>
+    <w:rPr>
+      <w:rFonts w:asciiTheme="majorHAnsi" w:eastAsiaTheme="majorEastAsia" w:hAnsiTheme="majorHAnsi" w:cstheme="majorBidi"/>
+      <w:color w:val="1F4D78" w:themeColor="accent1" w:themeShade="7F"/>
+      <w:sz w:val="24"/>
+      <w:szCs w:val="24"/>
+    </w:rPr>
+  </w:style>
   <w:style w:type="character" w:default="1" w:styleId="Tipodeletrapredefinidodopargrafo">
     <w:name w:val="Default Paragraph Font"/>
     <w:uiPriority w:val="1"/>
@@ -2641,6 +5782,152 @@
       <w:ind w:left="720"/>
       <w:contextualSpacing/>
     </w:pPr>
+  </w:style>
+  <w:style w:type="character" w:customStyle="1" w:styleId="Cabealho1Carter">
+    <w:name w:val="Cabeçalho 1 Caráter"/>
+    <w:basedOn w:val="Tipodeletrapredefinidodopargrafo"/>
+    <w:link w:val="Cabealho1"/>
+    <w:uiPriority w:val="9"/>
+    <w:rsid w:val="00F7092D"/>
+    <w:rPr>
+      <w:rFonts w:asciiTheme="majorHAnsi" w:eastAsiaTheme="majorEastAsia" w:hAnsiTheme="majorHAnsi" w:cstheme="majorBidi"/>
+      <w:color w:val="2E74B5" w:themeColor="accent1" w:themeShade="BF"/>
+      <w:sz w:val="32"/>
+      <w:szCs w:val="32"/>
+    </w:rPr>
+  </w:style>
+  <w:style w:type="paragraph" w:styleId="Cabealhodondice">
+    <w:name w:val="TOC Heading"/>
+    <w:basedOn w:val="Cabealho1"/>
+    <w:next w:val="Normal"/>
+    <w:uiPriority w:val="39"/>
+    <w:unhideWhenUsed/>
+    <w:qFormat/>
+    <w:rsid w:val="00F7092D"/>
+    <w:pPr>
+      <w:outlineLvl w:val="9"/>
+    </w:pPr>
+    <w:rPr>
+      <w:lang w:eastAsia="pt-PT"/>
+    </w:rPr>
+  </w:style>
+  <w:style w:type="paragraph" w:styleId="ndice2">
+    <w:name w:val="toc 2"/>
+    <w:basedOn w:val="Normal"/>
+    <w:next w:val="Normal"/>
+    <w:autoRedefine/>
+    <w:uiPriority w:val="39"/>
+    <w:unhideWhenUsed/>
+    <w:rsid w:val="00F7092D"/>
+    <w:pPr>
+      <w:spacing w:after="100"/>
+      <w:ind w:left="220"/>
+    </w:pPr>
+    <w:rPr>
+      <w:rFonts w:eastAsiaTheme="minorEastAsia" w:cs="Times New Roman"/>
+      <w:lang w:eastAsia="pt-PT"/>
+    </w:rPr>
+  </w:style>
+  <w:style w:type="paragraph" w:styleId="ndice1">
+    <w:name w:val="toc 1"/>
+    <w:basedOn w:val="Normal"/>
+    <w:next w:val="Normal"/>
+    <w:autoRedefine/>
+    <w:uiPriority w:val="39"/>
+    <w:unhideWhenUsed/>
+    <w:rsid w:val="00F7092D"/>
+    <w:pPr>
+      <w:spacing w:after="100"/>
+    </w:pPr>
+    <w:rPr>
+      <w:rFonts w:eastAsiaTheme="minorEastAsia" w:cs="Times New Roman"/>
+      <w:lang w:eastAsia="pt-PT"/>
+    </w:rPr>
+  </w:style>
+  <w:style w:type="paragraph" w:styleId="ndice3">
+    <w:name w:val="toc 3"/>
+    <w:basedOn w:val="Normal"/>
+    <w:next w:val="Normal"/>
+    <w:autoRedefine/>
+    <w:uiPriority w:val="39"/>
+    <w:unhideWhenUsed/>
+    <w:rsid w:val="00F7092D"/>
+    <w:pPr>
+      <w:spacing w:after="100"/>
+      <w:ind w:left="440"/>
+    </w:pPr>
+    <w:rPr>
+      <w:rFonts w:eastAsiaTheme="minorEastAsia" w:cs="Times New Roman"/>
+      <w:lang w:eastAsia="pt-PT"/>
+    </w:rPr>
+  </w:style>
+  <w:style w:type="paragraph" w:styleId="Subttulo">
+    <w:name w:val="Subtitle"/>
+    <w:basedOn w:val="Normal"/>
+    <w:next w:val="Normal"/>
+    <w:link w:val="SubttuloCarter"/>
+    <w:uiPriority w:val="11"/>
+    <w:qFormat/>
+    <w:rsid w:val="00D6214A"/>
+    <w:pPr>
+      <w:numPr>
+        <w:ilvl w:val="1"/>
+      </w:numPr>
+    </w:pPr>
+    <w:rPr>
+      <w:rFonts w:eastAsiaTheme="minorEastAsia"/>
+      <w:color w:val="5A5A5A" w:themeColor="text1" w:themeTint="A5"/>
+      <w:spacing w:val="15"/>
+    </w:rPr>
+  </w:style>
+  <w:style w:type="character" w:customStyle="1" w:styleId="SubttuloCarter">
+    <w:name w:val="Subtítulo Caráter"/>
+    <w:basedOn w:val="Tipodeletrapredefinidodopargrafo"/>
+    <w:link w:val="Subttulo"/>
+    <w:uiPriority w:val="11"/>
+    <w:rsid w:val="00D6214A"/>
+    <w:rPr>
+      <w:rFonts w:eastAsiaTheme="minorEastAsia"/>
+      <w:color w:val="5A5A5A" w:themeColor="text1" w:themeTint="A5"/>
+      <w:spacing w:val="15"/>
+    </w:rPr>
+  </w:style>
+  <w:style w:type="character" w:styleId="Hiperligao">
+    <w:name w:val="Hyperlink"/>
+    <w:basedOn w:val="Tipodeletrapredefinidodopargrafo"/>
+    <w:uiPriority w:val="99"/>
+    <w:unhideWhenUsed/>
+    <w:rsid w:val="00D6214A"/>
+    <w:rPr>
+      <w:color w:val="0563C1" w:themeColor="hyperlink"/>
+      <w:u w:val="single"/>
+    </w:rPr>
+  </w:style>
+  <w:style w:type="character" w:customStyle="1" w:styleId="Cabealho2Carter">
+    <w:name w:val="Cabeçalho 2 Caráter"/>
+    <w:basedOn w:val="Tipodeletrapredefinidodopargrafo"/>
+    <w:link w:val="Cabealho2"/>
+    <w:uiPriority w:val="9"/>
+    <w:rsid w:val="00BF7F35"/>
+    <w:rPr>
+      <w:rFonts w:asciiTheme="majorHAnsi" w:eastAsiaTheme="majorEastAsia" w:hAnsiTheme="majorHAnsi" w:cstheme="majorBidi"/>
+      <w:color w:val="2E74B5" w:themeColor="accent1" w:themeShade="BF"/>
+      <w:sz w:val="26"/>
+      <w:szCs w:val="26"/>
+    </w:rPr>
+  </w:style>
+  <w:style w:type="character" w:customStyle="1" w:styleId="Cabealho3Carter">
+    <w:name w:val="Cabeçalho 3 Caráter"/>
+    <w:basedOn w:val="Tipodeletrapredefinidodopargrafo"/>
+    <w:link w:val="Cabealho3"/>
+    <w:uiPriority w:val="9"/>
+    <w:rsid w:val="00D71C1D"/>
+    <w:rPr>
+      <w:rFonts w:asciiTheme="majorHAnsi" w:eastAsiaTheme="majorEastAsia" w:hAnsiTheme="majorHAnsi" w:cstheme="majorBidi"/>
+      <w:color w:val="1F4D78" w:themeColor="accent1" w:themeShade="7F"/>
+      <w:sz w:val="24"/>
+      <w:szCs w:val="24"/>
+    </w:rPr>
   </w:style>
 </w:styles>
 </file>
@@ -2911,7 +6198,7 @@
 </file>
 
 <file path=customXml/itemProps1.xml><?xml version="1.0" encoding="utf-8"?>
-<ds:datastoreItem xmlns:ds="http://schemas.openxmlformats.org/officeDocument/2006/customXml" ds:itemID="{31072227-FAD6-4338-9155-B356BC10B991}">
+<ds:datastoreItem xmlns:ds="http://schemas.openxmlformats.org/officeDocument/2006/customXml" ds:itemID="{4B679925-23AE-41FC-936E-93BDB87E9A75}">
   <ds:schemaRefs>
     <ds:schemaRef ds:uri="http://schemas.openxmlformats.org/officeDocument/2006/bibliography"/>
   </ds:schemaRefs>

</xml_diff>

<commit_message>
Manual de Utilizador do Backoffice - Concluido
</commit_message>
<xml_diff>
--- a/Manual_de_utilizador/Manual de Utilizador Backoffice/Manual de Utilizador/Manual de utilizador AS - Backoffice.docx
+++ b/Manual_de_utilizador/Manual de Utilizador Backoffice/Manual de Utilizador/Manual de utilizador AS - Backoffice.docx
@@ -34,7 +34,7 @@
                     </pic:cNvPicPr>
                   </pic:nvPicPr>
                   <pic:blipFill>
-                    <a:blip r:embed="rId6">
+                    <a:blip r:embed="rId8">
                       <a:lum bright="6000"/>
                       <a:extLst>
                         <a:ext uri="{28A0092B-C50C-407E-A947-70E740481C1C}">
@@ -91,7 +91,7 @@
                     <pic:cNvPicPr/>
                   </pic:nvPicPr>
                   <pic:blipFill>
-                    <a:blip r:embed="rId7">
+                    <a:blip r:embed="rId9">
                       <a:lum bright="6000"/>
                       <a:extLst>
                         <a:ext uri="{28A0092B-C50C-407E-A947-70E740481C1C}">
@@ -131,6 +131,7 @@
     <w:p>
       <w:pPr>
         <w:spacing w:after="0" w:line="240" w:lineRule="auto"/>
+        <w:jc w:val="center"/>
         <w:rPr>
           <w:rFonts w:ascii="Myriad Pro" w:hAnsi="Myriad Pro"/>
           <w:b/>
@@ -139,7 +140,11 @@
           <w:szCs w:val="56"/>
         </w:rPr>
       </w:pPr>
-      <w:r>
+    </w:p>
+    <w:p>
+      <w:pPr>
+        <w:spacing w:after="0" w:line="240" w:lineRule="auto"/>
+        <w:jc w:val="center"/>
         <w:rPr>
           <w:rFonts w:ascii="Myriad Pro" w:hAnsi="Myriad Pro"/>
           <w:b/>
@@ -147,9 +152,12 @@
           <w:sz w:val="56"/>
           <w:szCs w:val="56"/>
         </w:rPr>
-        <w:t>Licenciatura</w:t>
-      </w:r>
-      <w:r>
+      </w:pPr>
+    </w:p>
+    <w:p>
+      <w:pPr>
+        <w:spacing w:after="0" w:line="240" w:lineRule="auto"/>
+        <w:jc w:val="center"/>
         <w:rPr>
           <w:rFonts w:ascii="Myriad Pro" w:hAnsi="Myriad Pro"/>
           <w:b/>
@@ -157,9 +165,7 @@
           <w:sz w:val="56"/>
           <w:szCs w:val="56"/>
         </w:rPr>
-        <w:t xml:space="preserve"> </w:t>
-      </w:r>
-      <w:proofErr w:type="gramStart"/>
+      </w:pPr>
       <w:r>
         <w:rPr>
           <w:rFonts w:ascii="Myriad Pro" w:hAnsi="Myriad Pro"/>
@@ -168,13 +174,9 @@
           <w:sz w:val="56"/>
           <w:szCs w:val="56"/>
         </w:rPr>
-        <w:t>em</w:t>
-      </w:r>
-      <w:proofErr w:type="gramEnd"/>
-    </w:p>
-    <w:p>
-      <w:pPr>
-        <w:spacing w:after="0"/>
+        <w:t>Licenciatura</w:t>
+      </w:r>
+      <w:r>
         <w:rPr>
           <w:rFonts w:ascii="Myriad Pro" w:hAnsi="Myriad Pro"/>
           <w:b/>
@@ -182,7 +184,9 @@
           <w:sz w:val="56"/>
           <w:szCs w:val="56"/>
         </w:rPr>
-      </w:pPr>
+        <w:t xml:space="preserve"> </w:t>
+      </w:r>
+      <w:proofErr w:type="gramStart"/>
       <w:r>
         <w:rPr>
           <w:rFonts w:ascii="Myriad Pro" w:hAnsi="Myriad Pro"/>
@@ -191,29 +195,89 @@
           <w:sz w:val="56"/>
           <w:szCs w:val="56"/>
         </w:rPr>
+        <w:t>em</w:t>
+      </w:r>
+      <w:proofErr w:type="gramEnd"/>
+    </w:p>
+    <w:p>
+      <w:pPr>
+        <w:spacing w:after="0"/>
+        <w:jc w:val="center"/>
+        <w:rPr>
+          <w:rFonts w:ascii="Myriad Pro" w:hAnsi="Myriad Pro"/>
+          <w:b/>
+          <w:color w:val="808080"/>
+          <w:sz w:val="56"/>
+          <w:szCs w:val="56"/>
+        </w:rPr>
+      </w:pPr>
+      <w:r>
+        <w:rPr>
+          <w:rFonts w:ascii="Myriad Pro" w:hAnsi="Myriad Pro"/>
+          <w:b/>
+          <w:color w:val="808080"/>
+          <w:sz w:val="56"/>
+          <w:szCs w:val="56"/>
+        </w:rPr>
         <w:t>Engenharia Informática</w:t>
       </w:r>
     </w:p>
+    <w:p>
+      <w:pPr>
+        <w:jc w:val="center"/>
+      </w:pPr>
+    </w:p>
     <w:p/>
-    <w:p/>
     <w:p>
       <w:pPr>
         <w:pStyle w:val="Ttulo"/>
-      </w:pPr>
-      <w:r>
+        <w:jc w:val="center"/>
+        <w:rPr>
+          <w:rFonts w:ascii="Adobe Gothic Std B" w:eastAsia="Adobe Gothic Std B" w:hAnsi="Adobe Gothic Std B"/>
+        </w:rPr>
+      </w:pPr>
+    </w:p>
+    <w:p>
+      <w:pPr>
+        <w:pStyle w:val="Ttulo"/>
+        <w:jc w:val="center"/>
+        <w:rPr>
+          <w:rFonts w:ascii="Adobe Gothic Std B" w:eastAsia="Adobe Gothic Std B" w:hAnsi="Adobe Gothic Std B"/>
+        </w:rPr>
+      </w:pPr>
+      <w:r>
+        <w:rPr>
+          <w:rFonts w:ascii="Adobe Gothic Std B" w:eastAsia="Adobe Gothic Std B" w:hAnsi="Adobe Gothic Std B"/>
+        </w:rPr>
         <w:t>Manual de Utilizador</w:t>
       </w:r>
     </w:p>
     <w:p>
       <w:pPr>
         <w:jc w:val="center"/>
-      </w:pPr>
-      <w:r>
+        <w:rPr>
+          <w:rFonts w:ascii="Adobe Gothic Std B" w:eastAsia="Adobe Gothic Std B" w:hAnsi="Adobe Gothic Std B"/>
+          <w:sz w:val="28"/>
+        </w:rPr>
+      </w:pPr>
+      <w:r>
+        <w:rPr>
+          <w:rFonts w:ascii="Adobe Gothic Std B" w:eastAsia="Adobe Gothic Std B" w:hAnsi="Adobe Gothic Std B"/>
+          <w:sz w:val="24"/>
+        </w:rPr>
         <w:t>Ano letivo 2013-14</w:t>
       </w:r>
     </w:p>
     <w:p>
-      <w:r>
+      <w:pPr>
+        <w:rPr>
+          <w:sz w:val="24"/>
+        </w:rPr>
+      </w:pPr>
+      <w:r>
+        <w:rPr>
+          <w:sz w:val="24"/>
+        </w:rPr>
         <w:br w:type="page"/>
       </w:r>
     </w:p>
@@ -266,8 +330,6 @@
               <w:lang w:eastAsia="pt-PT"/>
             </w:rPr>
           </w:pPr>
-          <w:bookmarkStart w:id="0" w:name="_GoBack"/>
-          <w:bookmarkEnd w:id="0"/>
         </w:p>
         <w:p>
           <w:pPr>
@@ -305,7 +367,7 @@
           <w:r>
             <w:fldChar w:fldCharType="separate"/>
           </w:r>
-          <w:hyperlink w:anchor="_Toc390115225" w:history="1">
+          <w:hyperlink w:anchor="_Toc390202415" w:history="1">
             <w:r>
               <w:rPr>
                 <w:rStyle w:val="Hiperligao"/>
@@ -333,7 +395,7 @@
                 <w:noProof/>
                 <w:webHidden/>
               </w:rPr>
-              <w:instrText xml:space="preserve"> PAGEREF _Toc390115225 \h </w:instrText>
+              <w:instrText xml:space="preserve"> PAGEREF _Toc390202415 \h </w:instrText>
             </w:r>
             <w:r>
               <w:rPr>
@@ -375,7 +437,7 @@
               <w:noProof/>
             </w:rPr>
           </w:pPr>
-          <w:hyperlink w:anchor="_Toc390115226" w:history="1">
+          <w:hyperlink w:anchor="_Toc390202416" w:history="1">
             <w:r>
               <w:rPr>
                 <w:rStyle w:val="Hiperligao"/>
@@ -403,7 +465,7 @@
                 <w:noProof/>
                 <w:webHidden/>
               </w:rPr>
-              <w:instrText xml:space="preserve"> PAGEREF _Toc390115226 \h </w:instrText>
+              <w:instrText xml:space="preserve"> PAGEREF _Toc390202416 \h </w:instrText>
             </w:r>
             <w:r>
               <w:rPr>
@@ -445,7 +507,7 @@
               <w:noProof/>
             </w:rPr>
           </w:pPr>
-          <w:hyperlink w:anchor="_Toc390115227" w:history="1">
+          <w:hyperlink w:anchor="_Toc390202417" w:history="1">
             <w:r>
               <w:rPr>
                 <w:rStyle w:val="Hiperligao"/>
@@ -453,7 +515,7 @@
                 <w:b/>
                 <w:noProof/>
               </w:rPr>
-              <w:t>Adicionar Testes de Leitura:</w:t>
+              <w:t>Adicionar Testes de Leitura</w:t>
             </w:r>
             <w:r>
               <w:rPr>
@@ -474,7 +536,7 @@
                 <w:noProof/>
                 <w:webHidden/>
               </w:rPr>
-              <w:instrText xml:space="preserve"> PAGEREF _Toc390115227 \h </w:instrText>
+              <w:instrText xml:space="preserve"> PAGEREF _Toc390202417 \h </w:instrText>
             </w:r>
             <w:r>
               <w:rPr>
@@ -516,7 +578,7 @@
               <w:noProof/>
             </w:rPr>
           </w:pPr>
-          <w:hyperlink w:anchor="_Toc390115228" w:history="1">
+          <w:hyperlink w:anchor="_Toc390202418" w:history="1">
             <w:r>
               <w:rPr>
                 <w:rStyle w:val="Hiperligao"/>
@@ -524,7 +586,7 @@
                 <w:b/>
                 <w:noProof/>
               </w:rPr>
-              <w:t>Adicionar Professores:</w:t>
+              <w:t>Adicionar Professores</w:t>
             </w:r>
             <w:r>
               <w:rPr>
@@ -545,7 +607,7 @@
                 <w:noProof/>
                 <w:webHidden/>
               </w:rPr>
-              <w:instrText xml:space="preserve"> PAGEREF _Toc390115228 \h </w:instrText>
+              <w:instrText xml:space="preserve"> PAGEREF _Toc390202418 \h </w:instrText>
             </w:r>
             <w:r>
               <w:rPr>
@@ -587,7 +649,7 @@
               <w:noProof/>
             </w:rPr>
           </w:pPr>
-          <w:hyperlink w:anchor="_Toc390115229" w:history="1">
+          <w:hyperlink w:anchor="_Toc390202419" w:history="1">
             <w:r>
               <w:rPr>
                 <w:rStyle w:val="Hiperligao"/>
@@ -595,7 +657,7 @@
                 <w:b/>
                 <w:noProof/>
               </w:rPr>
-              <w:t>Adicionar Alunos:</w:t>
+              <w:t>Adicionar Alunos</w:t>
             </w:r>
             <w:r>
               <w:rPr>
@@ -616,7 +678,7 @@
                 <w:noProof/>
                 <w:webHidden/>
               </w:rPr>
-              <w:instrText xml:space="preserve"> PAGEREF _Toc390115229 \h </w:instrText>
+              <w:instrText xml:space="preserve"> PAGEREF _Toc390202419 \h </w:instrText>
             </w:r>
             <w:r>
               <w:rPr>
@@ -658,7 +720,7 @@
               <w:noProof/>
             </w:rPr>
           </w:pPr>
-          <w:hyperlink w:anchor="_Toc390115230" w:history="1">
+          <w:hyperlink w:anchor="_Toc390202420" w:history="1">
             <w:r>
               <w:rPr>
                 <w:rStyle w:val="Hiperligao"/>
@@ -666,7 +728,7 @@
                 <w:b/>
                 <w:noProof/>
               </w:rPr>
-              <w:t>Adicionar Turmas:</w:t>
+              <w:t>Adicionar Turmas</w:t>
             </w:r>
             <w:r>
               <w:rPr>
@@ -687,7 +749,7 @@
                 <w:noProof/>
                 <w:webHidden/>
               </w:rPr>
-              <w:instrText xml:space="preserve"> PAGEREF _Toc390115230 \h </w:instrText>
+              <w:instrText xml:space="preserve"> PAGEREF _Toc390202420 \h </w:instrText>
             </w:r>
             <w:r>
               <w:rPr>
@@ -729,7 +791,7 @@
               <w:noProof/>
             </w:rPr>
           </w:pPr>
-          <w:hyperlink w:anchor="_Toc390115231" w:history="1">
+          <w:hyperlink w:anchor="_Toc390202421" w:history="1">
             <w:r>
               <w:rPr>
                 <w:rStyle w:val="Hiperligao"/>
@@ -737,7 +799,25 @@
                 <w:b/>
                 <w:noProof/>
               </w:rPr>
-              <w:t>Adicionar Escolas:</w:t>
+              <w:t>Adici</w:t>
+            </w:r>
+            <w:r>
+              <w:rPr>
+                <w:rStyle w:val="Hiperligao"/>
+                <w:rFonts w:ascii="Trebuchet MS" w:hAnsi="Trebuchet MS"/>
+                <w:b/>
+                <w:noProof/>
+              </w:rPr>
+              <w:t>o</w:t>
+            </w:r>
+            <w:r>
+              <w:rPr>
+                <w:rStyle w:val="Hiperligao"/>
+                <w:rFonts w:ascii="Trebuchet MS" w:hAnsi="Trebuchet MS"/>
+                <w:b/>
+                <w:noProof/>
+              </w:rPr>
+              <w:t>nar Escolas</w:t>
             </w:r>
             <w:r>
               <w:rPr>
@@ -758,7 +838,7 @@
                 <w:noProof/>
                 <w:webHidden/>
               </w:rPr>
-              <w:instrText xml:space="preserve"> PAGEREF _Toc390115231 \h </w:instrText>
+              <w:instrText xml:space="preserve"> PAGEREF _Toc390202421 \h </w:instrText>
             </w:r>
             <w:r>
               <w:rPr>
@@ -800,7 +880,7 @@
               <w:noProof/>
             </w:rPr>
           </w:pPr>
-          <w:hyperlink w:anchor="_Toc390115232" w:history="1">
+          <w:hyperlink w:anchor="_Toc390202422" w:history="1">
             <w:r>
               <w:rPr>
                 <w:rStyle w:val="Hiperligao"/>
@@ -808,7 +888,7 @@
                 <w:b/>
                 <w:noProof/>
               </w:rPr>
-              <w:t>Adicionar Testes Multimédia:</w:t>
+              <w:t>Adicionar Testes Multimédia</w:t>
             </w:r>
             <w:r>
               <w:rPr>
@@ -829,7 +909,7 @@
                 <w:noProof/>
                 <w:webHidden/>
               </w:rPr>
-              <w:instrText xml:space="preserve"> PAGEREF _Toc390115232 \h </w:instrText>
+              <w:instrText xml:space="preserve"> PAGEREF _Toc390202422 \h </w:instrText>
             </w:r>
             <w:r>
               <w:rPr>
@@ -849,7 +929,7 @@
                 <w:noProof/>
                 <w:webHidden/>
               </w:rPr>
-              <w:t>7</w:t>
+              <w:t>6</w:t>
             </w:r>
             <w:r>
               <w:rPr>
@@ -871,7 +951,7 @@
               <w:noProof/>
             </w:rPr>
           </w:pPr>
-          <w:hyperlink w:anchor="_Toc390115233" w:history="1">
+          <w:hyperlink w:anchor="_Toc390202423" w:history="1">
             <w:r>
               <w:rPr>
                 <w:rStyle w:val="Hiperligao"/>
@@ -879,7 +959,7 @@
                 <w:b/>
                 <w:noProof/>
               </w:rPr>
-              <w:t>Apenas Texto:</w:t>
+              <w:t>Apenas Texto</w:t>
             </w:r>
             <w:r>
               <w:rPr>
@@ -900,7 +980,7 @@
                 <w:noProof/>
                 <w:webHidden/>
               </w:rPr>
-              <w:instrText xml:space="preserve"> PAGEREF _Toc390115233 \h </w:instrText>
+              <w:instrText xml:space="preserve"> PAGEREF _Toc390202423 \h </w:instrText>
             </w:r>
             <w:r>
               <w:rPr>
@@ -942,7 +1022,7 @@
               <w:noProof/>
             </w:rPr>
           </w:pPr>
-          <w:hyperlink w:anchor="_Toc390115234" w:history="1">
+          <w:hyperlink w:anchor="_Toc390202424" w:history="1">
             <w:r>
               <w:rPr>
                 <w:rStyle w:val="Hiperligao"/>
@@ -950,7 +1030,7 @@
                 <w:b/>
                 <w:noProof/>
               </w:rPr>
-              <w:t>Texto e Imagens:</w:t>
+              <w:t>Texto e Imagens</w:t>
             </w:r>
             <w:r>
               <w:rPr>
@@ -971,7 +1051,7 @@
                 <w:noProof/>
                 <w:webHidden/>
               </w:rPr>
-              <w:instrText xml:space="preserve"> PAGEREF _Toc390115234 \h </w:instrText>
+              <w:instrText xml:space="preserve"> PAGEREF _Toc390202424 \h </w:instrText>
             </w:r>
             <w:r>
               <w:rPr>
@@ -1013,7 +1093,7 @@
               <w:noProof/>
             </w:rPr>
           </w:pPr>
-          <w:hyperlink w:anchor="_Toc390115235" w:history="1">
+          <w:hyperlink w:anchor="_Toc390202425" w:history="1">
             <w:r>
               <w:rPr>
                 <w:rStyle w:val="Hiperligao"/>
@@ -1021,7 +1101,7 @@
                 <w:b/>
                 <w:noProof/>
               </w:rPr>
-              <w:t>Apenas Imagens:</w:t>
+              <w:t>Apenas Imagens</w:t>
             </w:r>
             <w:r>
               <w:rPr>
@@ -1042,7 +1122,7 @@
                 <w:noProof/>
                 <w:webHidden/>
               </w:rPr>
-              <w:instrText xml:space="preserve"> PAGEREF _Toc390115235 \h </w:instrText>
+              <w:instrText xml:space="preserve"> PAGEREF _Toc390202425 \h </w:instrText>
             </w:r>
             <w:r>
               <w:rPr>
@@ -1084,7 +1164,7 @@
               <w:noProof/>
             </w:rPr>
           </w:pPr>
-          <w:hyperlink w:anchor="_Toc390115236" w:history="1">
+          <w:hyperlink w:anchor="_Toc390202426" w:history="1">
             <w:r>
               <w:rPr>
                 <w:rStyle w:val="Hiperligao"/>
@@ -1113,7 +1193,7 @@
                 <w:noProof/>
                 <w:webHidden/>
               </w:rPr>
-              <w:instrText xml:space="preserve"> PAGEREF _Toc390115236 \h </w:instrText>
+              <w:instrText xml:space="preserve"> PAGEREF _Toc390202426 \h </w:instrText>
             </w:r>
             <w:r>
               <w:rPr>
@@ -1155,10 +1235,12 @@
               <w:noProof/>
             </w:rPr>
           </w:pPr>
-          <w:hyperlink w:anchor="_Toc390115237" w:history="1">
+          <w:hyperlink w:anchor="_Toc390202427" w:history="1">
             <w:r>
               <w:rPr>
                 <w:rStyle w:val="Hiperligao"/>
+                <w:rFonts w:ascii="Trebuchet MS" w:hAnsi="Trebuchet MS"/>
+                <w:b/>
                 <w:noProof/>
               </w:rPr>
               <w:t>Lista de escolas</w:t>
@@ -1182,7 +1264,7 @@
                 <w:noProof/>
                 <w:webHidden/>
               </w:rPr>
-              <w:instrText xml:space="preserve"> PAGEREF _Toc390115237 \h </w:instrText>
+              <w:instrText xml:space="preserve"> PAGEREF _Toc390202427 \h </w:instrText>
             </w:r>
             <w:r>
               <w:rPr>
@@ -1224,13 +1306,15 @@
               <w:noProof/>
             </w:rPr>
           </w:pPr>
-          <w:hyperlink w:anchor="_Toc390115238" w:history="1">
+          <w:hyperlink w:anchor="_Toc390202428" w:history="1">
             <w:r>
               <w:rPr>
                 <w:rStyle w:val="Hiperligao"/>
-                <w:noProof/>
-              </w:rPr>
-              <w:t>Alteracao da escola:</w:t>
+                <w:rFonts w:ascii="Trebuchet MS" w:hAnsi="Trebuchet MS"/>
+                <w:b/>
+                <w:noProof/>
+              </w:rPr>
+              <w:t>Alteração da escola</w:t>
             </w:r>
             <w:r>
               <w:rPr>
@@ -1251,7 +1335,7 @@
                 <w:noProof/>
                 <w:webHidden/>
               </w:rPr>
-              <w:instrText xml:space="preserve"> PAGEREF _Toc390115238 \h </w:instrText>
+              <w:instrText xml:space="preserve"> PAGEREF _Toc390202428 \h </w:instrText>
             </w:r>
             <w:r>
               <w:rPr>
@@ -1293,10 +1377,12 @@
               <w:noProof/>
             </w:rPr>
           </w:pPr>
-          <w:hyperlink w:anchor="_Toc390115239" w:history="1">
+          <w:hyperlink w:anchor="_Toc390202429" w:history="1">
             <w:r>
               <w:rPr>
                 <w:rStyle w:val="Hiperligao"/>
+                <w:rFonts w:ascii="Trebuchet MS" w:hAnsi="Trebuchet MS"/>
+                <w:b/>
                 <w:noProof/>
               </w:rPr>
               <w:t>Listar Turmas</w:t>
@@ -1320,7 +1406,7 @@
                 <w:noProof/>
                 <w:webHidden/>
               </w:rPr>
-              <w:instrText xml:space="preserve"> PAGEREF _Toc390115239 \h </w:instrText>
+              <w:instrText xml:space="preserve"> PAGEREF _Toc390202429 \h </w:instrText>
             </w:r>
             <w:r>
               <w:rPr>
@@ -1362,10 +1448,12 @@
               <w:noProof/>
             </w:rPr>
           </w:pPr>
-          <w:hyperlink w:anchor="_Toc390115240" w:history="1">
+          <w:hyperlink w:anchor="_Toc390202430" w:history="1">
             <w:r>
               <w:rPr>
                 <w:rStyle w:val="Hiperligao"/>
+                <w:rFonts w:ascii="Trebuchet MS" w:hAnsi="Trebuchet MS"/>
+                <w:b/>
                 <w:noProof/>
               </w:rPr>
               <w:t>Listar Professores</w:t>
@@ -1389,7 +1477,7 @@
                 <w:noProof/>
                 <w:webHidden/>
               </w:rPr>
-              <w:instrText xml:space="preserve"> PAGEREF _Toc390115240 \h </w:instrText>
+              <w:instrText xml:space="preserve"> PAGEREF _Toc390202430 \h </w:instrText>
             </w:r>
             <w:r>
               <w:rPr>
@@ -1431,13 +1519,15 @@
               <w:noProof/>
             </w:rPr>
           </w:pPr>
-          <w:hyperlink w:anchor="_Toc390115241" w:history="1">
+          <w:hyperlink w:anchor="_Toc390202431" w:history="1">
             <w:r>
               <w:rPr>
                 <w:rStyle w:val="Hiperligao"/>
-                <w:noProof/>
-              </w:rPr>
-              <w:t>Alteração dos dados do professor:</w:t>
+                <w:rFonts w:ascii="Trebuchet MS" w:hAnsi="Trebuchet MS"/>
+                <w:b/>
+                <w:noProof/>
+              </w:rPr>
+              <w:t>Alteração dos dados do professor</w:t>
             </w:r>
             <w:r>
               <w:rPr>
@@ -1458,7 +1548,7 @@
                 <w:noProof/>
                 <w:webHidden/>
               </w:rPr>
-              <w:instrText xml:space="preserve"> PAGEREF _Toc390115241 \h </w:instrText>
+              <w:instrText xml:space="preserve"> PAGEREF _Toc390202431 \h </w:instrText>
             </w:r>
             <w:r>
               <w:rPr>
@@ -1500,13 +1590,15 @@
               <w:noProof/>
             </w:rPr>
           </w:pPr>
-          <w:hyperlink w:anchor="_Toc390115242" w:history="1">
+          <w:hyperlink w:anchor="_Toc390202432" w:history="1">
             <w:r>
               <w:rPr>
                 <w:rStyle w:val="Hiperligao"/>
-                <w:noProof/>
-              </w:rPr>
-              <w:t>Listar alunos:</w:t>
+                <w:rFonts w:ascii="Trebuchet MS" w:hAnsi="Trebuchet MS"/>
+                <w:b/>
+                <w:noProof/>
+              </w:rPr>
+              <w:t>Listar alunos</w:t>
             </w:r>
             <w:r>
               <w:rPr>
@@ -1527,7 +1619,7 @@
                 <w:noProof/>
                 <w:webHidden/>
               </w:rPr>
-              <w:instrText xml:space="preserve"> PAGEREF _Toc390115242 \h </w:instrText>
+              <w:instrText xml:space="preserve"> PAGEREF _Toc390202432 \h </w:instrText>
             </w:r>
             <w:r>
               <w:rPr>
@@ -1569,10 +1661,12 @@
               <w:noProof/>
             </w:rPr>
           </w:pPr>
-          <w:hyperlink w:anchor="_Toc390115243" w:history="1">
+          <w:hyperlink w:anchor="_Toc390202433" w:history="1">
             <w:r>
               <w:rPr>
                 <w:rStyle w:val="Hiperligao"/>
+                <w:rFonts w:ascii="Trebuchet MS" w:hAnsi="Trebuchet MS"/>
+                <w:b/>
                 <w:noProof/>
               </w:rPr>
               <w:t>Alterar dados do aluno e migração:</w:t>
@@ -1596,7 +1690,7 @@
                 <w:noProof/>
                 <w:webHidden/>
               </w:rPr>
-              <w:instrText xml:space="preserve"> PAGEREF _Toc390115243 \h </w:instrText>
+              <w:instrText xml:space="preserve"> PAGEREF _Toc390202433 \h </w:instrText>
             </w:r>
             <w:r>
               <w:rPr>
@@ -1617,6 +1711,77 @@
                 <w:webHidden/>
               </w:rPr>
               <w:t>13</w:t>
+            </w:r>
+            <w:r>
+              <w:rPr>
+                <w:noProof/>
+                <w:webHidden/>
+              </w:rPr>
+              <w:fldChar w:fldCharType="end"/>
+            </w:r>
+          </w:hyperlink>
+        </w:p>
+        <w:p>
+          <w:pPr>
+            <w:pStyle w:val="ndice2"/>
+            <w:tabs>
+              <w:tab w:val="right" w:leader="dot" w:pos="8494"/>
+            </w:tabs>
+            <w:rPr>
+              <w:rFonts w:cstheme="minorBidi"/>
+              <w:noProof/>
+            </w:rPr>
+          </w:pPr>
+          <w:hyperlink w:anchor="_Toc390202434" w:history="1">
+            <w:r>
+              <w:rPr>
+                <w:rStyle w:val="Hiperligao"/>
+                <w:rFonts w:ascii="Trebuchet MS" w:hAnsi="Trebuchet MS"/>
+                <w:b/>
+                <w:noProof/>
+              </w:rPr>
+              <w:t>Listar Testes</w:t>
+            </w:r>
+            <w:r>
+              <w:rPr>
+                <w:noProof/>
+                <w:webHidden/>
+              </w:rPr>
+              <w:tab/>
+            </w:r>
+            <w:r>
+              <w:rPr>
+                <w:noProof/>
+                <w:webHidden/>
+              </w:rPr>
+              <w:fldChar w:fldCharType="begin"/>
+            </w:r>
+            <w:r>
+              <w:rPr>
+                <w:noProof/>
+                <w:webHidden/>
+              </w:rPr>
+              <w:instrText xml:space="preserve"> PAGEREF _Toc390202434 \h </w:instrText>
+            </w:r>
+            <w:r>
+              <w:rPr>
+                <w:noProof/>
+                <w:webHidden/>
+              </w:rPr>
+            </w:r>
+            <w:r>
+              <w:rPr>
+                <w:noProof/>
+                <w:webHidden/>
+              </w:rPr>
+              <w:fldChar w:fldCharType="separate"/>
+            </w:r>
+            <w:r>
+              <w:rPr>
+                <w:noProof/>
+                <w:webHidden/>
+              </w:rPr>
+              <w:t>14</w:t>
             </w:r>
             <w:r>
               <w:rPr>
@@ -1654,15 +1819,23 @@
           <w:rFonts w:ascii="Trebuchet MS" w:hAnsi="Trebuchet MS"/>
         </w:rPr>
       </w:pPr>
-      <w:bookmarkStart w:id="1" w:name="_Toc390115225"/>
+      <w:bookmarkStart w:id="0" w:name="_Toc390202415"/>
       <w:r>
         <w:rPr>
           <w:rFonts w:ascii="Trebuchet MS" w:hAnsi="Trebuchet MS"/>
         </w:rPr>
         <w:lastRenderedPageBreak/>
-        <w:t>Pagina Inicial</w:t>
-      </w:r>
+        <w:t>P</w:t>
+      </w:r>
+      <w:bookmarkStart w:id="1" w:name="_GoBack"/>
       <w:bookmarkEnd w:id="1"/>
+      <w:r>
+        <w:rPr>
+          <w:rFonts w:ascii="Trebuchet MS" w:hAnsi="Trebuchet MS"/>
+        </w:rPr>
+        <w:t>agina Inicial</w:t>
+      </w:r>
+      <w:bookmarkEnd w:id="0"/>
     </w:p>
     <w:p/>
     <w:p>
@@ -1673,8 +1846,8 @@
         </w:rPr>
         <w:drawing>
           <wp:inline distT="0" distB="0" distL="0" distR="0" wp14:anchorId="1E2D62B4" wp14:editId="4E305746">
-            <wp:extent cx="5825022" cy="5425440"/>
-            <wp:effectExtent l="0" t="0" r="4445" b="3810"/>
+            <wp:extent cx="4792798" cy="5446826"/>
+            <wp:effectExtent l="0" t="0" r="8255" b="1905"/>
             <wp:docPr id="2" name="Imagem 2"/>
             <wp:cNvGraphicFramePr>
               <a:graphicFrameLocks xmlns:a="http://schemas.openxmlformats.org/drawingml/2006/main" noChangeAspect="1"/>
@@ -1687,7 +1860,7 @@
                     <pic:cNvPicPr/>
                   </pic:nvPicPr>
                   <pic:blipFill>
-                    <a:blip r:embed="rId8">
+                    <a:blip r:embed="rId10">
                       <a:extLst>
                         <a:ext uri="{28A0092B-C50C-407E-A947-70E740481C1C}">
                           <a14:useLocalDpi xmlns:a14="http://schemas.microsoft.com/office/drawing/2010/main" val="0"/>
@@ -1701,7 +1874,7 @@
                   <pic:spPr>
                     <a:xfrm>
                       <a:off x="0" y="0"/>
-                      <a:ext cx="5847983" cy="5446826"/>
+                      <a:ext cx="4792798" cy="5446826"/>
                     </a:xfrm>
                     <a:prstGeom prst="rect">
                       <a:avLst/>
@@ -1728,7 +1901,7 @@
           <w:rFonts w:ascii="Trebuchet MS" w:hAnsi="Trebuchet MS"/>
         </w:rPr>
       </w:pPr>
-      <w:bookmarkStart w:id="2" w:name="_Toc390115226"/>
+      <w:bookmarkStart w:id="2" w:name="_Toc390202416"/>
       <w:r>
         <w:rPr>
           <w:rFonts w:ascii="Trebuchet MS" w:hAnsi="Trebuchet MS"/>
@@ -1751,25 +1924,21 @@
         <w:rPr>
           <w:rFonts w:ascii="Trebuchet MS" w:hAnsi="Trebuchet MS"/>
           <w:b/>
-          <w:color w:val="FF0000"/>
-        </w:rPr>
-      </w:pPr>
-      <w:bookmarkStart w:id="3" w:name="_Toc390115227"/>
+          <w:color w:val="1F4D78" w:themeColor="accent1" w:themeShade="7F"/>
+          <w:sz w:val="24"/>
+          <w:szCs w:val="24"/>
+        </w:rPr>
+      </w:pPr>
+      <w:bookmarkStart w:id="3" w:name="_Toc390202417"/>
       <w:r>
         <w:rPr>
           <w:rFonts w:ascii="Trebuchet MS" w:hAnsi="Trebuchet MS"/>
           <w:b/>
-          <w:color w:val="FF0000"/>
+          <w:color w:val="1F4D78" w:themeColor="accent1" w:themeShade="7F"/>
+          <w:sz w:val="24"/>
+          <w:szCs w:val="24"/>
         </w:rPr>
         <w:t>Adicionar Testes de Leitura</w:t>
-      </w:r>
-      <w:r>
-        <w:rPr>
-          <w:rFonts w:ascii="Trebuchet MS" w:hAnsi="Trebuchet MS"/>
-          <w:b/>
-          <w:color w:val="FF0000"/>
-        </w:rPr>
-        <w:t>:</w:t>
       </w:r>
       <w:bookmarkEnd w:id="3"/>
     </w:p>
@@ -1795,7 +1964,7 @@
                     <pic:cNvPicPr/>
                   </pic:nvPicPr>
                   <pic:blipFill>
-                    <a:blip r:embed="rId9" cstate="print">
+                    <a:blip r:embed="rId11" cstate="print">
                       <a:extLst>
                         <a:ext uri="{28A0092B-C50C-407E-A947-70E740481C1C}">
                           <a14:useLocalDpi xmlns:a14="http://schemas.microsoft.com/office/drawing/2010/main" val="0"/>
@@ -2345,15 +2514,19 @@
         <w:rPr>
           <w:rFonts w:ascii="Trebuchet MS" w:hAnsi="Trebuchet MS"/>
           <w:b/>
-          <w:color w:val="FF0000"/>
-        </w:rPr>
-      </w:pPr>
-      <w:bookmarkStart w:id="4" w:name="_Toc390115228"/>
+          <w:color w:val="1F4D78" w:themeColor="accent1" w:themeShade="7F"/>
+          <w:sz w:val="24"/>
+          <w:szCs w:val="24"/>
+        </w:rPr>
+      </w:pPr>
+      <w:bookmarkStart w:id="4" w:name="_Toc390202418"/>
       <w:r>
         <w:rPr>
           <w:rFonts w:ascii="Trebuchet MS" w:hAnsi="Trebuchet MS"/>
           <w:b/>
-          <w:color w:val="FF0000"/>
+          <w:color w:val="1F4D78" w:themeColor="accent1" w:themeShade="7F"/>
+          <w:sz w:val="24"/>
+          <w:szCs w:val="24"/>
         </w:rPr>
         <w:lastRenderedPageBreak/>
         <w:t>Adicionar</w:t>
@@ -2362,7 +2535,9 @@
         <w:rPr>
           <w:rFonts w:ascii="Trebuchet MS" w:hAnsi="Trebuchet MS"/>
           <w:b/>
-          <w:color w:val="FF0000"/>
+          <w:color w:val="1F4D78" w:themeColor="accent1" w:themeShade="7F"/>
+          <w:sz w:val="24"/>
+          <w:szCs w:val="24"/>
         </w:rPr>
         <w:t xml:space="preserve"> </w:t>
       </w:r>
@@ -2370,7 +2545,9 @@
         <w:rPr>
           <w:rFonts w:ascii="Trebuchet MS" w:hAnsi="Trebuchet MS"/>
           <w:b/>
-          <w:color w:val="FF0000"/>
+          <w:color w:val="1F4D78" w:themeColor="accent1" w:themeShade="7F"/>
+          <w:sz w:val="24"/>
+          <w:szCs w:val="24"/>
         </w:rPr>
         <w:t>P</w:t>
       </w:r>
@@ -2378,17 +2555,11 @@
         <w:rPr>
           <w:rFonts w:ascii="Trebuchet MS" w:hAnsi="Trebuchet MS"/>
           <w:b/>
-          <w:color w:val="FF0000"/>
+          <w:color w:val="1F4D78" w:themeColor="accent1" w:themeShade="7F"/>
+          <w:sz w:val="24"/>
+          <w:szCs w:val="24"/>
         </w:rPr>
         <w:t>rofessores</w:t>
-      </w:r>
-      <w:r>
-        <w:rPr>
-          <w:rFonts w:ascii="Trebuchet MS" w:hAnsi="Trebuchet MS"/>
-          <w:b/>
-          <w:color w:val="FF0000"/>
-        </w:rPr>
-        <w:t>:</w:t>
       </w:r>
       <w:bookmarkEnd w:id="4"/>
     </w:p>
@@ -2400,8 +2571,8 @@
         </w:rPr>
         <w:drawing>
           <wp:inline distT="0" distB="0" distL="0" distR="0">
-            <wp:extent cx="5400040" cy="2565400"/>
-            <wp:effectExtent l="0" t="0" r="0" b="6350"/>
+            <wp:extent cx="5179695" cy="3505200"/>
+            <wp:effectExtent l="0" t="0" r="1905" b="0"/>
             <wp:docPr id="50" name="Imagem 50"/>
             <wp:cNvGraphicFramePr>
               <a:graphicFrameLocks xmlns:a="http://schemas.openxmlformats.org/drawingml/2006/main" noChangeAspect="1"/>
@@ -2414,7 +2585,7 @@
                     <pic:cNvPicPr/>
                   </pic:nvPicPr>
                   <pic:blipFill>
-                    <a:blip r:embed="rId10" cstate="print">
+                    <a:blip r:embed="rId12" cstate="print">
                       <a:extLst>
                         <a:ext uri="{28A0092B-C50C-407E-A947-70E740481C1C}">
                           <a14:useLocalDpi xmlns:a14="http://schemas.microsoft.com/office/drawing/2010/main" val="0"/>
@@ -2428,7 +2599,7 @@
                   <pic:spPr>
                     <a:xfrm>
                       <a:off x="0" y="0"/>
-                      <a:ext cx="5400040" cy="2565400"/>
+                      <a:ext cx="5216826" cy="3530327"/>
                     </a:xfrm>
                     <a:prstGeom prst="rect">
                       <a:avLst/>
@@ -2448,11 +2619,23 @@
           <w:ilvl w:val="0"/>
           <w:numId w:val="3"/>
         </w:numPr>
-      </w:pPr>
-      <w:r>
+        <w:rPr>
+          <w:rFonts w:ascii="Trebuchet MS" w:hAnsi="Trebuchet MS"/>
+          <w:sz w:val="24"/>
+        </w:rPr>
+      </w:pPr>
+      <w:r>
+        <w:rPr>
+          <w:rFonts w:ascii="Trebuchet MS" w:hAnsi="Trebuchet MS"/>
+          <w:sz w:val="24"/>
+        </w:rPr>
         <w:t>Nome</w:t>
       </w:r>
       <w:r>
+        <w:rPr>
+          <w:rFonts w:ascii="Trebuchet MS" w:hAnsi="Trebuchet MS"/>
+          <w:sz w:val="24"/>
+        </w:rPr>
         <w:t xml:space="preserve"> – Nome completo do professor,</w:t>
       </w:r>
     </w:p>
@@ -2463,15 +2646,31 @@
           <w:ilvl w:val="0"/>
           <w:numId w:val="3"/>
         </w:numPr>
-      </w:pPr>
-      <w:r>
+        <w:rPr>
+          <w:rFonts w:ascii="Trebuchet MS" w:hAnsi="Trebuchet MS"/>
+          <w:sz w:val="24"/>
+        </w:rPr>
+      </w:pPr>
+      <w:r>
+        <w:rPr>
+          <w:rFonts w:ascii="Trebuchet MS" w:hAnsi="Trebuchet MS"/>
+          <w:sz w:val="24"/>
+        </w:rPr>
         <w:t>Endereço</w:t>
       </w:r>
       <w:r>
+        <w:rPr>
+          <w:rFonts w:ascii="Trebuchet MS" w:hAnsi="Trebuchet MS"/>
+          <w:sz w:val="24"/>
+        </w:rPr>
         <w:t xml:space="preserve"> </w:t>
       </w:r>
       <w:proofErr w:type="gramStart"/>
       <w:r>
+        <w:rPr>
+          <w:rFonts w:ascii="Trebuchet MS" w:hAnsi="Trebuchet MS"/>
+          <w:sz w:val="24"/>
+        </w:rPr>
         <w:t>email</w:t>
       </w:r>
       <w:proofErr w:type="gramEnd"/>
@@ -2483,8 +2682,16 @@
           <w:ilvl w:val="0"/>
           <w:numId w:val="3"/>
         </w:numPr>
-      </w:pPr>
-      <w:r>
+        <w:rPr>
+          <w:rFonts w:ascii="Trebuchet MS" w:hAnsi="Trebuchet MS"/>
+          <w:sz w:val="24"/>
+        </w:rPr>
+      </w:pPr>
+      <w:r>
+        <w:rPr>
+          <w:rFonts w:ascii="Trebuchet MS" w:hAnsi="Trebuchet MS"/>
+          <w:sz w:val="24"/>
+        </w:rPr>
         <w:t>Nº Telefone</w:t>
       </w:r>
     </w:p>
@@ -2495,11 +2702,23 @@
           <w:ilvl w:val="0"/>
           <w:numId w:val="3"/>
         </w:numPr>
-      </w:pPr>
-      <w:r>
+        <w:rPr>
+          <w:rFonts w:ascii="Trebuchet MS" w:hAnsi="Trebuchet MS"/>
+          <w:sz w:val="24"/>
+        </w:rPr>
+      </w:pPr>
+      <w:r>
+        <w:rPr>
+          <w:rFonts w:ascii="Trebuchet MS" w:hAnsi="Trebuchet MS"/>
+          <w:sz w:val="24"/>
+        </w:rPr>
         <w:t>Username</w:t>
       </w:r>
       <w:r>
+        <w:rPr>
+          <w:rFonts w:ascii="Trebuchet MS" w:hAnsi="Trebuchet MS"/>
+          <w:sz w:val="24"/>
+        </w:rPr>
         <w:t xml:space="preserve"> – Um nome de utilizador à escolha do professor</w:t>
       </w:r>
     </w:p>
@@ -2510,11 +2729,23 @@
           <w:ilvl w:val="0"/>
           <w:numId w:val="3"/>
         </w:numPr>
-      </w:pPr>
-      <w:r>
+        <w:rPr>
+          <w:rFonts w:ascii="Trebuchet MS" w:hAnsi="Trebuchet MS"/>
+          <w:sz w:val="24"/>
+        </w:rPr>
+      </w:pPr>
+      <w:r>
+        <w:rPr>
+          <w:rFonts w:ascii="Trebuchet MS" w:hAnsi="Trebuchet MS"/>
+          <w:sz w:val="24"/>
+        </w:rPr>
         <w:t>PIN</w:t>
       </w:r>
       <w:r>
+        <w:rPr>
+          <w:rFonts w:ascii="Trebuchet MS" w:hAnsi="Trebuchet MS"/>
+          <w:sz w:val="24"/>
+        </w:rPr>
         <w:t xml:space="preserve"> – Número de 4 dígitos (de 0000 a 9999)</w:t>
       </w:r>
     </w:p>
@@ -2525,12 +2756,38 @@
           <w:ilvl w:val="0"/>
           <w:numId w:val="3"/>
         </w:numPr>
-      </w:pPr>
-      <w:r>
+        <w:rPr>
+          <w:rFonts w:ascii="Trebuchet MS" w:hAnsi="Trebuchet MS"/>
+          <w:sz w:val="24"/>
+        </w:rPr>
+      </w:pPr>
+      <w:r>
+        <w:rPr>
+          <w:rFonts w:ascii="Trebuchet MS" w:hAnsi="Trebuchet MS"/>
+          <w:sz w:val="24"/>
+        </w:rPr>
         <w:t>Escola</w:t>
       </w:r>
       <w:r>
-        <w:t xml:space="preserve"> – Lista pré-definida com todas as escolas do agrupamento.</w:t>
+        <w:rPr>
+          <w:rFonts w:ascii="Trebuchet MS" w:hAnsi="Trebuchet MS"/>
+          <w:sz w:val="24"/>
+        </w:rPr>
+        <w:t xml:space="preserve"> – Lista </w:t>
+      </w:r>
+      <w:r>
+        <w:rPr>
+          <w:rFonts w:ascii="Trebuchet MS" w:hAnsi="Trebuchet MS"/>
+          <w:sz w:val="24"/>
+        </w:rPr>
+        <w:t>com</w:t>
+      </w:r>
+      <w:r>
+        <w:rPr>
+          <w:rFonts w:ascii="Trebuchet MS" w:hAnsi="Trebuchet MS"/>
+          <w:sz w:val="24"/>
+        </w:rPr>
+        <w:t xml:space="preserve"> todas as escolas do agrupamento.</w:t>
       </w:r>
     </w:p>
     <w:p>
@@ -2540,11 +2797,43 @@
           <w:ilvl w:val="0"/>
           <w:numId w:val="3"/>
         </w:numPr>
-      </w:pPr>
-      <w:r>
+        <w:rPr>
+          <w:rFonts w:ascii="Trebuchet MS" w:hAnsi="Trebuchet MS"/>
+          <w:sz w:val="24"/>
+        </w:rPr>
+      </w:pPr>
+      <w:r>
+        <w:rPr>
+          <w:rFonts w:ascii="Trebuchet MS" w:hAnsi="Trebuchet MS"/>
+          <w:sz w:val="24"/>
+        </w:rPr>
+        <w:t>Turmas em que é docente – O docente poderá escolher uma ou mais turmas em que leciona.</w:t>
+      </w:r>
+    </w:p>
+    <w:p>
+      <w:pPr>
+        <w:pStyle w:val="PargrafodaLista"/>
+        <w:numPr>
+          <w:ilvl w:val="0"/>
+          <w:numId w:val="3"/>
+        </w:numPr>
+        <w:rPr>
+          <w:rFonts w:ascii="Trebuchet MS" w:hAnsi="Trebuchet MS"/>
+          <w:sz w:val="24"/>
+        </w:rPr>
+      </w:pPr>
+      <w:r>
+        <w:rPr>
+          <w:rFonts w:ascii="Trebuchet MS" w:hAnsi="Trebuchet MS"/>
+          <w:sz w:val="24"/>
+        </w:rPr>
         <w:t>Fotografia</w:t>
       </w:r>
       <w:r>
+        <w:rPr>
+          <w:rFonts w:ascii="Trebuchet MS" w:hAnsi="Trebuchet MS"/>
+          <w:sz w:val="24"/>
+        </w:rPr>
         <w:t xml:space="preserve"> – Imagem a carregar pelo professor</w:t>
       </w:r>
     </w:p>
@@ -2565,25 +2854,21 @@
         <w:rPr>
           <w:rFonts w:ascii="Trebuchet MS" w:hAnsi="Trebuchet MS"/>
           <w:b/>
-          <w:color w:val="FF0000"/>
-        </w:rPr>
-      </w:pPr>
-      <w:bookmarkStart w:id="5" w:name="_Toc390115229"/>
+          <w:color w:val="1F4D78" w:themeColor="accent1" w:themeShade="7F"/>
+          <w:sz w:val="24"/>
+          <w:szCs w:val="24"/>
+        </w:rPr>
+      </w:pPr>
+      <w:bookmarkStart w:id="5" w:name="_Toc390202419"/>
       <w:r>
         <w:rPr>
           <w:rFonts w:ascii="Trebuchet MS" w:hAnsi="Trebuchet MS"/>
           <w:b/>
-          <w:color w:val="FF0000"/>
-        </w:rPr>
-        <w:t>Adicionar</w:t>
-      </w:r>
-      <w:r>
-        <w:rPr>
-          <w:rFonts w:ascii="Trebuchet MS" w:hAnsi="Trebuchet MS"/>
-          <w:b/>
-          <w:color w:val="FF0000"/>
-        </w:rPr>
-        <w:t xml:space="preserve"> Alunos:</w:t>
+          <w:color w:val="1F4D78" w:themeColor="accent1" w:themeShade="7F"/>
+          <w:sz w:val="24"/>
+          <w:szCs w:val="24"/>
+        </w:rPr>
+        <w:t>Adicionar Alunos</w:t>
       </w:r>
       <w:bookmarkEnd w:id="5"/>
     </w:p>
@@ -2595,7 +2880,7 @@
         </w:rPr>
         <w:drawing>
           <wp:inline distT="0" distB="0" distL="0" distR="0">
-            <wp:extent cx="5400040" cy="1684655"/>
+            <wp:extent cx="5227030" cy="1584960"/>
             <wp:effectExtent l="0" t="0" r="0" b="0"/>
             <wp:docPr id="45" name="Imagem 45"/>
             <wp:cNvGraphicFramePr>
@@ -2609,7 +2894,7 @@
                     <pic:cNvPicPr/>
                   </pic:nvPicPr>
                   <pic:blipFill>
-                    <a:blip r:embed="rId11" cstate="print">
+                    <a:blip r:embed="rId13" cstate="print">
                       <a:extLst>
                         <a:ext uri="{28A0092B-C50C-407E-A947-70E740481C1C}">
                           <a14:useLocalDpi xmlns:a14="http://schemas.microsoft.com/office/drawing/2010/main" val="0"/>
@@ -2623,7 +2908,7 @@
                   <pic:spPr>
                     <a:xfrm>
                       <a:off x="0" y="0"/>
-                      <a:ext cx="5400040" cy="1684655"/>
+                      <a:ext cx="5256429" cy="1593874"/>
                     </a:xfrm>
                     <a:prstGeom prst="rect">
                       <a:avLst/>
@@ -2643,11 +2928,23 @@
           <w:ilvl w:val="0"/>
           <w:numId w:val="4"/>
         </w:numPr>
-      </w:pPr>
-      <w:r>
+        <w:rPr>
+          <w:rFonts w:ascii="Trebuchet MS" w:hAnsi="Trebuchet MS"/>
+          <w:sz w:val="24"/>
+        </w:rPr>
+      </w:pPr>
+      <w:r>
+        <w:rPr>
+          <w:rFonts w:ascii="Trebuchet MS" w:hAnsi="Trebuchet MS"/>
+          <w:sz w:val="24"/>
+        </w:rPr>
         <w:t>Nome do Aluno</w:t>
       </w:r>
       <w:r>
+        <w:rPr>
+          <w:rFonts w:ascii="Trebuchet MS" w:hAnsi="Trebuchet MS"/>
+          <w:sz w:val="24"/>
+        </w:rPr>
         <w:t xml:space="preserve"> – Nome completo do aluno.</w:t>
       </w:r>
     </w:p>
@@ -2658,11 +2955,23 @@
           <w:ilvl w:val="0"/>
           <w:numId w:val="4"/>
         </w:numPr>
-      </w:pPr>
-      <w:r>
+        <w:rPr>
+          <w:rFonts w:ascii="Trebuchet MS" w:hAnsi="Trebuchet MS"/>
+          <w:sz w:val="24"/>
+        </w:rPr>
+      </w:pPr>
+      <w:r>
+        <w:rPr>
+          <w:rFonts w:ascii="Trebuchet MS" w:hAnsi="Trebuchet MS"/>
+          <w:sz w:val="24"/>
+        </w:rPr>
         <w:t>Turma e escola</w:t>
       </w:r>
       <w:r>
+        <w:rPr>
+          <w:rFonts w:ascii="Trebuchet MS" w:hAnsi="Trebuchet MS"/>
+          <w:sz w:val="24"/>
+        </w:rPr>
         <w:t xml:space="preserve"> – Um lista pré-definida com todas as escolas, anos e turmas, respetivamente, do agrupamento.</w:t>
       </w:r>
     </w:p>
@@ -2673,50 +2982,41 @@
           <w:ilvl w:val="0"/>
           <w:numId w:val="4"/>
         </w:numPr>
-      </w:pPr>
-      <w:r>
+        <w:rPr>
+          <w:rFonts w:ascii="Trebuchet MS" w:hAnsi="Trebuchet MS"/>
+          <w:sz w:val="24"/>
+        </w:rPr>
+      </w:pPr>
+      <w:r>
+        <w:rPr>
+          <w:rFonts w:ascii="Trebuchet MS" w:hAnsi="Trebuchet MS"/>
+          <w:sz w:val="24"/>
+        </w:rPr>
         <w:t>Fotografia - Imagem a carregar pelo professor.</w:t>
       </w:r>
     </w:p>
     <w:p>
-      <w:r>
-        <w:br w:type="page"/>
-      </w:r>
-    </w:p>
-    <w:p>
       <w:pPr>
         <w:pStyle w:val="Cabealho2"/>
         <w:rPr>
           <w:rFonts w:ascii="Trebuchet MS" w:hAnsi="Trebuchet MS"/>
           <w:b/>
-          <w:color w:val="FF0000"/>
-        </w:rPr>
-      </w:pPr>
-      <w:bookmarkStart w:id="6" w:name="_Toc390115230"/>
+          <w:color w:val="1F4D78" w:themeColor="accent1" w:themeShade="7F"/>
+          <w:sz w:val="24"/>
+          <w:szCs w:val="24"/>
+        </w:rPr>
+      </w:pPr>
+      <w:bookmarkStart w:id="6" w:name="_Toc390202420"/>
       <w:r>
         <w:rPr>
           <w:rFonts w:ascii="Trebuchet MS" w:hAnsi="Trebuchet MS"/>
           <w:b/>
-          <w:color w:val="FF0000"/>
+          <w:color w:val="1F4D78" w:themeColor="accent1" w:themeShade="7F"/>
+          <w:sz w:val="24"/>
+          <w:szCs w:val="24"/>
         </w:rPr>
         <w:lastRenderedPageBreak/>
-        <w:t>Adi</w:t>
-      </w:r>
-      <w:r>
-        <w:rPr>
-          <w:rFonts w:ascii="Trebuchet MS" w:hAnsi="Trebuchet MS"/>
-          <w:b/>
-          <w:color w:val="FF0000"/>
-        </w:rPr>
-        <w:t>ci</w:t>
-      </w:r>
-      <w:r>
-        <w:rPr>
-          <w:rFonts w:ascii="Trebuchet MS" w:hAnsi="Trebuchet MS"/>
-          <w:b/>
-          <w:color w:val="FF0000"/>
-        </w:rPr>
-        <w:t>onar Turmas:</w:t>
+        <w:t>Adicionar Turmas</w:t>
       </w:r>
       <w:bookmarkEnd w:id="6"/>
     </w:p>
@@ -2742,7 +3042,7 @@
                     <pic:cNvPicPr/>
                   </pic:nvPicPr>
                   <pic:blipFill>
-                    <a:blip r:embed="rId12" cstate="print">
+                    <a:blip r:embed="rId14" cstate="print">
                       <a:extLst>
                         <a:ext uri="{28A0092B-C50C-407E-A947-70E740481C1C}">
                           <a14:useLocalDpi xmlns:a14="http://schemas.microsoft.com/office/drawing/2010/main" val="0"/>
@@ -2777,20 +3077,44 @@
           <w:numId w:val="5"/>
         </w:numPr>
         <w:ind w:left="360"/>
-      </w:pPr>
-      <w:r>
+        <w:rPr>
+          <w:rFonts w:ascii="Trebuchet MS" w:hAnsi="Trebuchet MS"/>
+          <w:sz w:val="24"/>
+        </w:rPr>
+      </w:pPr>
+      <w:r>
+        <w:rPr>
+          <w:rFonts w:ascii="Trebuchet MS" w:hAnsi="Trebuchet MS"/>
+          <w:sz w:val="24"/>
+        </w:rPr>
         <w:t>Escola</w:t>
       </w:r>
       <w:r>
+        <w:rPr>
+          <w:rFonts w:ascii="Trebuchet MS" w:hAnsi="Trebuchet MS"/>
+          <w:sz w:val="24"/>
+        </w:rPr>
         <w:t xml:space="preserve"> –</w:t>
       </w:r>
       <w:r>
+        <w:rPr>
+          <w:rFonts w:ascii="Trebuchet MS" w:hAnsi="Trebuchet MS"/>
+          <w:sz w:val="24"/>
+        </w:rPr>
         <w:t xml:space="preserve"> Lista</w:t>
       </w:r>
       <w:r>
+        <w:rPr>
+          <w:rFonts w:ascii="Trebuchet MS" w:hAnsi="Trebuchet MS"/>
+          <w:sz w:val="24"/>
+        </w:rPr>
         <w:t xml:space="preserve"> todas as escolas do agrupamento</w:t>
       </w:r>
       <w:r>
+        <w:rPr>
+          <w:rFonts w:ascii="Trebuchet MS" w:hAnsi="Trebuchet MS"/>
+          <w:sz w:val="24"/>
+        </w:rPr>
         <w:t>.</w:t>
       </w:r>
     </w:p>
@@ -2802,14 +3126,30 @@
           <w:numId w:val="5"/>
         </w:numPr>
         <w:ind w:left="360"/>
-      </w:pPr>
-      <w:r>
+        <w:rPr>
+          <w:rFonts w:ascii="Trebuchet MS" w:hAnsi="Trebuchet MS"/>
+          <w:sz w:val="24"/>
+        </w:rPr>
+      </w:pPr>
+      <w:r>
+        <w:rPr>
+          <w:rFonts w:ascii="Trebuchet MS" w:hAnsi="Trebuchet MS"/>
+          <w:sz w:val="24"/>
+        </w:rPr>
         <w:t>Grau escolar</w:t>
       </w:r>
       <w:r>
+        <w:rPr>
+          <w:rFonts w:ascii="Trebuchet MS" w:hAnsi="Trebuchet MS"/>
+          <w:sz w:val="24"/>
+        </w:rPr>
         <w:t xml:space="preserve"> – Lista todos os graus escolares</w:t>
       </w:r>
       <w:r>
+        <w:rPr>
+          <w:rFonts w:ascii="Trebuchet MS" w:hAnsi="Trebuchet MS"/>
+          <w:sz w:val="24"/>
+        </w:rPr>
         <w:t>.</w:t>
       </w:r>
     </w:p>
@@ -2821,11 +3161,23 @@
           <w:numId w:val="5"/>
         </w:numPr>
         <w:ind w:left="360"/>
-      </w:pPr>
-      <w:r>
+        <w:rPr>
+          <w:rFonts w:ascii="Trebuchet MS" w:hAnsi="Trebuchet MS"/>
+          <w:sz w:val="24"/>
+        </w:rPr>
+      </w:pPr>
+      <w:r>
+        <w:rPr>
+          <w:rFonts w:ascii="Trebuchet MS" w:hAnsi="Trebuchet MS"/>
+          <w:sz w:val="24"/>
+        </w:rPr>
         <w:t>Nome da turma</w:t>
       </w:r>
       <w:r>
+        <w:rPr>
+          <w:rFonts w:ascii="Trebuchet MS" w:hAnsi="Trebuchet MS"/>
+          <w:sz w:val="24"/>
+        </w:rPr>
         <w:t xml:space="preserve"> – Nome aleatório dado pelo professor.</w:t>
       </w:r>
     </w:p>
@@ -2837,11 +3189,23 @@
           <w:numId w:val="5"/>
         </w:numPr>
         <w:ind w:left="360"/>
-      </w:pPr>
-      <w:r>
+        <w:rPr>
+          <w:rFonts w:ascii="Trebuchet MS" w:hAnsi="Trebuchet MS"/>
+          <w:sz w:val="24"/>
+        </w:rPr>
+      </w:pPr>
+      <w:r>
+        <w:rPr>
+          <w:rFonts w:ascii="Trebuchet MS" w:hAnsi="Trebuchet MS"/>
+          <w:sz w:val="24"/>
+        </w:rPr>
         <w:t>Ano Letivo</w:t>
       </w:r>
       <w:r>
+        <w:rPr>
+          <w:rFonts w:ascii="Trebuchet MS" w:hAnsi="Trebuchet MS"/>
+          <w:sz w:val="24"/>
+        </w:rPr>
         <w:t xml:space="preserve"> – Ano letivo referente à turma (ex. uma turma pode pertencer a vários anos letivos).</w:t>
       </w:r>
     </w:p>
@@ -2859,21 +3223,21 @@
         <w:rPr>
           <w:rFonts w:ascii="Trebuchet MS" w:hAnsi="Trebuchet MS"/>
           <w:b/>
-          <w:noProof/>
-          <w:color w:val="FF0000"/>
-          <w:lang w:eastAsia="pt-PT"/>
-        </w:rPr>
-      </w:pPr>
-      <w:bookmarkStart w:id="7" w:name="_Toc390115231"/>
+          <w:color w:val="1F4D78" w:themeColor="accent1" w:themeShade="7F"/>
+          <w:sz w:val="24"/>
+          <w:szCs w:val="24"/>
+        </w:rPr>
+      </w:pPr>
+      <w:bookmarkStart w:id="7" w:name="_Toc390202421"/>
       <w:r>
         <w:rPr>
           <w:rFonts w:ascii="Trebuchet MS" w:hAnsi="Trebuchet MS"/>
           <w:b/>
-          <w:noProof/>
-          <w:color w:val="FF0000"/>
-          <w:lang w:eastAsia="pt-PT"/>
-        </w:rPr>
-        <w:t>Adicionar Escolas:</w:t>
+          <w:color w:val="1F4D78" w:themeColor="accent1" w:themeShade="7F"/>
+          <w:sz w:val="24"/>
+          <w:szCs w:val="24"/>
+        </w:rPr>
+        <w:t>Adicionar Escolas</w:t>
       </w:r>
       <w:bookmarkEnd w:id="7"/>
     </w:p>
@@ -2904,7 +3268,7 @@
                     <pic:cNvPicPr/>
                   </pic:nvPicPr>
                   <pic:blipFill>
-                    <a:blip r:embed="rId13" cstate="print">
+                    <a:blip r:embed="rId15" cstate="print">
                       <a:extLst>
                         <a:ext uri="{28A0092B-C50C-407E-A947-70E740481C1C}">
                           <a14:useLocalDpi xmlns:a14="http://schemas.microsoft.com/office/drawing/2010/main" val="0"/>
@@ -2938,11 +3302,26 @@
           <w:ilvl w:val="0"/>
           <w:numId w:val="6"/>
         </w:numPr>
-      </w:pPr>
-      <w:r>
+        <w:rPr>
+          <w:rFonts w:ascii="Trebuchet MS" w:hAnsi="Trebuchet MS"/>
+          <w:sz w:val="24"/>
+          <w:szCs w:val="24"/>
+        </w:rPr>
+      </w:pPr>
+      <w:r>
+        <w:rPr>
+          <w:rFonts w:ascii="Trebuchet MS" w:hAnsi="Trebuchet MS"/>
+          <w:sz w:val="24"/>
+          <w:szCs w:val="24"/>
+        </w:rPr>
         <w:t>Nome da escola</w:t>
       </w:r>
       <w:r>
+        <w:rPr>
+          <w:rFonts w:ascii="Trebuchet MS" w:hAnsi="Trebuchet MS"/>
+          <w:sz w:val="24"/>
+          <w:szCs w:val="24"/>
+        </w:rPr>
         <w:t xml:space="preserve"> – Nome da escola dado pelo professor.</w:t>
       </w:r>
     </w:p>
@@ -2953,11 +3332,26 @@
           <w:ilvl w:val="0"/>
           <w:numId w:val="6"/>
         </w:numPr>
-      </w:pPr>
-      <w:r>
+        <w:rPr>
+          <w:rFonts w:ascii="Trebuchet MS" w:hAnsi="Trebuchet MS"/>
+          <w:sz w:val="24"/>
+          <w:szCs w:val="24"/>
+        </w:rPr>
+      </w:pPr>
+      <w:r>
+        <w:rPr>
+          <w:rFonts w:ascii="Trebuchet MS" w:hAnsi="Trebuchet MS"/>
+          <w:sz w:val="24"/>
+          <w:szCs w:val="24"/>
+        </w:rPr>
         <w:t>Morada</w:t>
       </w:r>
       <w:r>
+        <w:rPr>
+          <w:rFonts w:ascii="Trebuchet MS" w:hAnsi="Trebuchet MS"/>
+          <w:sz w:val="24"/>
+          <w:szCs w:val="24"/>
+        </w:rPr>
         <w:t xml:space="preserve"> – Morada referente à escola.</w:t>
       </w:r>
     </w:p>
@@ -2968,44 +3362,62 @@
           <w:ilvl w:val="0"/>
           <w:numId w:val="6"/>
         </w:numPr>
-      </w:pPr>
-      <w:r>
+        <w:rPr>
+          <w:rFonts w:ascii="Trebuchet MS" w:hAnsi="Trebuchet MS"/>
+          <w:sz w:val="24"/>
+          <w:szCs w:val="24"/>
+        </w:rPr>
+      </w:pPr>
+      <w:r>
+        <w:rPr>
+          <w:rFonts w:ascii="Trebuchet MS" w:hAnsi="Trebuchet MS"/>
+          <w:sz w:val="24"/>
+          <w:szCs w:val="24"/>
+        </w:rPr>
         <w:t>Fotografia</w:t>
       </w:r>
       <w:r>
+        <w:rPr>
+          <w:rFonts w:ascii="Trebuchet MS" w:hAnsi="Trebuchet MS"/>
+          <w:sz w:val="24"/>
+          <w:szCs w:val="24"/>
+        </w:rPr>
         <w:t xml:space="preserve"> – Imagem </w:t>
       </w:r>
       <w:r>
+        <w:rPr>
+          <w:rFonts w:ascii="Trebuchet MS" w:hAnsi="Trebuchet MS"/>
+          <w:sz w:val="24"/>
+          <w:szCs w:val="24"/>
+        </w:rPr>
         <w:t>ou logotipo referente à escola.</w:t>
       </w:r>
     </w:p>
-    <w:p>
-      <w:r>
-        <w:br w:type="page"/>
-      </w:r>
-    </w:p>
+    <w:p/>
     <w:p>
       <w:pPr>
         <w:pStyle w:val="Cabealho2"/>
         <w:rPr>
           <w:rFonts w:ascii="Trebuchet MS" w:hAnsi="Trebuchet MS"/>
           <w:b/>
-          <w:color w:val="FF0000"/>
-        </w:rPr>
-      </w:pPr>
-      <w:bookmarkStart w:id="8" w:name="_Toc390115232"/>
+          <w:color w:val="1F4D78" w:themeColor="accent1" w:themeShade="7F"/>
+          <w:sz w:val="24"/>
+          <w:szCs w:val="24"/>
+        </w:rPr>
+      </w:pPr>
+      <w:bookmarkStart w:id="8" w:name="_Toc390202422"/>
       <w:r>
         <w:rPr>
           <w:rFonts w:ascii="Trebuchet MS" w:hAnsi="Trebuchet MS"/>
           <w:b/>
-          <w:color w:val="FF0000"/>
-        </w:rPr>
-        <w:lastRenderedPageBreak/>
-        <w:t>Adicionar Testes Multimédia:</w:t>
+          <w:color w:val="1F4D78" w:themeColor="accent1" w:themeShade="7F"/>
+          <w:sz w:val="24"/>
+          <w:szCs w:val="24"/>
+        </w:rPr>
+        <w:t>Adicionar Testes Multimédia</w:t>
       </w:r>
       <w:bookmarkEnd w:id="8"/>
     </w:p>
-    <w:p/>
     <w:p>
       <w:r>
         <w:rPr>
@@ -3028,7 +3440,7 @@
                     <pic:cNvPicPr/>
                   </pic:nvPicPr>
                   <pic:blipFill>
-                    <a:blip r:embed="rId14">
+                    <a:blip r:embed="rId16">
                       <a:extLst>
                         <a:ext uri="{28A0092B-C50C-407E-A947-70E740481C1C}">
                           <a14:useLocalDpi xmlns:a14="http://schemas.microsoft.com/office/drawing/2010/main" val="0"/>
@@ -3065,16 +3477,17 @@
         </w:rPr>
       </w:pPr>
       <w:r>
+        <w:lastRenderedPageBreak/>
         <w:tab/>
       </w:r>
-      <w:bookmarkStart w:id="9" w:name="_Toc390115233"/>
+      <w:bookmarkStart w:id="9" w:name="_Toc390202423"/>
       <w:r>
         <w:rPr>
           <w:rFonts w:ascii="Trebuchet MS" w:hAnsi="Trebuchet MS"/>
           <w:b/>
           <w:color w:val="1F4E79" w:themeColor="accent1" w:themeShade="80"/>
         </w:rPr>
-        <w:t>Apenas Texto:</w:t>
+        <w:t>Apenas Texto</w:t>
       </w:r>
       <w:bookmarkEnd w:id="9"/>
     </w:p>
@@ -3100,7 +3513,7 @@
                     <pic:cNvPicPr/>
                   </pic:nvPicPr>
                   <pic:blipFill>
-                    <a:blip r:embed="rId15" cstate="print">
+                    <a:blip r:embed="rId17" cstate="print">
                       <a:extLst>
                         <a:ext uri="{28A0092B-C50C-407E-A947-70E740481C1C}">
                           <a14:useLocalDpi xmlns:a14="http://schemas.microsoft.com/office/drawing/2010/main" val="0"/>
@@ -3134,11 +3547,23 @@
           <w:ilvl w:val="0"/>
           <w:numId w:val="7"/>
         </w:numPr>
-      </w:pPr>
-      <w:r>
+        <w:rPr>
+          <w:rFonts w:ascii="Trebuchet MS" w:hAnsi="Trebuchet MS"/>
+          <w:sz w:val="24"/>
+        </w:rPr>
+      </w:pPr>
+      <w:r>
+        <w:rPr>
+          <w:rFonts w:ascii="Trebuchet MS" w:hAnsi="Trebuchet MS"/>
+          <w:sz w:val="24"/>
+        </w:rPr>
         <w:t>Titulo</w:t>
       </w:r>
       <w:r>
+        <w:rPr>
+          <w:rFonts w:ascii="Trebuchet MS" w:hAnsi="Trebuchet MS"/>
+          <w:sz w:val="24"/>
+        </w:rPr>
         <w:t xml:space="preserve"> – Titulo do teste.</w:t>
       </w:r>
     </w:p>
@@ -3149,8 +3574,16 @@
           <w:ilvl w:val="0"/>
           <w:numId w:val="7"/>
         </w:numPr>
-      </w:pPr>
-      <w:r>
+        <w:rPr>
+          <w:rFonts w:ascii="Trebuchet MS" w:hAnsi="Trebuchet MS"/>
+          <w:sz w:val="24"/>
+        </w:rPr>
+      </w:pPr>
+      <w:r>
+        <w:rPr>
+          <w:rFonts w:ascii="Trebuchet MS" w:hAnsi="Trebuchet MS"/>
+          <w:sz w:val="24"/>
+        </w:rPr>
         <w:t>Subtítulo – Explicação do problema apresentado.</w:t>
       </w:r>
     </w:p>
@@ -3161,11 +3594,23 @@
           <w:ilvl w:val="0"/>
           <w:numId w:val="7"/>
         </w:numPr>
-      </w:pPr>
-      <w:r>
+        <w:rPr>
+          <w:rFonts w:ascii="Trebuchet MS" w:hAnsi="Trebuchet MS"/>
+          <w:sz w:val="24"/>
+        </w:rPr>
+      </w:pPr>
+      <w:r>
+        <w:rPr>
+          <w:rFonts w:ascii="Trebuchet MS" w:hAnsi="Trebuchet MS"/>
+          <w:sz w:val="24"/>
+        </w:rPr>
         <w:t>Disciplina</w:t>
       </w:r>
       <w:r>
+        <w:rPr>
+          <w:rFonts w:ascii="Trebuchet MS" w:hAnsi="Trebuchet MS"/>
+          <w:sz w:val="24"/>
+        </w:rPr>
         <w:t xml:space="preserve"> – Refere o ano escolar a que pertence o teste.</w:t>
       </w:r>
     </w:p>
@@ -3176,14 +3621,30 @@
           <w:ilvl w:val="0"/>
           <w:numId w:val="7"/>
         </w:numPr>
-      </w:pPr>
-      <w:r>
+        <w:rPr>
+          <w:rFonts w:ascii="Trebuchet MS" w:hAnsi="Trebuchet MS"/>
+          <w:sz w:val="24"/>
+        </w:rPr>
+      </w:pPr>
+      <w:r>
+        <w:rPr>
+          <w:rFonts w:ascii="Trebuchet MS" w:hAnsi="Trebuchet MS"/>
+          <w:sz w:val="24"/>
+        </w:rPr>
         <w:t>Pergunta</w:t>
       </w:r>
       <w:r>
+        <w:rPr>
+          <w:rFonts w:ascii="Trebuchet MS" w:hAnsi="Trebuchet MS"/>
+          <w:sz w:val="24"/>
+        </w:rPr>
         <w:t xml:space="preserve"> – Texto corrido </w:t>
       </w:r>
       <w:r>
+        <w:rPr>
+          <w:rFonts w:ascii="Trebuchet MS" w:hAnsi="Trebuchet MS"/>
+          <w:sz w:val="24"/>
+        </w:rPr>
         <w:t>com a pergunta efetuada ao aluno.</w:t>
       </w:r>
     </w:p>
@@ -3194,11 +3655,23 @@
           <w:ilvl w:val="0"/>
           <w:numId w:val="7"/>
         </w:numPr>
-      </w:pPr>
-      <w:r>
+        <w:rPr>
+          <w:rFonts w:ascii="Trebuchet MS" w:hAnsi="Trebuchet MS"/>
+          <w:sz w:val="24"/>
+        </w:rPr>
+      </w:pPr>
+      <w:r>
+        <w:rPr>
+          <w:rFonts w:ascii="Trebuchet MS" w:hAnsi="Trebuchet MS"/>
+          <w:sz w:val="24"/>
+        </w:rPr>
         <w:t>Opções</w:t>
       </w:r>
       <w:r>
+        <w:rPr>
+          <w:rFonts w:ascii="Trebuchet MS" w:hAnsi="Trebuchet MS"/>
+          <w:sz w:val="24"/>
+        </w:rPr>
         <w:t xml:space="preserve"> – Opções apresentadas ao aluno.</w:t>
       </w:r>
     </w:p>
@@ -3210,11 +3683,23 @@
           <w:numId w:val="5"/>
         </w:numPr>
         <w:ind w:left="360"/>
-      </w:pPr>
-      <w:r>
+        <w:rPr>
+          <w:rFonts w:ascii="Trebuchet MS" w:hAnsi="Trebuchet MS"/>
+          <w:sz w:val="24"/>
+        </w:rPr>
+      </w:pPr>
+      <w:r>
+        <w:rPr>
+          <w:rFonts w:ascii="Trebuchet MS" w:hAnsi="Trebuchet MS"/>
+          <w:sz w:val="24"/>
+        </w:rPr>
         <w:t>Grau escolar</w:t>
       </w:r>
       <w:r>
+        <w:rPr>
+          <w:rFonts w:ascii="Trebuchet MS" w:hAnsi="Trebuchet MS"/>
+          <w:sz w:val="24"/>
+        </w:rPr>
         <w:t xml:space="preserve"> – Refere o ano escolar a que o teste pertence.</w:t>
       </w:r>
     </w:p>
@@ -3225,12 +3710,99 @@
           <w:ilvl w:val="0"/>
           <w:numId w:val="7"/>
         </w:numPr>
-      </w:pPr>
-      <w:r>
+        <w:rPr>
+          <w:rFonts w:ascii="Trebuchet MS" w:hAnsi="Trebuchet MS"/>
+          <w:sz w:val="24"/>
+        </w:rPr>
+      </w:pPr>
+      <w:r>
+        <w:rPr>
+          <w:rFonts w:ascii="Trebuchet MS" w:hAnsi="Trebuchet MS"/>
+          <w:sz w:val="24"/>
+        </w:rPr>
         <w:t>Professor</w:t>
       </w:r>
       <w:r>
+        <w:rPr>
+          <w:rFonts w:ascii="Trebuchet MS" w:hAnsi="Trebuchet MS"/>
+          <w:sz w:val="24"/>
+        </w:rPr>
         <w:t xml:space="preserve"> – Professor que introduziu o teste.</w:t>
+      </w:r>
+    </w:p>
+    <w:p>
+      <w:pPr>
+        <w:pStyle w:val="Citao"/>
+        <w:rPr>
+          <w:rFonts w:ascii="Trebuchet MS" w:hAnsi="Trebuchet MS"/>
+          <w:b/>
+          <w:color w:val="4472C4" w:themeColor="accent5"/>
+          <w:sz w:val="24"/>
+        </w:rPr>
+      </w:pPr>
+      <w:r>
+        <w:rPr>
+          <w:rFonts w:ascii="Trebuchet MS" w:hAnsi="Trebuchet MS"/>
+          <w:b/>
+          <w:color w:val="4472C4" w:themeColor="accent5"/>
+          <w:sz w:val="24"/>
+        </w:rPr>
+        <w:t>Exemplo de um teste multimédia com apenas texto</w:t>
+      </w:r>
+    </w:p>
+    <w:p>
+      <w:pPr>
+        <w:rPr>
+          <w:rFonts w:ascii="Trebuchet MS" w:hAnsi="Trebuchet MS"/>
+          <w:sz w:val="24"/>
+        </w:rPr>
+      </w:pPr>
+      <w:r>
+        <w:rPr>
+          <w:noProof/>
+          <w:lang w:eastAsia="pt-PT"/>
+        </w:rPr>
+        <w:drawing>
+          <wp:inline distT="0" distB="0" distL="0" distR="0">
+            <wp:extent cx="5506720" cy="2238636"/>
+            <wp:effectExtent l="0" t="0" r="0" b="9525"/>
+            <wp:docPr id="14" name="Imagem 14"/>
+            <wp:cNvGraphicFramePr>
+              <a:graphicFrameLocks xmlns:a="http://schemas.openxmlformats.org/drawingml/2006/main" noChangeAspect="1"/>
+            </wp:cNvGraphicFramePr>
+            <a:graphic xmlns:a="http://schemas.openxmlformats.org/drawingml/2006/main">
+              <a:graphicData uri="http://schemas.openxmlformats.org/drawingml/2006/picture">
+                <pic:pic xmlns:pic="http://schemas.openxmlformats.org/drawingml/2006/picture">
+                  <pic:nvPicPr>
+                    <pic:cNvPr id="14" name="detalhe teste multimedia (so texto).png"/>
+                    <pic:cNvPicPr/>
+                  </pic:nvPicPr>
+                  <pic:blipFill>
+                    <a:blip r:embed="rId18">
+                      <a:extLst>
+                        <a:ext uri="{28A0092B-C50C-407E-A947-70E740481C1C}">
+                          <a14:useLocalDpi xmlns:a14="http://schemas.microsoft.com/office/drawing/2010/main" val="0"/>
+                        </a:ext>
+                      </a:extLst>
+                    </a:blip>
+                    <a:stretch>
+                      <a:fillRect/>
+                    </a:stretch>
+                  </pic:blipFill>
+                  <pic:spPr>
+                    <a:xfrm>
+                      <a:off x="0" y="0"/>
+                      <a:ext cx="5506720" cy="2238636"/>
+                    </a:xfrm>
+                    <a:prstGeom prst="rect">
+                      <a:avLst/>
+                    </a:prstGeom>
+                  </pic:spPr>
+                </pic:pic>
+              </a:graphicData>
+            </a:graphic>
+          </wp:inline>
+        </w:drawing>
       </w:r>
     </w:p>
     <w:p>
@@ -3245,14 +3817,14 @@
       <w:r>
         <w:br w:type="page"/>
       </w:r>
-      <w:bookmarkStart w:id="10" w:name="_Toc390115234"/>
+      <w:bookmarkStart w:id="10" w:name="_Toc390202424"/>
       <w:r>
         <w:rPr>
           <w:rFonts w:ascii="Trebuchet MS" w:hAnsi="Trebuchet MS"/>
           <w:b/>
         </w:rPr>
         <w:lastRenderedPageBreak/>
-        <w:t>Texto e Imagens:</w:t>
+        <w:t>Texto e Imagens</w:t>
       </w:r>
       <w:bookmarkEnd w:id="10"/>
     </w:p>
@@ -3278,7 +3850,7 @@
                     <pic:cNvPicPr/>
                   </pic:nvPicPr>
                   <pic:blipFill>
-                    <a:blip r:embed="rId16" cstate="print">
+                    <a:blip r:embed="rId19" cstate="print">
                       <a:extLst>
                         <a:ext uri="{28A0092B-C50C-407E-A947-70E740481C1C}">
                           <a14:useLocalDpi xmlns:a14="http://schemas.microsoft.com/office/drawing/2010/main" val="0"/>
@@ -3362,10 +3934,7 @@
         <w:t>Pergunta</w:t>
       </w:r>
       <w:r>
-        <w:t xml:space="preserve"> – </w:t>
-      </w:r>
-      <w:r>
-        <w:t>Texto corrido com a pergunta efetuada ao aluno.</w:t>
+        <w:t xml:space="preserve"> – Texto corrido com a pergunta efetuada ao aluno.</w:t>
       </w:r>
     </w:p>
     <w:p>
@@ -3392,10 +3961,7 @@
         <w:t>Grau escolar</w:t>
       </w:r>
       <w:r>
-        <w:t xml:space="preserve"> - </w:t>
-      </w:r>
-      <w:r>
-        <w:t>Refere o ano escolar a que o teste pertence.</w:t>
+        <w:t xml:space="preserve"> - Refere o ano escolar a que o teste pertence.</w:t>
       </w:r>
     </w:p>
     <w:p>
@@ -3410,10 +3976,76 @@
         <w:t>Professor</w:t>
       </w:r>
       <w:r>
-        <w:t xml:space="preserve"> - </w:t>
-      </w:r>
-      <w:r>
-        <w:t>Professor que introduziu o teste.</w:t>
+        <w:t xml:space="preserve"> - Professor que introduziu o teste.</w:t>
+      </w:r>
+    </w:p>
+    <w:p>
+      <w:pPr>
+        <w:pStyle w:val="Citao"/>
+        <w:rPr>
+          <w:rFonts w:ascii="Trebuchet MS" w:hAnsi="Trebuchet MS"/>
+          <w:b/>
+          <w:color w:val="4472C4" w:themeColor="accent5"/>
+          <w:sz w:val="24"/>
+        </w:rPr>
+      </w:pPr>
+      <w:r>
+        <w:rPr>
+          <w:rFonts w:ascii="Trebuchet MS" w:hAnsi="Trebuchet MS"/>
+          <w:b/>
+          <w:color w:val="4472C4" w:themeColor="accent5"/>
+          <w:sz w:val="24"/>
+        </w:rPr>
+        <w:t>Exemplo de um teste multimédia misto, com a introdução de texto e imagens</w:t>
+      </w:r>
+    </w:p>
+    <w:p>
+      <w:r>
+        <w:rPr>
+          <w:noProof/>
+          <w:lang w:eastAsia="pt-PT"/>
+        </w:rPr>
+        <w:drawing>
+          <wp:inline distT="0" distB="0" distL="0" distR="0">
+            <wp:extent cx="5400040" cy="2718481"/>
+            <wp:effectExtent l="0" t="0" r="0" b="5715"/>
+            <wp:docPr id="16" name="Imagem 16"/>
+            <wp:cNvGraphicFramePr>
+              <a:graphicFrameLocks xmlns:a="http://schemas.openxmlformats.org/drawingml/2006/main" noChangeAspect="1"/>
+            </wp:cNvGraphicFramePr>
+            <a:graphic xmlns:a="http://schemas.openxmlformats.org/drawingml/2006/main">
+              <a:graphicData uri="http://schemas.openxmlformats.org/drawingml/2006/picture">
+                <pic:pic xmlns:pic="http://schemas.openxmlformats.org/drawingml/2006/picture">
+                  <pic:nvPicPr>
+                    <pic:cNvPr id="16" name="detalhe teste multimedia.png"/>
+                    <pic:cNvPicPr/>
+                  </pic:nvPicPr>
+                  <pic:blipFill>
+                    <a:blip r:embed="rId20">
+                      <a:extLst>
+                        <a:ext uri="{28A0092B-C50C-407E-A947-70E740481C1C}">
+                          <a14:useLocalDpi xmlns:a14="http://schemas.microsoft.com/office/drawing/2010/main" val="0"/>
+                        </a:ext>
+                      </a:extLst>
+                    </a:blip>
+                    <a:stretch>
+                      <a:fillRect/>
+                    </a:stretch>
+                  </pic:blipFill>
+                  <pic:spPr>
+                    <a:xfrm>
+                      <a:off x="0" y="0"/>
+                      <a:ext cx="5400040" cy="2718481"/>
+                    </a:xfrm>
+                    <a:prstGeom prst="rect">
+                      <a:avLst/>
+                    </a:prstGeom>
+                  </pic:spPr>
+                </pic:pic>
+              </a:graphicData>
+            </a:graphic>
+          </wp:inline>
+        </w:drawing>
       </w:r>
     </w:p>
     <w:p>
@@ -3430,7 +4062,7 @@
           <w:b/>
         </w:rPr>
       </w:pPr>
-      <w:bookmarkStart w:id="11" w:name="_Toc390115235"/>
+      <w:bookmarkStart w:id="11" w:name="_Toc390202425"/>
       <w:r>
         <w:rPr>
           <w:rFonts w:ascii="Trebuchet MS" w:hAnsi="Trebuchet MS"/>
@@ -3438,13 +4070,6 @@
         </w:rPr>
         <w:lastRenderedPageBreak/>
         <w:t>Apenas Imagens</w:t>
-      </w:r>
-      <w:r>
-        <w:rPr>
-          <w:rFonts w:ascii="Trebuchet MS" w:hAnsi="Trebuchet MS"/>
-          <w:b/>
-        </w:rPr>
-        <w:t>:</w:t>
       </w:r>
       <w:bookmarkEnd w:id="11"/>
     </w:p>
@@ -3470,7 +4095,7 @@
                     <pic:cNvPicPr/>
                   </pic:nvPicPr>
                   <pic:blipFill>
-                    <a:blip r:embed="rId17" cstate="print">
+                    <a:blip r:embed="rId21" cstate="print">
                       <a:extLst>
                         <a:ext uri="{28A0092B-C50C-407E-A947-70E740481C1C}">
                           <a14:useLocalDpi xmlns:a14="http://schemas.microsoft.com/office/drawing/2010/main" val="0"/>
@@ -3542,10 +4167,7 @@
         </w:numPr>
       </w:pPr>
       <w:r>
-        <w:t xml:space="preserve">Pergunta – </w:t>
-      </w:r>
-      <w:r>
-        <w:t>Imagem que exemplifique a pergunta.</w:t>
+        <w:t>Pergunta – Imagem que exemplifique a pergunta.</w:t>
       </w:r>
     </w:p>
     <w:p>
@@ -3584,7 +4206,75 @@
         <w:t>Professor - Professor que introduziu o teste.</w:t>
       </w:r>
     </w:p>
-    <w:p/>
+    <w:p>
+      <w:pPr>
+        <w:pStyle w:val="Citao"/>
+        <w:rPr>
+          <w:rFonts w:ascii="Trebuchet MS" w:hAnsi="Trebuchet MS"/>
+          <w:b/>
+          <w:color w:val="4472C4" w:themeColor="accent5"/>
+          <w:sz w:val="24"/>
+        </w:rPr>
+      </w:pPr>
+      <w:r>
+        <w:rPr>
+          <w:rFonts w:ascii="Trebuchet MS" w:hAnsi="Trebuchet MS"/>
+          <w:b/>
+          <w:color w:val="4472C4" w:themeColor="accent5"/>
+          <w:sz w:val="24"/>
+        </w:rPr>
+        <w:t>Exemplo de um teste multimédia misto, com a introdução de texto e imagens</w:t>
+      </w:r>
+    </w:p>
+    <w:p>
+      <w:r>
+        <w:rPr>
+          <w:noProof/>
+          <w:lang w:eastAsia="pt-PT"/>
+        </w:rPr>
+        <w:drawing>
+          <wp:inline distT="0" distB="0" distL="0" distR="0">
+            <wp:extent cx="5317403" cy="3035935"/>
+            <wp:effectExtent l="0" t="0" r="0" b="0"/>
+            <wp:docPr id="17" name="Imagem 17"/>
+            <wp:cNvGraphicFramePr>
+              <a:graphicFrameLocks xmlns:a="http://schemas.openxmlformats.org/drawingml/2006/main" noChangeAspect="1"/>
+            </wp:cNvGraphicFramePr>
+            <a:graphic xmlns:a="http://schemas.openxmlformats.org/drawingml/2006/main">
+              <a:graphicData uri="http://schemas.openxmlformats.org/drawingml/2006/picture">
+                <pic:pic xmlns:pic="http://schemas.openxmlformats.org/drawingml/2006/picture">
+                  <pic:nvPicPr>
+                    <pic:cNvPr id="17" name="detalhe teste multimedia (so imagens).png"/>
+                    <pic:cNvPicPr/>
+                  </pic:nvPicPr>
+                  <pic:blipFill>
+                    <a:blip r:embed="rId22">
+                      <a:extLst>
+                        <a:ext uri="{28A0092B-C50C-407E-A947-70E740481C1C}">
+                          <a14:useLocalDpi xmlns:a14="http://schemas.microsoft.com/office/drawing/2010/main" val="0"/>
+                        </a:ext>
+                      </a:extLst>
+                    </a:blip>
+                    <a:stretch>
+                      <a:fillRect/>
+                    </a:stretch>
+                  </pic:blipFill>
+                  <pic:spPr>
+                    <a:xfrm>
+                      <a:off x="0" y="0"/>
+                      <a:ext cx="5317403" cy="3035935"/>
+                    </a:xfrm>
+                    <a:prstGeom prst="rect">
+                      <a:avLst/>
+                    </a:prstGeom>
+                  </pic:spPr>
+                </pic:pic>
+              </a:graphicData>
+            </a:graphic>
+          </wp:inline>
+        </w:drawing>
+      </w:r>
+    </w:p>
     <w:p>
       <w:r>
         <w:br w:type="page"/>
@@ -3601,7 +4291,7 @@
           <w:szCs w:val="52"/>
         </w:rPr>
       </w:pPr>
-      <w:bookmarkStart w:id="12" w:name="_Toc390115236"/>
+      <w:bookmarkStart w:id="12" w:name="_Toc390202426"/>
       <w:r>
         <w:rPr>
           <w:rFonts w:ascii="Trebuchet MS" w:hAnsi="Trebuchet MS"/>
@@ -3619,9 +4309,23 @@
       <w:pPr>
         <w:pStyle w:val="Cabealho2"/>
         <w:ind w:firstLine="708"/>
-      </w:pPr>
-      <w:bookmarkStart w:id="13" w:name="_Toc390115237"/>
-      <w:r>
+        <w:rPr>
+          <w:rFonts w:ascii="Trebuchet MS" w:hAnsi="Trebuchet MS"/>
+          <w:b/>
+          <w:color w:val="1F4D78" w:themeColor="accent1" w:themeShade="7F"/>
+          <w:sz w:val="24"/>
+          <w:szCs w:val="24"/>
+        </w:rPr>
+      </w:pPr>
+      <w:bookmarkStart w:id="13" w:name="_Toc390202427"/>
+      <w:r>
+        <w:rPr>
+          <w:rFonts w:ascii="Trebuchet MS" w:hAnsi="Trebuchet MS"/>
+          <w:b/>
+          <w:color w:val="1F4D78" w:themeColor="accent1" w:themeShade="7F"/>
+          <w:sz w:val="24"/>
+          <w:szCs w:val="24"/>
+        </w:rPr>
         <w:t>Lista de escolas</w:t>
       </w:r>
       <w:bookmarkEnd w:id="13"/>
@@ -3645,452 +4349,6 @@
                 <pic:pic xmlns:pic="http://schemas.openxmlformats.org/drawingml/2006/picture">
                   <pic:nvPicPr>
                     <pic:cNvPr id="4" name="lista escolas.png"/>
-                    <pic:cNvPicPr/>
-                  </pic:nvPicPr>
-                  <pic:blipFill>
-                    <a:blip r:embed="rId18" cstate="print">
-                      <a:extLst>
-                        <a:ext uri="{28A0092B-C50C-407E-A947-70E740481C1C}">
-                          <a14:useLocalDpi xmlns:a14="http://schemas.microsoft.com/office/drawing/2010/main" val="0"/>
-                        </a:ext>
-                      </a:extLst>
-                    </a:blip>
-                    <a:stretch>
-                      <a:fillRect/>
-                    </a:stretch>
-                  </pic:blipFill>
-                  <pic:spPr>
-                    <a:xfrm>
-                      <a:off x="0" y="0"/>
-                      <a:ext cx="5400040" cy="3035935"/>
-                    </a:xfrm>
-                    <a:prstGeom prst="rect">
-                      <a:avLst/>
-                    </a:prstGeom>
-                  </pic:spPr>
-                </pic:pic>
-              </a:graphicData>
-            </a:graphic>
-          </wp:inline>
-        </w:drawing>
-      </w:r>
-    </w:p>
-    <w:p>
-      <w:r>
-        <w:t>Contem a lista de todas as escolas do agrupamento previamente criadas, incluindo o seu logotipo, nome, morada e as ações referente a cada escola.</w:t>
-      </w:r>
-    </w:p>
-    <w:p>
-      <w:r>
-        <w:tab/>
-      </w:r>
-      <w:r>
-        <w:t>Ações</w:t>
-      </w:r>
-      <w:r>
-        <w:t>:</w:t>
-      </w:r>
-    </w:p>
-    <w:p>
-      <w:pPr>
-        <w:pStyle w:val="PargrafodaLista"/>
-        <w:numPr>
-          <w:ilvl w:val="0"/>
-          <w:numId w:val="9"/>
-        </w:numPr>
-      </w:pPr>
-      <w:r>
-        <w:t>Turmas – Lista todas as turmas referentes apenas à escola selecionada.</w:t>
-      </w:r>
-    </w:p>
-    <w:p>
-      <w:pPr>
-        <w:pStyle w:val="PargrafodaLista"/>
-        <w:numPr>
-          <w:ilvl w:val="0"/>
-          <w:numId w:val="9"/>
-        </w:numPr>
-      </w:pPr>
-      <w:r>
-        <w:t>Professores – Lista todos os docentes a lecionar na escola selecionada.</w:t>
-      </w:r>
-    </w:p>
-    <w:p>
-      <w:pPr>
-        <w:pStyle w:val="PargrafodaLista"/>
-        <w:numPr>
-          <w:ilvl w:val="0"/>
-          <w:numId w:val="9"/>
-        </w:numPr>
-      </w:pPr>
-      <w:r>
-        <w:t>Alunos – Lista todos os alunos matriculados na escola selecionada.</w:t>
-      </w:r>
-    </w:p>
-    <w:p>
-      <w:pPr>
-        <w:pStyle w:val="PargrafodaLista"/>
-        <w:numPr>
-          <w:ilvl w:val="0"/>
-          <w:numId w:val="9"/>
-        </w:numPr>
-      </w:pPr>
-      <w:r>
-        <w:t>Editar</w:t>
-      </w:r>
-      <w:r>
-        <w:t xml:space="preserve"> – Permite a edição da escola selecionada.</w:t>
-      </w:r>
-    </w:p>
-    <w:p>
-      <w:pPr>
-        <w:pStyle w:val="Cabealho3"/>
-        <w:ind w:firstLine="708"/>
-      </w:pPr>
-      <w:bookmarkStart w:id="14" w:name="_Toc390115238"/>
-      <w:proofErr w:type="spellStart"/>
-      <w:r>
-        <w:t>Alteracao</w:t>
-      </w:r>
-      <w:proofErr w:type="spellEnd"/>
-      <w:r>
-        <w:t xml:space="preserve"> da escola:</w:t>
-      </w:r>
-      <w:bookmarkEnd w:id="14"/>
-    </w:p>
-    <w:p>
-      <w:r>
-        <w:rPr>
-          <w:noProof/>
-          <w:lang w:eastAsia="pt-PT"/>
-        </w:rPr>
-        <w:drawing>
-          <wp:inline distT="0" distB="0" distL="0" distR="0">
-            <wp:extent cx="5400040" cy="1470660"/>
-            <wp:effectExtent l="0" t="0" r="0" b="0"/>
-            <wp:docPr id="7" name="Imagem 7"/>
-            <wp:cNvGraphicFramePr>
-              <a:graphicFrameLocks xmlns:a="http://schemas.openxmlformats.org/drawingml/2006/main" noChangeAspect="1"/>
-            </wp:cNvGraphicFramePr>
-            <a:graphic xmlns:a="http://schemas.openxmlformats.org/drawingml/2006/main">
-              <a:graphicData uri="http://schemas.openxmlformats.org/drawingml/2006/picture">
-                <pic:pic xmlns:pic="http://schemas.openxmlformats.org/drawingml/2006/picture">
-                  <pic:nvPicPr>
-                    <pic:cNvPr id="7" name="alterar escola.png"/>
-                    <pic:cNvPicPr/>
-                  </pic:nvPicPr>
-                  <pic:blipFill>
-                    <a:blip r:embed="rId19">
-                      <a:extLst>
-                        <a:ext uri="{28A0092B-C50C-407E-A947-70E740481C1C}">
-                          <a14:useLocalDpi xmlns:a14="http://schemas.microsoft.com/office/drawing/2010/main" val="0"/>
-                        </a:ext>
-                      </a:extLst>
-                    </a:blip>
-                    <a:stretch>
-                      <a:fillRect/>
-                    </a:stretch>
-                  </pic:blipFill>
-                  <pic:spPr>
-                    <a:xfrm>
-                      <a:off x="0" y="0"/>
-                      <a:ext cx="5400040" cy="1470660"/>
-                    </a:xfrm>
-                    <a:prstGeom prst="rect">
-                      <a:avLst/>
-                    </a:prstGeom>
-                  </pic:spPr>
-                </pic:pic>
-              </a:graphicData>
-            </a:graphic>
-          </wp:inline>
-        </w:drawing>
-      </w:r>
-    </w:p>
-    <w:p>
-      <w:r>
-        <w:br w:type="page"/>
-      </w:r>
-    </w:p>
-    <w:p>
-      <w:pPr>
-        <w:pStyle w:val="Cabealho2"/>
-      </w:pPr>
-      <w:r>
-        <w:lastRenderedPageBreak/>
-        <w:tab/>
-      </w:r>
-      <w:bookmarkStart w:id="15" w:name="_Toc390115239"/>
-      <w:r>
-        <w:t>Listar Turmas</w:t>
-      </w:r>
-      <w:bookmarkEnd w:id="15"/>
-    </w:p>
-    <w:p>
-      <w:r>
-        <w:rPr>
-          <w:noProof/>
-          <w:lang w:eastAsia="pt-PT"/>
-        </w:rPr>
-        <w:drawing>
-          <wp:inline distT="0" distB="0" distL="0" distR="0">
-            <wp:extent cx="5400040" cy="3035935"/>
-            <wp:effectExtent l="0" t="0" r="0" b="0"/>
-            <wp:docPr id="10" name="Imagem 10"/>
-            <wp:cNvGraphicFramePr>
-              <a:graphicFrameLocks xmlns:a="http://schemas.openxmlformats.org/drawingml/2006/main" noChangeAspect="1"/>
-            </wp:cNvGraphicFramePr>
-            <a:graphic xmlns:a="http://schemas.openxmlformats.org/drawingml/2006/main">
-              <a:graphicData uri="http://schemas.openxmlformats.org/drawingml/2006/picture">
-                <pic:pic xmlns:pic="http://schemas.openxmlformats.org/drawingml/2006/picture">
-                  <pic:nvPicPr>
-                    <pic:cNvPr id="10" name="lista turmas.png"/>
-                    <pic:cNvPicPr/>
-                  </pic:nvPicPr>
-                  <pic:blipFill>
-                    <a:blip r:embed="rId20" cstate="print">
-                      <a:extLst>
-                        <a:ext uri="{28A0092B-C50C-407E-A947-70E740481C1C}">
-                          <a14:useLocalDpi xmlns:a14="http://schemas.microsoft.com/office/drawing/2010/main" val="0"/>
-                        </a:ext>
-                      </a:extLst>
-                    </a:blip>
-                    <a:stretch>
-                      <a:fillRect/>
-                    </a:stretch>
-                  </pic:blipFill>
-                  <pic:spPr>
-                    <a:xfrm>
-                      <a:off x="0" y="0"/>
-                      <a:ext cx="5400040" cy="3035935"/>
-                    </a:xfrm>
-                    <a:prstGeom prst="rect">
-                      <a:avLst/>
-                    </a:prstGeom>
-                  </pic:spPr>
-                </pic:pic>
-              </a:graphicData>
-            </a:graphic>
-          </wp:inline>
-        </w:drawing>
-      </w:r>
-    </w:p>
-    <w:p>
-      <w:r>
-        <w:t>Lista todas as turmas de toda</w:t>
-      </w:r>
-      <w:r>
-        <w:t>s as escolas</w:t>
-      </w:r>
-      <w:r>
-        <w:t>.</w:t>
-      </w:r>
-    </w:p>
-    <w:p>
-      <w:r>
-        <w:t xml:space="preserve">As escolas apresentam os detalhes do nome da escola, ano, nome da turma e a </w:t>
-      </w:r>
-      <w:r>
-        <w:t>possibilidade de ver todos os alunos relativos à turma selecionada.</w:t>
-      </w:r>
-    </w:p>
-    <w:p>
-      <w:r>
-        <w:br w:type="page"/>
-      </w:r>
-    </w:p>
-    <w:p>
-      <w:pPr>
-        <w:pStyle w:val="Cabealho2"/>
-      </w:pPr>
-      <w:bookmarkStart w:id="16" w:name="_Toc390115240"/>
-      <w:r>
-        <w:lastRenderedPageBreak/>
-        <w:t>Listar Professores</w:t>
-      </w:r>
-      <w:bookmarkEnd w:id="16"/>
-    </w:p>
-    <w:p>
-      <w:r>
-        <w:rPr>
-          <w:noProof/>
-          <w:lang w:eastAsia="pt-PT"/>
-        </w:rPr>
-        <w:drawing>
-          <wp:inline distT="0" distB="0" distL="0" distR="0">
-            <wp:extent cx="5400040" cy="3035935"/>
-            <wp:effectExtent l="0" t="0" r="0" b="0"/>
-            <wp:docPr id="11" name="Imagem 11"/>
-            <wp:cNvGraphicFramePr>
-              <a:graphicFrameLocks xmlns:a="http://schemas.openxmlformats.org/drawingml/2006/main" noChangeAspect="1"/>
-            </wp:cNvGraphicFramePr>
-            <a:graphic xmlns:a="http://schemas.openxmlformats.org/drawingml/2006/main">
-              <a:graphicData uri="http://schemas.openxmlformats.org/drawingml/2006/picture">
-                <pic:pic xmlns:pic="http://schemas.openxmlformats.org/drawingml/2006/picture">
-                  <pic:nvPicPr>
-                    <pic:cNvPr id="11" name="lista professores.png"/>
-                    <pic:cNvPicPr/>
-                  </pic:nvPicPr>
-                  <pic:blipFill>
-                    <a:blip r:embed="rId21" cstate="print">
-                      <a:extLst>
-                        <a:ext uri="{28A0092B-C50C-407E-A947-70E740481C1C}">
-                          <a14:useLocalDpi xmlns:a14="http://schemas.microsoft.com/office/drawing/2010/main" val="0"/>
-                        </a:ext>
-                      </a:extLst>
-                    </a:blip>
-                    <a:stretch>
-                      <a:fillRect/>
-                    </a:stretch>
-                  </pic:blipFill>
-                  <pic:spPr>
-                    <a:xfrm>
-                      <a:off x="0" y="0"/>
-                      <a:ext cx="5400040" cy="3035935"/>
-                    </a:xfrm>
-                    <a:prstGeom prst="rect">
-                      <a:avLst/>
-                    </a:prstGeom>
-                  </pic:spPr>
-                </pic:pic>
-              </a:graphicData>
-            </a:graphic>
-          </wp:inline>
-        </w:drawing>
-      </w:r>
-    </w:p>
-    <w:p>
-      <w:r>
-        <w:t xml:space="preserve">Lista de todos </w:t>
-      </w:r>
-      <w:r>
-        <w:t>os docentes nas diferentes escolas.</w:t>
-      </w:r>
-    </w:p>
-    <w:p>
-      <w:r>
-        <w:t xml:space="preserve">Cada professor irá ter a sua informação detalhada, foto, nome, </w:t>
-      </w:r>
-      <w:proofErr w:type="spellStart"/>
-      <w:r>
-        <w:t>username</w:t>
-      </w:r>
-      <w:proofErr w:type="spellEnd"/>
-      <w:r>
-        <w:t xml:space="preserve">, </w:t>
-      </w:r>
-      <w:proofErr w:type="gramStart"/>
-      <w:r>
-        <w:t>email</w:t>
-      </w:r>
-      <w:proofErr w:type="gramEnd"/>
-      <w:r>
-        <w:t>, telefone, se se encontra ativo e onde se encontra a lecionar.</w:t>
-      </w:r>
-    </w:p>
-    <w:p>
-      <w:r>
-        <w:t>Irá permitir ver todos os testes submetidos pelo docente e editar os seus dados pessoais.</w:t>
-      </w:r>
-    </w:p>
-    <w:p>
-      <w:pPr>
-        <w:pStyle w:val="Cabealho3"/>
-      </w:pPr>
-      <w:r>
-        <w:tab/>
-      </w:r>
-      <w:bookmarkStart w:id="17" w:name="_Toc390115241"/>
-      <w:r>
-        <w:t>Alteração dos dados do professor:</w:t>
-      </w:r>
-      <w:bookmarkEnd w:id="17"/>
-    </w:p>
-    <w:p>
-      <w:r>
-        <w:rPr>
-          <w:noProof/>
-          <w:lang w:eastAsia="pt-PT"/>
-        </w:rPr>
-        <w:drawing>
-          <wp:inline distT="0" distB="0" distL="0" distR="0">
-            <wp:extent cx="5400040" cy="3035935"/>
-            <wp:effectExtent l="0" t="0" r="0" b="0"/>
-            <wp:docPr id="12" name="Imagem 12"/>
-            <wp:cNvGraphicFramePr>
-              <a:graphicFrameLocks xmlns:a="http://schemas.openxmlformats.org/drawingml/2006/main" noChangeAspect="1"/>
-            </wp:cNvGraphicFramePr>
-            <a:graphic xmlns:a="http://schemas.openxmlformats.org/drawingml/2006/main">
-              <a:graphicData uri="http://schemas.openxmlformats.org/drawingml/2006/picture">
-                <pic:pic xmlns:pic="http://schemas.openxmlformats.org/drawingml/2006/picture">
-                  <pic:nvPicPr>
-                    <pic:cNvPr id="12" name="alterar professor.png"/>
-                    <pic:cNvPicPr/>
-                  </pic:nvPicPr>
-                  <pic:blipFill>
-                    <a:blip r:embed="rId22" cstate="print">
-                      <a:extLst>
-                        <a:ext uri="{28A0092B-C50C-407E-A947-70E740481C1C}">
-                          <a14:useLocalDpi xmlns:a14="http://schemas.microsoft.com/office/drawing/2010/main" val="0"/>
-                        </a:ext>
-                      </a:extLst>
-                    </a:blip>
-                    <a:stretch>
-                      <a:fillRect/>
-                    </a:stretch>
-                  </pic:blipFill>
-                  <pic:spPr>
-                    <a:xfrm>
-                      <a:off x="0" y="0"/>
-                      <a:ext cx="5400040" cy="3035935"/>
-                    </a:xfrm>
-                    <a:prstGeom prst="rect">
-                      <a:avLst/>
-                    </a:prstGeom>
-                  </pic:spPr>
-                </pic:pic>
-              </a:graphicData>
-            </a:graphic>
-          </wp:inline>
-        </w:drawing>
-      </w:r>
-    </w:p>
-    <w:p>
-      <w:r>
-        <w:br w:type="page"/>
-      </w:r>
-    </w:p>
-    <w:p>
-      <w:pPr>
-        <w:pStyle w:val="Cabealho2"/>
-        <w:ind w:firstLine="708"/>
-      </w:pPr>
-      <w:bookmarkStart w:id="18" w:name="_Toc390115242"/>
-      <w:r>
-        <w:lastRenderedPageBreak/>
-        <w:t>Listar alunos:</w:t>
-      </w:r>
-      <w:bookmarkEnd w:id="18"/>
-    </w:p>
-    <w:p>
-      <w:r>
-        <w:rPr>
-          <w:noProof/>
-          <w:lang w:eastAsia="pt-PT"/>
-        </w:rPr>
-        <w:drawing>
-          <wp:inline distT="0" distB="0" distL="0" distR="0">
-            <wp:extent cx="5400040" cy="3035935"/>
-            <wp:effectExtent l="0" t="0" r="0" b="0"/>
-            <wp:docPr id="13" name="Imagem 13"/>
-            <wp:cNvGraphicFramePr>
-              <a:graphicFrameLocks xmlns:a="http://schemas.openxmlformats.org/drawingml/2006/main" noChangeAspect="1"/>
-            </wp:cNvGraphicFramePr>
-            <a:graphic xmlns:a="http://schemas.openxmlformats.org/drawingml/2006/main">
-              <a:graphicData uri="http://schemas.openxmlformats.org/drawingml/2006/picture">
-                <pic:pic xmlns:pic="http://schemas.openxmlformats.org/drawingml/2006/picture">
-                  <pic:nvPicPr>
-                    <pic:cNvPr id="13" name="lista alunos.png"/>
                     <pic:cNvPicPr/>
                   </pic:nvPicPr>
                   <pic:blipFill>
@@ -4123,6 +4381,556 @@
     </w:p>
     <w:p>
       <w:r>
+        <w:t>Contem a lista de todas as escolas do agrupamento previamente criadas, incluindo o seu logotipo, nome, morada e as ações referente a cada escola.</w:t>
+      </w:r>
+    </w:p>
+    <w:p>
+      <w:r>
+        <w:tab/>
+      </w:r>
+      <w:r>
+        <w:t>Ações</w:t>
+      </w:r>
+      <w:r>
+        <w:t>:</w:t>
+      </w:r>
+    </w:p>
+    <w:p>
+      <w:pPr>
+        <w:pStyle w:val="PargrafodaLista"/>
+        <w:numPr>
+          <w:ilvl w:val="0"/>
+          <w:numId w:val="9"/>
+        </w:numPr>
+      </w:pPr>
+      <w:r>
+        <w:t>Turmas – Lista todas as turmas referentes apenas à escola selecionada.</w:t>
+      </w:r>
+    </w:p>
+    <w:p>
+      <w:pPr>
+        <w:pStyle w:val="PargrafodaLista"/>
+        <w:numPr>
+          <w:ilvl w:val="0"/>
+          <w:numId w:val="9"/>
+        </w:numPr>
+      </w:pPr>
+      <w:r>
+        <w:t>Professores – Lista todos os docentes a lecionar na escola selecionada.</w:t>
+      </w:r>
+    </w:p>
+    <w:p>
+      <w:pPr>
+        <w:pStyle w:val="PargrafodaLista"/>
+        <w:numPr>
+          <w:ilvl w:val="0"/>
+          <w:numId w:val="9"/>
+        </w:numPr>
+      </w:pPr>
+      <w:r>
+        <w:t>Alunos – Lista todos os alunos matriculados na escola selecionada.</w:t>
+      </w:r>
+    </w:p>
+    <w:p>
+      <w:pPr>
+        <w:pStyle w:val="PargrafodaLista"/>
+        <w:numPr>
+          <w:ilvl w:val="0"/>
+          <w:numId w:val="9"/>
+        </w:numPr>
+      </w:pPr>
+      <w:r>
+        <w:t>Editar</w:t>
+      </w:r>
+      <w:r>
+        <w:t xml:space="preserve"> – Permite a edição da escola selecionada.</w:t>
+      </w:r>
+    </w:p>
+    <w:p>
+      <w:pPr>
+        <w:pStyle w:val="Cabealho3"/>
+        <w:rPr>
+          <w:rFonts w:ascii="Trebuchet MS" w:hAnsi="Trebuchet MS"/>
+          <w:b/>
+        </w:rPr>
+      </w:pPr>
+      <w:bookmarkStart w:id="14" w:name="_Toc390202428"/>
+      <w:r>
+        <w:rPr>
+          <w:rFonts w:ascii="Trebuchet MS" w:hAnsi="Trebuchet MS"/>
+          <w:b/>
+        </w:rPr>
+        <w:t>Alteração</w:t>
+      </w:r>
+      <w:r>
+        <w:rPr>
+          <w:rFonts w:ascii="Trebuchet MS" w:hAnsi="Trebuchet MS"/>
+          <w:b/>
+        </w:rPr>
+        <w:t xml:space="preserve"> da escola</w:t>
+      </w:r>
+      <w:bookmarkEnd w:id="14"/>
+    </w:p>
+    <w:p>
+      <w:r>
+        <w:rPr>
+          <w:noProof/>
+          <w:lang w:eastAsia="pt-PT"/>
+        </w:rPr>
+        <w:drawing>
+          <wp:inline distT="0" distB="0" distL="0" distR="0">
+            <wp:extent cx="5400040" cy="1470660"/>
+            <wp:effectExtent l="0" t="0" r="0" b="0"/>
+            <wp:docPr id="7" name="Imagem 7"/>
+            <wp:cNvGraphicFramePr>
+              <a:graphicFrameLocks xmlns:a="http://schemas.openxmlformats.org/drawingml/2006/main" noChangeAspect="1"/>
+            </wp:cNvGraphicFramePr>
+            <a:graphic xmlns:a="http://schemas.openxmlformats.org/drawingml/2006/main">
+              <a:graphicData uri="http://schemas.openxmlformats.org/drawingml/2006/picture">
+                <pic:pic xmlns:pic="http://schemas.openxmlformats.org/drawingml/2006/picture">
+                  <pic:nvPicPr>
+                    <pic:cNvPr id="7" name="alterar escola.png"/>
+                    <pic:cNvPicPr/>
+                  </pic:nvPicPr>
+                  <pic:blipFill>
+                    <a:blip r:embed="rId24">
+                      <a:extLst>
+                        <a:ext uri="{28A0092B-C50C-407E-A947-70E740481C1C}">
+                          <a14:useLocalDpi xmlns:a14="http://schemas.microsoft.com/office/drawing/2010/main" val="0"/>
+                        </a:ext>
+                      </a:extLst>
+                    </a:blip>
+                    <a:stretch>
+                      <a:fillRect/>
+                    </a:stretch>
+                  </pic:blipFill>
+                  <pic:spPr>
+                    <a:xfrm>
+                      <a:off x="0" y="0"/>
+                      <a:ext cx="5400040" cy="1470660"/>
+                    </a:xfrm>
+                    <a:prstGeom prst="rect">
+                      <a:avLst/>
+                    </a:prstGeom>
+                  </pic:spPr>
+                </pic:pic>
+              </a:graphicData>
+            </a:graphic>
+          </wp:inline>
+        </w:drawing>
+      </w:r>
+    </w:p>
+    <w:p>
+      <w:r>
+        <w:br w:type="page"/>
+      </w:r>
+    </w:p>
+    <w:p>
+      <w:pPr>
+        <w:pStyle w:val="Cabealho2"/>
+      </w:pPr>
+      <w:r>
+        <w:lastRenderedPageBreak/>
+        <w:tab/>
+      </w:r>
+      <w:bookmarkStart w:id="15" w:name="_Toc390202429"/>
+      <w:r>
+        <w:rPr>
+          <w:rFonts w:ascii="Trebuchet MS" w:hAnsi="Trebuchet MS"/>
+          <w:b/>
+          <w:color w:val="1F4D78" w:themeColor="accent1" w:themeShade="7F"/>
+          <w:sz w:val="24"/>
+          <w:szCs w:val="24"/>
+        </w:rPr>
+        <w:t>Listar Turmas</w:t>
+      </w:r>
+      <w:bookmarkEnd w:id="15"/>
+    </w:p>
+    <w:p>
+      <w:r>
+        <w:rPr>
+          <w:noProof/>
+          <w:lang w:eastAsia="pt-PT"/>
+        </w:rPr>
+        <w:drawing>
+          <wp:inline distT="0" distB="0" distL="0" distR="0">
+            <wp:extent cx="5400040" cy="3035935"/>
+            <wp:effectExtent l="0" t="0" r="0" b="0"/>
+            <wp:docPr id="10" name="Imagem 10"/>
+            <wp:cNvGraphicFramePr>
+              <a:graphicFrameLocks xmlns:a="http://schemas.openxmlformats.org/drawingml/2006/main" noChangeAspect="1"/>
+            </wp:cNvGraphicFramePr>
+            <a:graphic xmlns:a="http://schemas.openxmlformats.org/drawingml/2006/main">
+              <a:graphicData uri="http://schemas.openxmlformats.org/drawingml/2006/picture">
+                <pic:pic xmlns:pic="http://schemas.openxmlformats.org/drawingml/2006/picture">
+                  <pic:nvPicPr>
+                    <pic:cNvPr id="10" name="lista turmas.png"/>
+                    <pic:cNvPicPr/>
+                  </pic:nvPicPr>
+                  <pic:blipFill>
+                    <a:blip r:embed="rId25" cstate="print">
+                      <a:extLst>
+                        <a:ext uri="{28A0092B-C50C-407E-A947-70E740481C1C}">
+                          <a14:useLocalDpi xmlns:a14="http://schemas.microsoft.com/office/drawing/2010/main" val="0"/>
+                        </a:ext>
+                      </a:extLst>
+                    </a:blip>
+                    <a:stretch>
+                      <a:fillRect/>
+                    </a:stretch>
+                  </pic:blipFill>
+                  <pic:spPr>
+                    <a:xfrm>
+                      <a:off x="0" y="0"/>
+                      <a:ext cx="5400040" cy="3035935"/>
+                    </a:xfrm>
+                    <a:prstGeom prst="rect">
+                      <a:avLst/>
+                    </a:prstGeom>
+                  </pic:spPr>
+                </pic:pic>
+              </a:graphicData>
+            </a:graphic>
+          </wp:inline>
+        </w:drawing>
+      </w:r>
+    </w:p>
+    <w:p>
+      <w:r>
+        <w:t>Lista todas as turmas de toda</w:t>
+      </w:r>
+      <w:r>
+        <w:t>s as escolas</w:t>
+      </w:r>
+      <w:r>
+        <w:t>.</w:t>
+      </w:r>
+    </w:p>
+    <w:p>
+      <w:r>
+        <w:t xml:space="preserve">As escolas apresentam os detalhes do nome da escola, ano, nome da turma e a </w:t>
+      </w:r>
+      <w:r>
+        <w:t xml:space="preserve">possibilidade de ver todos os alunos relativos à turma </w:t>
+      </w:r>
+      <w:r>
+        <w:t>selecionada, exemplificado na imagem em baixo</w:t>
+      </w:r>
+      <w:r>
+        <w:t>.</w:t>
+      </w:r>
+    </w:p>
+    <w:p>
+      <w:r>
+        <w:rPr>
+          <w:noProof/>
+          <w:lang w:eastAsia="pt-PT"/>
+        </w:rPr>
+        <w:drawing>
+          <wp:inline distT="0" distB="0" distL="0" distR="0">
+            <wp:extent cx="5400040" cy="2009775"/>
+            <wp:effectExtent l="0" t="0" r="0" b="9525"/>
+            <wp:docPr id="5" name="Imagem 5"/>
+            <wp:cNvGraphicFramePr>
+              <a:graphicFrameLocks xmlns:a="http://schemas.openxmlformats.org/drawingml/2006/main" noChangeAspect="1"/>
+            </wp:cNvGraphicFramePr>
+            <a:graphic xmlns:a="http://schemas.openxmlformats.org/drawingml/2006/main">
+              <a:graphicData uri="http://schemas.openxmlformats.org/drawingml/2006/picture">
+                <pic:pic xmlns:pic="http://schemas.openxmlformats.org/drawingml/2006/picture">
+                  <pic:nvPicPr>
+                    <pic:cNvPr id="5" name="Lista alunos_escola.JPG"/>
+                    <pic:cNvPicPr/>
+                  </pic:nvPicPr>
+                  <pic:blipFill>
+                    <a:blip r:embed="rId26">
+                      <a:extLst>
+                        <a:ext uri="{28A0092B-C50C-407E-A947-70E740481C1C}">
+                          <a14:useLocalDpi xmlns:a14="http://schemas.microsoft.com/office/drawing/2010/main" val="0"/>
+                        </a:ext>
+                      </a:extLst>
+                    </a:blip>
+                    <a:stretch>
+                      <a:fillRect/>
+                    </a:stretch>
+                  </pic:blipFill>
+                  <pic:spPr>
+                    <a:xfrm>
+                      <a:off x="0" y="0"/>
+                      <a:ext cx="5400040" cy="2009775"/>
+                    </a:xfrm>
+                    <a:prstGeom prst="rect">
+                      <a:avLst/>
+                    </a:prstGeom>
+                  </pic:spPr>
+                </pic:pic>
+              </a:graphicData>
+            </a:graphic>
+          </wp:inline>
+        </w:drawing>
+      </w:r>
+    </w:p>
+    <w:p>
+      <w:r>
+        <w:br w:type="page"/>
+      </w:r>
+    </w:p>
+    <w:p>
+      <w:pPr>
+        <w:pStyle w:val="Cabealho2"/>
+        <w:ind w:firstLine="708"/>
+        <w:rPr>
+          <w:rFonts w:ascii="Trebuchet MS" w:hAnsi="Trebuchet MS"/>
+          <w:b/>
+          <w:color w:val="1F4D78" w:themeColor="accent1" w:themeShade="7F"/>
+          <w:sz w:val="24"/>
+          <w:szCs w:val="24"/>
+        </w:rPr>
+      </w:pPr>
+      <w:bookmarkStart w:id="16" w:name="_Toc390202430"/>
+      <w:r>
+        <w:rPr>
+          <w:rFonts w:ascii="Trebuchet MS" w:hAnsi="Trebuchet MS"/>
+          <w:b/>
+          <w:color w:val="1F4D78" w:themeColor="accent1" w:themeShade="7F"/>
+          <w:sz w:val="24"/>
+          <w:szCs w:val="24"/>
+        </w:rPr>
+        <w:lastRenderedPageBreak/>
+        <w:t>Listar Professores</w:t>
+      </w:r>
+      <w:bookmarkEnd w:id="16"/>
+    </w:p>
+    <w:p>
+      <w:r>
+        <w:rPr>
+          <w:noProof/>
+          <w:lang w:eastAsia="pt-PT"/>
+        </w:rPr>
+        <w:drawing>
+          <wp:inline distT="0" distB="0" distL="0" distR="0">
+            <wp:extent cx="5400040" cy="3035935"/>
+            <wp:effectExtent l="0" t="0" r="0" b="0"/>
+            <wp:docPr id="11" name="Imagem 11"/>
+            <wp:cNvGraphicFramePr>
+              <a:graphicFrameLocks xmlns:a="http://schemas.openxmlformats.org/drawingml/2006/main" noChangeAspect="1"/>
+            </wp:cNvGraphicFramePr>
+            <a:graphic xmlns:a="http://schemas.openxmlformats.org/drawingml/2006/main">
+              <a:graphicData uri="http://schemas.openxmlformats.org/drawingml/2006/picture">
+                <pic:pic xmlns:pic="http://schemas.openxmlformats.org/drawingml/2006/picture">
+                  <pic:nvPicPr>
+                    <pic:cNvPr id="11" name="lista professores.png"/>
+                    <pic:cNvPicPr/>
+                  </pic:nvPicPr>
+                  <pic:blipFill>
+                    <a:blip r:embed="rId27" cstate="print">
+                      <a:extLst>
+                        <a:ext uri="{28A0092B-C50C-407E-A947-70E740481C1C}">
+                          <a14:useLocalDpi xmlns:a14="http://schemas.microsoft.com/office/drawing/2010/main" val="0"/>
+                        </a:ext>
+                      </a:extLst>
+                    </a:blip>
+                    <a:stretch>
+                      <a:fillRect/>
+                    </a:stretch>
+                  </pic:blipFill>
+                  <pic:spPr>
+                    <a:xfrm>
+                      <a:off x="0" y="0"/>
+                      <a:ext cx="5400040" cy="3035935"/>
+                    </a:xfrm>
+                    <a:prstGeom prst="rect">
+                      <a:avLst/>
+                    </a:prstGeom>
+                  </pic:spPr>
+                </pic:pic>
+              </a:graphicData>
+            </a:graphic>
+          </wp:inline>
+        </w:drawing>
+      </w:r>
+    </w:p>
+    <w:p>
+      <w:r>
+        <w:t xml:space="preserve">Lista de todos </w:t>
+      </w:r>
+      <w:r>
+        <w:t>os docentes nas diferentes escolas.</w:t>
+      </w:r>
+    </w:p>
+    <w:p>
+      <w:r>
+        <w:t xml:space="preserve">Cada professor irá ter a sua informação detalhada, foto, nome, </w:t>
+      </w:r>
+      <w:proofErr w:type="spellStart"/>
+      <w:r>
+        <w:t>username</w:t>
+      </w:r>
+      <w:proofErr w:type="spellEnd"/>
+      <w:r>
+        <w:t xml:space="preserve">, </w:t>
+      </w:r>
+      <w:proofErr w:type="gramStart"/>
+      <w:r>
+        <w:t>email</w:t>
+      </w:r>
+      <w:proofErr w:type="gramEnd"/>
+      <w:r>
+        <w:t>, telefone, se se encontra ativo e onde se encontra a lecionar.</w:t>
+      </w:r>
+    </w:p>
+    <w:p>
+      <w:r>
+        <w:t>Irá permitir ver todos os testes submetidos pelo docente e editar os seus dados pessoais.</w:t>
+      </w:r>
+    </w:p>
+    <w:p>
+      <w:pPr>
+        <w:pStyle w:val="Cabealho3"/>
+      </w:pPr>
+      <w:r>
+        <w:tab/>
+      </w:r>
+      <w:bookmarkStart w:id="17" w:name="_Toc390202431"/>
+      <w:r>
+        <w:rPr>
+          <w:rFonts w:ascii="Trebuchet MS" w:hAnsi="Trebuchet MS"/>
+          <w:b/>
+        </w:rPr>
+        <w:t>Alteração dos dados do professor</w:t>
+      </w:r>
+      <w:bookmarkEnd w:id="17"/>
+    </w:p>
+    <w:p>
+      <w:r>
+        <w:rPr>
+          <w:noProof/>
+          <w:lang w:eastAsia="pt-PT"/>
+        </w:rPr>
+        <w:drawing>
+          <wp:inline distT="0" distB="0" distL="0" distR="0">
+            <wp:extent cx="5400040" cy="3035935"/>
+            <wp:effectExtent l="0" t="0" r="0" b="0"/>
+            <wp:docPr id="12" name="Imagem 12"/>
+            <wp:cNvGraphicFramePr>
+              <a:graphicFrameLocks xmlns:a="http://schemas.openxmlformats.org/drawingml/2006/main" noChangeAspect="1"/>
+            </wp:cNvGraphicFramePr>
+            <a:graphic xmlns:a="http://schemas.openxmlformats.org/drawingml/2006/main">
+              <a:graphicData uri="http://schemas.openxmlformats.org/drawingml/2006/picture">
+                <pic:pic xmlns:pic="http://schemas.openxmlformats.org/drawingml/2006/picture">
+                  <pic:nvPicPr>
+                    <pic:cNvPr id="12" name="alterar professor.png"/>
+                    <pic:cNvPicPr/>
+                  </pic:nvPicPr>
+                  <pic:blipFill>
+                    <a:blip r:embed="rId28" cstate="print">
+                      <a:extLst>
+                        <a:ext uri="{28A0092B-C50C-407E-A947-70E740481C1C}">
+                          <a14:useLocalDpi xmlns:a14="http://schemas.microsoft.com/office/drawing/2010/main" val="0"/>
+                        </a:ext>
+                      </a:extLst>
+                    </a:blip>
+                    <a:stretch>
+                      <a:fillRect/>
+                    </a:stretch>
+                  </pic:blipFill>
+                  <pic:spPr>
+                    <a:xfrm>
+                      <a:off x="0" y="0"/>
+                      <a:ext cx="5400040" cy="3035935"/>
+                    </a:xfrm>
+                    <a:prstGeom prst="rect">
+                      <a:avLst/>
+                    </a:prstGeom>
+                  </pic:spPr>
+                </pic:pic>
+              </a:graphicData>
+            </a:graphic>
+          </wp:inline>
+        </w:drawing>
+      </w:r>
+    </w:p>
+    <w:p>
+      <w:r>
+        <w:br w:type="page"/>
+      </w:r>
+    </w:p>
+    <w:p>
+      <w:pPr>
+        <w:pStyle w:val="Cabealho2"/>
+        <w:ind w:firstLine="708"/>
+        <w:rPr>
+          <w:rFonts w:ascii="Trebuchet MS" w:hAnsi="Trebuchet MS"/>
+          <w:b/>
+          <w:color w:val="1F4D78" w:themeColor="accent1" w:themeShade="7F"/>
+          <w:sz w:val="24"/>
+          <w:szCs w:val="24"/>
+        </w:rPr>
+      </w:pPr>
+      <w:bookmarkStart w:id="18" w:name="_Toc390202432"/>
+      <w:r>
+        <w:rPr>
+          <w:rFonts w:ascii="Trebuchet MS" w:hAnsi="Trebuchet MS"/>
+          <w:b/>
+          <w:color w:val="1F4D78" w:themeColor="accent1" w:themeShade="7F"/>
+          <w:sz w:val="24"/>
+          <w:szCs w:val="24"/>
+        </w:rPr>
+        <w:lastRenderedPageBreak/>
+        <w:t>Listar alunos</w:t>
+      </w:r>
+      <w:bookmarkEnd w:id="18"/>
+    </w:p>
+    <w:p>
+      <w:r>
+        <w:rPr>
+          <w:noProof/>
+          <w:lang w:eastAsia="pt-PT"/>
+        </w:rPr>
+        <w:drawing>
+          <wp:inline distT="0" distB="0" distL="0" distR="0">
+            <wp:extent cx="5400040" cy="3035935"/>
+            <wp:effectExtent l="0" t="0" r="0" b="0"/>
+            <wp:docPr id="13" name="Imagem 13"/>
+            <wp:cNvGraphicFramePr>
+              <a:graphicFrameLocks xmlns:a="http://schemas.openxmlformats.org/drawingml/2006/main" noChangeAspect="1"/>
+            </wp:cNvGraphicFramePr>
+            <a:graphic xmlns:a="http://schemas.openxmlformats.org/drawingml/2006/main">
+              <a:graphicData uri="http://schemas.openxmlformats.org/drawingml/2006/picture">
+                <pic:pic xmlns:pic="http://schemas.openxmlformats.org/drawingml/2006/picture">
+                  <pic:nvPicPr>
+                    <pic:cNvPr id="13" name="lista alunos.png"/>
+                    <pic:cNvPicPr/>
+                  </pic:nvPicPr>
+                  <pic:blipFill>
+                    <a:blip r:embed="rId29" cstate="print">
+                      <a:extLst>
+                        <a:ext uri="{28A0092B-C50C-407E-A947-70E740481C1C}">
+                          <a14:useLocalDpi xmlns:a14="http://schemas.microsoft.com/office/drawing/2010/main" val="0"/>
+                        </a:ext>
+                      </a:extLst>
+                    </a:blip>
+                    <a:stretch>
+                      <a:fillRect/>
+                    </a:stretch>
+                  </pic:blipFill>
+                  <pic:spPr>
+                    <a:xfrm>
+                      <a:off x="0" y="0"/>
+                      <a:ext cx="5400040" cy="3035935"/>
+                    </a:xfrm>
+                    <a:prstGeom prst="rect">
+                      <a:avLst/>
+                    </a:prstGeom>
+                  </pic:spPr>
+                </pic:pic>
+              </a:graphicData>
+            </a:graphic>
+          </wp:inline>
+        </w:drawing>
+      </w:r>
+    </w:p>
+    <w:p>
+      <w:r>
         <w:t>Lista todos os alunos matriculados nas diferentes escolas.</w:t>
       </w:r>
     </w:p>
@@ -4131,15 +4939,24 @@
         <w:t>Cada aluno irá ter a sua informação detalhada, incluindo a sua foto, nome, escola onde se contra matriculado, o seu ano letivo, se se encontra ativo e a opção de editar os seus dados, incluindo a migração para uma diferente turma.</w:t>
       </w:r>
     </w:p>
+    <w:p/>
     <w:p>
       <w:pPr>
         <w:pStyle w:val="Cabealho3"/>
+        <w:rPr>
+          <w:rFonts w:ascii="Trebuchet MS" w:hAnsi="Trebuchet MS"/>
+          <w:b/>
+        </w:rPr>
       </w:pPr>
       <w:r>
         <w:tab/>
       </w:r>
-      <w:bookmarkStart w:id="19" w:name="_Toc390115243"/>
-      <w:r>
+      <w:bookmarkStart w:id="19" w:name="_Toc390202433"/>
+      <w:r>
+        <w:rPr>
+          <w:rFonts w:ascii="Trebuchet MS" w:hAnsi="Trebuchet MS"/>
+          <w:b/>
+        </w:rPr>
         <w:t>Alterar dados do aluno e migração:</w:t>
       </w:r>
       <w:bookmarkEnd w:id="19"/>
@@ -4166,7 +4983,7 @@
                     <pic:cNvPicPr/>
                   </pic:nvPicPr>
                   <pic:blipFill>
-                    <a:blip r:embed="rId24">
+                    <a:blip r:embed="rId30">
                       <a:extLst>
                         <a:ext uri="{28A0092B-C50C-407E-A947-70E740481C1C}">
                           <a14:useLocalDpi xmlns:a14="http://schemas.microsoft.com/office/drawing/2010/main" val="0"/>
@@ -4193,14 +5010,391 @@
         </w:drawing>
       </w:r>
     </w:p>
+    <w:p>
+      <w:r>
+        <w:t>A transferência dos alunos entre turmas ou após a conclus</w:t>
+      </w:r>
+      <w:r>
+        <w:t>ão do grau</w:t>
+      </w:r>
+      <w:r>
+        <w:t xml:space="preserve"> escolar, é possível neste menu.</w:t>
+      </w:r>
+    </w:p>
+    <w:p>
+      <w:r>
+        <w:br w:type="page"/>
+      </w:r>
+    </w:p>
+    <w:p>
+      <w:pPr>
+        <w:pStyle w:val="Cabealho2"/>
+        <w:ind w:firstLine="708"/>
+        <w:rPr>
+          <w:rFonts w:ascii="Trebuchet MS" w:hAnsi="Trebuchet MS"/>
+          <w:b/>
+          <w:color w:val="1F4D78" w:themeColor="accent1" w:themeShade="7F"/>
+          <w:sz w:val="24"/>
+          <w:szCs w:val="24"/>
+        </w:rPr>
+      </w:pPr>
+      <w:bookmarkStart w:id="20" w:name="_Toc390202434"/>
+      <w:r>
+        <w:rPr>
+          <w:rFonts w:ascii="Trebuchet MS" w:hAnsi="Trebuchet MS"/>
+          <w:b/>
+          <w:color w:val="1F4D78" w:themeColor="accent1" w:themeShade="7F"/>
+          <w:sz w:val="24"/>
+          <w:szCs w:val="24"/>
+        </w:rPr>
+        <w:lastRenderedPageBreak/>
+        <w:t>Listar Testes</w:t>
+      </w:r>
+      <w:bookmarkEnd w:id="20"/>
+    </w:p>
+    <w:p>
+      <w:r>
+        <w:rPr>
+          <w:noProof/>
+          <w:lang w:eastAsia="pt-PT"/>
+        </w:rPr>
+        <w:drawing>
+          <wp:inline distT="0" distB="0" distL="0" distR="0">
+            <wp:extent cx="5400040" cy="3035935"/>
+            <wp:effectExtent l="0" t="0" r="0" b="0"/>
+            <wp:docPr id="8" name="Imagem 8"/>
+            <wp:cNvGraphicFramePr>
+              <a:graphicFrameLocks xmlns:a="http://schemas.openxmlformats.org/drawingml/2006/main" noChangeAspect="1"/>
+            </wp:cNvGraphicFramePr>
+            <a:graphic xmlns:a="http://schemas.openxmlformats.org/drawingml/2006/main">
+              <a:graphicData uri="http://schemas.openxmlformats.org/drawingml/2006/picture">
+                <pic:pic xmlns:pic="http://schemas.openxmlformats.org/drawingml/2006/picture">
+                  <pic:nvPicPr>
+                    <pic:cNvPr id="8" name="lista testes.png"/>
+                    <pic:cNvPicPr/>
+                  </pic:nvPicPr>
+                  <pic:blipFill>
+                    <a:blip r:embed="rId31" cstate="print">
+                      <a:extLst>
+                        <a:ext uri="{28A0092B-C50C-407E-A947-70E740481C1C}">
+                          <a14:useLocalDpi xmlns:a14="http://schemas.microsoft.com/office/drawing/2010/main" val="0"/>
+                        </a:ext>
+                      </a:extLst>
+                    </a:blip>
+                    <a:stretch>
+                      <a:fillRect/>
+                    </a:stretch>
+                  </pic:blipFill>
+                  <pic:spPr>
+                    <a:xfrm>
+                      <a:off x="0" y="0"/>
+                      <a:ext cx="5400040" cy="3035935"/>
+                    </a:xfrm>
+                    <a:prstGeom prst="rect">
+                      <a:avLst/>
+                    </a:prstGeom>
+                  </pic:spPr>
+                </pic:pic>
+              </a:graphicData>
+            </a:graphic>
+          </wp:inline>
+        </w:drawing>
+      </w:r>
+    </w:p>
+    <w:p>
+      <w:r>
+        <w:t>Todos os testes submetidos por todos os docentes serão apresentados neste menu.</w:t>
+      </w:r>
+    </w:p>
+    <w:p>
+      <w:r>
+        <w:t>É possível ver os detalhes que acompanham cada teste</w:t>
+      </w:r>
+      <w:r>
+        <w:t>, como os textos, guias de voz e imagens.</w:t>
+      </w:r>
+    </w:p>
+    <w:p>
+      <w:pPr>
+        <w:pStyle w:val="Citao"/>
+        <w:rPr>
+          <w:rFonts w:ascii="Trebuchet MS" w:hAnsi="Trebuchet MS"/>
+          <w:b/>
+          <w:color w:val="4472C4" w:themeColor="accent5"/>
+          <w:sz w:val="24"/>
+        </w:rPr>
+      </w:pPr>
+      <w:r>
+        <w:rPr>
+          <w:rFonts w:ascii="Trebuchet MS" w:hAnsi="Trebuchet MS"/>
+          <w:b/>
+          <w:color w:val="4472C4" w:themeColor="accent5"/>
+          <w:sz w:val="24"/>
+        </w:rPr>
+        <w:t>Exemplo de detalhes de um teste</w:t>
+      </w:r>
+    </w:p>
+    <w:p>
+      <w:r>
+        <w:rPr>
+          <w:noProof/>
+          <w:lang w:eastAsia="pt-PT"/>
+        </w:rPr>
+        <w:drawing>
+          <wp:inline distT="0" distB="0" distL="0" distR="0">
+            <wp:extent cx="5400040" cy="3035935"/>
+            <wp:effectExtent l="0" t="0" r="0" b="0"/>
+            <wp:docPr id="19" name="Imagem 19"/>
+            <wp:cNvGraphicFramePr>
+              <a:graphicFrameLocks xmlns:a="http://schemas.openxmlformats.org/drawingml/2006/main" noChangeAspect="1"/>
+            </wp:cNvGraphicFramePr>
+            <a:graphic xmlns:a="http://schemas.openxmlformats.org/drawingml/2006/main">
+              <a:graphicData uri="http://schemas.openxmlformats.org/drawingml/2006/picture">
+                <pic:pic xmlns:pic="http://schemas.openxmlformats.org/drawingml/2006/picture">
+                  <pic:nvPicPr>
+                    <pic:cNvPr id="19" name="detalhe teste leitura.png"/>
+                    <pic:cNvPicPr/>
+                  </pic:nvPicPr>
+                  <pic:blipFill>
+                    <a:blip r:embed="rId32" cstate="print">
+                      <a:extLst>
+                        <a:ext uri="{28A0092B-C50C-407E-A947-70E740481C1C}">
+                          <a14:useLocalDpi xmlns:a14="http://schemas.microsoft.com/office/drawing/2010/main" val="0"/>
+                        </a:ext>
+                      </a:extLst>
+                    </a:blip>
+                    <a:stretch>
+                      <a:fillRect/>
+                    </a:stretch>
+                  </pic:blipFill>
+                  <pic:spPr>
+                    <a:xfrm>
+                      <a:off x="0" y="0"/>
+                      <a:ext cx="5400040" cy="3035935"/>
+                    </a:xfrm>
+                    <a:prstGeom prst="rect">
+                      <a:avLst/>
+                    </a:prstGeom>
+                  </pic:spPr>
+                </pic:pic>
+              </a:graphicData>
+            </a:graphic>
+          </wp:inline>
+        </w:drawing>
+      </w:r>
+    </w:p>
     <w:sectPr>
+      <w:footerReference w:type="default" r:id="rId33"/>
+      <w:headerReference w:type="first" r:id="rId34"/>
       <w:pgSz w:w="11906" w:h="16838"/>
       <w:pgMar w:top="1417" w:right="1701" w:bottom="1417" w:left="1701" w:header="708" w:footer="708" w:gutter="0"/>
       <w:cols w:space="708"/>
+      <w:titlePg/>
       <w:docGrid w:linePitch="360"/>
     </w:sectPr>
   </w:body>
 </w:document>
+</file>
+
+<file path=word/endnotes.xml><?xml version="1.0" encoding="utf-8"?>
+<w:endnotes xmlns:wpc="http://schemas.microsoft.com/office/word/2010/wordprocessingCanvas" xmlns:mc="http://schemas.openxmlformats.org/markup-compatibility/2006" xmlns:o="urn:schemas-microsoft-com:office:office" xmlns:r="http://schemas.openxmlformats.org/officeDocument/2006/relationships" xmlns:m="http://schemas.openxmlformats.org/officeDocument/2006/math" xmlns:v="urn:schemas-microsoft-com:vml" xmlns:wp14="http://schemas.microsoft.com/office/word/2010/wordprocessingDrawing" xmlns:wp="http://schemas.openxmlformats.org/drawingml/2006/wordprocessingDrawing" xmlns:w10="urn:schemas-microsoft-com:office:word" xmlns:w="http://schemas.openxmlformats.org/wordprocessingml/2006/main" xmlns:w14="http://schemas.microsoft.com/office/word/2010/wordml" xmlns:w15="http://schemas.microsoft.com/office/word/2012/wordml" xmlns:wpg="http://schemas.microsoft.com/office/word/2010/wordprocessingGroup" xmlns:wpi="http://schemas.microsoft.com/office/word/2010/wordprocessingInk" xmlns:wne="http://schemas.microsoft.com/office/word/2006/wordml" xmlns:wps="http://schemas.microsoft.com/office/word/2010/wordprocessingShape" mc:Ignorable="w14 w15 wp14">
+  <w:endnote w:type="separator" w:id="-1">
+    <w:p>
+      <w:pPr>
+        <w:spacing w:after="0" w:line="240" w:lineRule="auto"/>
+      </w:pPr>
+      <w:r>
+        <w:separator/>
+      </w:r>
+    </w:p>
+  </w:endnote>
+  <w:endnote w:type="continuationSeparator" w:id="0">
+    <w:p>
+      <w:pPr>
+        <w:spacing w:after="0" w:line="240" w:lineRule="auto"/>
+      </w:pPr>
+      <w:r>
+        <w:continuationSeparator/>
+      </w:r>
+    </w:p>
+  </w:endnote>
+</w:endnotes>
+</file>
+
+<file path=word/footer1.xml><?xml version="1.0" encoding="utf-8"?>
+<w:ftr xmlns:wpc="http://schemas.microsoft.com/office/word/2010/wordprocessingCanvas" xmlns:mc="http://schemas.openxmlformats.org/markup-compatibility/2006" xmlns:o="urn:schemas-microsoft-com:office:office" xmlns:r="http://schemas.openxmlformats.org/officeDocument/2006/relationships" xmlns:m="http://schemas.openxmlformats.org/officeDocument/2006/math" xmlns:v="urn:schemas-microsoft-com:vml" xmlns:wp14="http://schemas.microsoft.com/office/word/2010/wordprocessingDrawing" xmlns:wp="http://schemas.openxmlformats.org/drawingml/2006/wordprocessingDrawing" xmlns:w10="urn:schemas-microsoft-com:office:word" xmlns:w="http://schemas.openxmlformats.org/wordprocessingml/2006/main" xmlns:w14="http://schemas.microsoft.com/office/word/2010/wordml" xmlns:w15="http://schemas.microsoft.com/office/word/2012/wordml" xmlns:wpg="http://schemas.microsoft.com/office/word/2010/wordprocessingGroup" xmlns:wpi="http://schemas.microsoft.com/office/word/2010/wordprocessingInk" xmlns:wne="http://schemas.microsoft.com/office/word/2006/wordml" xmlns:wps="http://schemas.microsoft.com/office/word/2010/wordprocessingShape" mc:Ignorable="w14 w15 wp14">
+  <w:sdt>
+    <w:sdtPr>
+      <w:id w:val="615485917"/>
+      <w:docPartObj>
+        <w:docPartGallery w:val="Page Numbers (Bottom of Page)"/>
+        <w:docPartUnique/>
+      </w:docPartObj>
+    </w:sdtPr>
+    <w:sdtEndPr>
+      <w:rPr>
+        <w:rFonts w:ascii="Trebuchet MS" w:hAnsi="Trebuchet MS"/>
+        <w:sz w:val="28"/>
+      </w:rPr>
+    </w:sdtEndPr>
+    <w:sdtContent>
+      <w:p>
+        <w:pPr>
+          <w:pStyle w:val="Rodap"/>
+          <w:spacing w:line="360" w:lineRule="auto"/>
+          <w:jc w:val="right"/>
+          <w:rPr>
+            <w:rFonts w:ascii="Trebuchet MS" w:hAnsi="Trebuchet MS"/>
+            <w:sz w:val="28"/>
+          </w:rPr>
+        </w:pPr>
+        <w:r>
+          <w:rPr>
+            <w:rFonts w:ascii="Trebuchet MS" w:hAnsi="Trebuchet MS"/>
+            <w:noProof/>
+            <w:sz w:val="28"/>
+            <w:lang w:eastAsia="pt-PT"/>
+          </w:rPr>
+          <w:drawing>
+            <wp:anchor distT="0" distB="0" distL="114300" distR="114300" simplePos="0" relativeHeight="251658240" behindDoc="0" locked="0" layoutInCell="1" allowOverlap="1" wp14:anchorId="29A89A92" wp14:editId="443E8EE8">
+              <wp:simplePos x="0" y="0"/>
+              <wp:positionH relativeFrom="column">
+                <wp:posOffset>55245</wp:posOffset>
+              </wp:positionH>
+              <wp:positionV relativeFrom="paragraph">
+                <wp:posOffset>-117475</wp:posOffset>
+              </wp:positionV>
+              <wp:extent cx="2750820" cy="533400"/>
+              <wp:effectExtent l="0" t="0" r="0" b="0"/>
+              <wp:wrapSquare wrapText="bothSides"/>
+              <wp:docPr id="6" name="Picture 1"/>
+              <wp:cNvGraphicFramePr/>
+              <a:graphic xmlns:a="http://schemas.openxmlformats.org/drawingml/2006/main">
+                <a:graphicData uri="http://schemas.openxmlformats.org/drawingml/2006/picture">
+                  <pic:pic xmlns:pic="http://schemas.openxmlformats.org/drawingml/2006/picture">
+                    <pic:nvPicPr>
+                      <pic:cNvPr id="1" name="Picture 1"/>
+                      <pic:cNvPicPr/>
+                    </pic:nvPicPr>
+                    <pic:blipFill>
+                      <a:blip r:embed="rId1">
+                        <a:lum bright="6000"/>
+                        <a:extLst>
+                          <a:ext uri="{28A0092B-C50C-407E-A947-70E740481C1C}">
+                            <a14:useLocalDpi xmlns:a14="http://schemas.microsoft.com/office/drawing/2010/main" val="0"/>
+                          </a:ext>
+                        </a:extLst>
+                      </a:blip>
+                      <a:srcRect/>
+                      <a:stretch>
+                        <a:fillRect/>
+                      </a:stretch>
+                    </pic:blipFill>
+                    <pic:spPr bwMode="auto">
+                      <a:xfrm>
+                        <a:off x="0" y="0"/>
+                        <a:ext cx="2750820" cy="533400"/>
+                      </a:xfrm>
+                      <a:prstGeom prst="rect">
+                        <a:avLst/>
+                      </a:prstGeom>
+                      <a:noFill/>
+                      <a:ln>
+                        <a:noFill/>
+                      </a:ln>
+                    </pic:spPr>
+                  </pic:pic>
+                </a:graphicData>
+              </a:graphic>
+              <wp14:sizeRelH relativeFrom="margin">
+                <wp14:pctWidth>0</wp14:pctWidth>
+              </wp14:sizeRelH>
+              <wp14:sizeRelV relativeFrom="margin">
+                <wp14:pctHeight>0</wp14:pctHeight>
+              </wp14:sizeRelV>
+            </wp:anchor>
+          </w:drawing>
+        </w:r>
+        <w:r>
+          <w:rPr>
+            <w:rFonts w:ascii="Trebuchet MS" w:hAnsi="Trebuchet MS"/>
+            <w:sz w:val="28"/>
+          </w:rPr>
+          <w:fldChar w:fldCharType="begin"/>
+        </w:r>
+        <w:r>
+          <w:rPr>
+            <w:rFonts w:ascii="Trebuchet MS" w:hAnsi="Trebuchet MS"/>
+            <w:sz w:val="28"/>
+          </w:rPr>
+          <w:instrText>PAGE   \* MERGEFORMAT</w:instrText>
+        </w:r>
+        <w:r>
+          <w:rPr>
+            <w:rFonts w:ascii="Trebuchet MS" w:hAnsi="Trebuchet MS"/>
+            <w:sz w:val="28"/>
+          </w:rPr>
+          <w:fldChar w:fldCharType="separate"/>
+        </w:r>
+        <w:r>
+          <w:rPr>
+            <w:rFonts w:ascii="Trebuchet MS" w:hAnsi="Trebuchet MS"/>
+            <w:noProof/>
+            <w:sz w:val="28"/>
+          </w:rPr>
+          <w:t>6</w:t>
+        </w:r>
+        <w:r>
+          <w:rPr>
+            <w:rFonts w:ascii="Trebuchet MS" w:hAnsi="Trebuchet MS"/>
+            <w:sz w:val="28"/>
+          </w:rPr>
+          <w:fldChar w:fldCharType="end"/>
+        </w:r>
+      </w:p>
+    </w:sdtContent>
+  </w:sdt>
+  <w:p>
+    <w:pPr>
+      <w:pStyle w:val="Rodap"/>
+    </w:pPr>
+  </w:p>
+</w:ftr>
+</file>
+
+<file path=word/footnotes.xml><?xml version="1.0" encoding="utf-8"?>
+<w:footnotes xmlns:wpc="http://schemas.microsoft.com/office/word/2010/wordprocessingCanvas" xmlns:mc="http://schemas.openxmlformats.org/markup-compatibility/2006" xmlns:o="urn:schemas-microsoft-com:office:office" xmlns:r="http://schemas.openxmlformats.org/officeDocument/2006/relationships" xmlns:m="http://schemas.openxmlformats.org/officeDocument/2006/math" xmlns:v="urn:schemas-microsoft-com:vml" xmlns:wp14="http://schemas.microsoft.com/office/word/2010/wordprocessingDrawing" xmlns:wp="http://schemas.openxmlformats.org/drawingml/2006/wordprocessingDrawing" xmlns:w10="urn:schemas-microsoft-com:office:word" xmlns:w="http://schemas.openxmlformats.org/wordprocessingml/2006/main" xmlns:w14="http://schemas.microsoft.com/office/word/2010/wordml" xmlns:w15="http://schemas.microsoft.com/office/word/2012/wordml" xmlns:wpg="http://schemas.microsoft.com/office/word/2010/wordprocessingGroup" xmlns:wpi="http://schemas.microsoft.com/office/word/2010/wordprocessingInk" xmlns:wne="http://schemas.microsoft.com/office/word/2006/wordml" xmlns:wps="http://schemas.microsoft.com/office/word/2010/wordprocessingShape" mc:Ignorable="w14 w15 wp14">
+  <w:footnote w:type="separator" w:id="-1">
+    <w:p>
+      <w:pPr>
+        <w:spacing w:after="0" w:line="240" w:lineRule="auto"/>
+      </w:pPr>
+      <w:r>
+        <w:separator/>
+      </w:r>
+    </w:p>
+  </w:footnote>
+  <w:footnote w:type="continuationSeparator" w:id="0">
+    <w:p>
+      <w:pPr>
+        <w:spacing w:after="0" w:line="240" w:lineRule="auto"/>
+      </w:pPr>
+      <w:r>
+        <w:continuationSeparator/>
+      </w:r>
+    </w:p>
+  </w:footnote>
+</w:footnotes>
+</file>
+
+<file path=word/header1.xml><?xml version="1.0" encoding="utf-8"?>
+<w:hdr xmlns:wpc="http://schemas.microsoft.com/office/word/2010/wordprocessingCanvas" xmlns:mc="http://schemas.openxmlformats.org/markup-compatibility/2006" xmlns:o="urn:schemas-microsoft-com:office:office" xmlns:r="http://schemas.openxmlformats.org/officeDocument/2006/relationships" xmlns:m="http://schemas.openxmlformats.org/officeDocument/2006/math" xmlns:v="urn:schemas-microsoft-com:vml" xmlns:wp14="http://schemas.microsoft.com/office/word/2010/wordprocessingDrawing" xmlns:wp="http://schemas.openxmlformats.org/drawingml/2006/wordprocessingDrawing" xmlns:w10="urn:schemas-microsoft-com:office:word" xmlns:w="http://schemas.openxmlformats.org/wordprocessingml/2006/main" xmlns:w14="http://schemas.microsoft.com/office/word/2010/wordml" xmlns:w15="http://schemas.microsoft.com/office/word/2012/wordml" xmlns:wpg="http://schemas.microsoft.com/office/word/2010/wordprocessingGroup" xmlns:wpi="http://schemas.microsoft.com/office/word/2010/wordprocessingInk" xmlns:wne="http://schemas.microsoft.com/office/word/2006/wordml" xmlns:wps="http://schemas.microsoft.com/office/word/2010/wordprocessingShape" mc:Ignorable="w14 w15 wp14">
+  <w:p>
+    <w:pPr>
+      <w:pStyle w:val="Cabealho"/>
+    </w:pPr>
+  </w:p>
+</w:hdr>
 </file>
 
 <file path=word/numbering.xml><?xml version="1.0" encoding="utf-8"?>
@@ -5929,6 +7123,120 @@
       <w:szCs w:val="24"/>
     </w:rPr>
   </w:style>
+  <w:style w:type="paragraph" w:styleId="Textodenotadefim">
+    <w:name w:val="endnote text"/>
+    <w:basedOn w:val="Normal"/>
+    <w:link w:val="TextodenotadefimCarter"/>
+    <w:uiPriority w:val="99"/>
+    <w:semiHidden/>
+    <w:unhideWhenUsed/>
+    <w:rsid w:val="007F0D9B"/>
+    <w:pPr>
+      <w:spacing w:after="0" w:line="240" w:lineRule="auto"/>
+    </w:pPr>
+    <w:rPr>
+      <w:sz w:val="20"/>
+      <w:szCs w:val="20"/>
+    </w:rPr>
+  </w:style>
+  <w:style w:type="character" w:customStyle="1" w:styleId="TextodenotadefimCarter">
+    <w:name w:val="Texto de nota de fim Caráter"/>
+    <w:basedOn w:val="Tipodeletrapredefinidodopargrafo"/>
+    <w:link w:val="Textodenotadefim"/>
+    <w:uiPriority w:val="99"/>
+    <w:semiHidden/>
+    <w:rsid w:val="007F0D9B"/>
+    <w:rPr>
+      <w:sz w:val="20"/>
+      <w:szCs w:val="20"/>
+    </w:rPr>
+  </w:style>
+  <w:style w:type="character" w:styleId="Refdenotadefim">
+    <w:name w:val="endnote reference"/>
+    <w:basedOn w:val="Tipodeletrapredefinidodopargrafo"/>
+    <w:uiPriority w:val="99"/>
+    <w:semiHidden/>
+    <w:unhideWhenUsed/>
+    <w:rsid w:val="007F0D9B"/>
+    <w:rPr>
+      <w:vertAlign w:val="superscript"/>
+    </w:rPr>
+  </w:style>
+  <w:style w:type="paragraph" w:styleId="Cabealho">
+    <w:name w:val="header"/>
+    <w:basedOn w:val="Normal"/>
+    <w:link w:val="CabealhoCarter"/>
+    <w:uiPriority w:val="99"/>
+    <w:unhideWhenUsed/>
+    <w:rsid w:val="004E6776"/>
+    <w:pPr>
+      <w:tabs>
+        <w:tab w:val="center" w:pos="4252"/>
+        <w:tab w:val="right" w:pos="8504"/>
+      </w:tabs>
+      <w:spacing w:after="0" w:line="240" w:lineRule="auto"/>
+    </w:pPr>
+  </w:style>
+  <w:style w:type="character" w:customStyle="1" w:styleId="CabealhoCarter">
+    <w:name w:val="Cabeçalho Caráter"/>
+    <w:basedOn w:val="Tipodeletrapredefinidodopargrafo"/>
+    <w:link w:val="Cabealho"/>
+    <w:uiPriority w:val="99"/>
+    <w:rsid w:val="004E6776"/>
+  </w:style>
+  <w:style w:type="paragraph" w:styleId="Rodap">
+    <w:name w:val="footer"/>
+    <w:basedOn w:val="Normal"/>
+    <w:link w:val="RodapCarter"/>
+    <w:uiPriority w:val="99"/>
+    <w:unhideWhenUsed/>
+    <w:rsid w:val="004E6776"/>
+    <w:pPr>
+      <w:tabs>
+        <w:tab w:val="center" w:pos="4252"/>
+        <w:tab w:val="right" w:pos="8504"/>
+      </w:tabs>
+      <w:spacing w:after="0" w:line="240" w:lineRule="auto"/>
+    </w:pPr>
+  </w:style>
+  <w:style w:type="character" w:customStyle="1" w:styleId="RodapCarter">
+    <w:name w:val="Rodapé Caráter"/>
+    <w:basedOn w:val="Tipodeletrapredefinidodopargrafo"/>
+    <w:link w:val="Rodap"/>
+    <w:uiPriority w:val="99"/>
+    <w:rsid w:val="004E6776"/>
+  </w:style>
+  <w:style w:type="paragraph" w:styleId="Citao">
+    <w:name w:val="Quote"/>
+    <w:basedOn w:val="Normal"/>
+    <w:next w:val="Normal"/>
+    <w:link w:val="CitaoCarter"/>
+    <w:uiPriority w:val="29"/>
+    <w:qFormat/>
+    <w:rsid w:val="0083036A"/>
+    <w:pPr>
+      <w:spacing w:before="200"/>
+      <w:ind w:left="864" w:right="864"/>
+      <w:jc w:val="center"/>
+    </w:pPr>
+    <w:rPr>
+      <w:i/>
+      <w:iCs/>
+      <w:color w:val="404040" w:themeColor="text1" w:themeTint="BF"/>
+    </w:rPr>
+  </w:style>
+  <w:style w:type="character" w:customStyle="1" w:styleId="CitaoCarter">
+    <w:name w:val="Citação Caráter"/>
+    <w:basedOn w:val="Tipodeletrapredefinidodopargrafo"/>
+    <w:link w:val="Citao"/>
+    <w:uiPriority w:val="29"/>
+    <w:rsid w:val="0083036A"/>
+    <w:rPr>
+      <w:i/>
+      <w:iCs/>
+      <w:color w:val="404040" w:themeColor="text1" w:themeTint="BF"/>
+    </w:rPr>
+  </w:style>
 </w:styles>
 </file>
 
@@ -6198,7 +7506,7 @@
 </file>
 
 <file path=customXml/itemProps1.xml><?xml version="1.0" encoding="utf-8"?>
-<ds:datastoreItem xmlns:ds="http://schemas.openxmlformats.org/officeDocument/2006/customXml" ds:itemID="{4B679925-23AE-41FC-936E-93BDB87E9A75}">
+<ds:datastoreItem xmlns:ds="http://schemas.openxmlformats.org/officeDocument/2006/customXml" ds:itemID="{52081392-DC84-48A3-AC81-F37667DA4AD3}">
   <ds:schemaRefs>
     <ds:schemaRef ds:uri="http://schemas.openxmlformats.org/officeDocument/2006/bibliography"/>
   </ds:schemaRefs>

</xml_diff>